<commit_message>
Lab 3 mer jobb gjort
</commit_message>
<xml_diff>
--- a/Lab3/Lab3.docx
+++ b/Lab3/Lab3.docx
@@ -327,95 +327,13 @@
         </w:rPr>
         <w:t xml:space="preserve">a) What is the risk of melt-down in the power plant during a day if no observations have been made? </w:t>
       </w:r>
-      <w:proofErr w:type="spellStart"/>
-      <w:r>
-        <w:rPr>
-          <w:rFonts w:ascii="Times New Roman" w:eastAsia="Times New Roman" w:hAnsi="Times New Roman" w:cs="Times New Roman"/>
-          <w:sz w:val="24"/>
-          <w:szCs w:val="24"/>
-        </w:rPr>
-        <w:t>What</w:t>
-      </w:r>
-      <w:proofErr w:type="spellEnd"/>
-      <w:r>
-        <w:rPr>
-          <w:rFonts w:ascii="Times New Roman" w:eastAsia="Times New Roman" w:hAnsi="Times New Roman" w:cs="Times New Roman"/>
-          <w:sz w:val="24"/>
-          <w:szCs w:val="24"/>
-        </w:rPr>
-        <w:t xml:space="preserve"> </w:t>
-      </w:r>
-      <w:proofErr w:type="spellStart"/>
-      <w:r>
-        <w:rPr>
-          <w:rFonts w:ascii="Times New Roman" w:eastAsia="Times New Roman" w:hAnsi="Times New Roman" w:cs="Times New Roman"/>
-          <w:sz w:val="24"/>
-          <w:szCs w:val="24"/>
-        </w:rPr>
-        <w:t>if</w:t>
-      </w:r>
-      <w:proofErr w:type="spellEnd"/>
-      <w:r>
-        <w:rPr>
-          <w:rFonts w:ascii="Times New Roman" w:eastAsia="Times New Roman" w:hAnsi="Times New Roman" w:cs="Times New Roman"/>
-          <w:sz w:val="24"/>
-          <w:szCs w:val="24"/>
-        </w:rPr>
-        <w:t xml:space="preserve"> </w:t>
-      </w:r>
-      <w:proofErr w:type="spellStart"/>
-      <w:r>
-        <w:rPr>
-          <w:rFonts w:ascii="Times New Roman" w:eastAsia="Times New Roman" w:hAnsi="Times New Roman" w:cs="Times New Roman"/>
-          <w:sz w:val="24"/>
-          <w:szCs w:val="24"/>
-        </w:rPr>
-        <w:t>there</w:t>
-      </w:r>
-      <w:proofErr w:type="spellEnd"/>
-      <w:r>
-        <w:rPr>
-          <w:rFonts w:ascii="Times New Roman" w:eastAsia="Times New Roman" w:hAnsi="Times New Roman" w:cs="Times New Roman"/>
-          <w:sz w:val="24"/>
-          <w:szCs w:val="24"/>
-        </w:rPr>
-        <w:t xml:space="preserve"> is </w:t>
-      </w:r>
-      <w:proofErr w:type="spellStart"/>
-      <w:r>
-        <w:rPr>
-          <w:rFonts w:ascii="Times New Roman" w:eastAsia="Times New Roman" w:hAnsi="Times New Roman" w:cs="Times New Roman"/>
-          <w:sz w:val="24"/>
-          <w:szCs w:val="24"/>
-        </w:rPr>
-        <w:t>icy</w:t>
-      </w:r>
-      <w:proofErr w:type="spellEnd"/>
-      <w:r>
-        <w:rPr>
-          <w:rFonts w:ascii="Times New Roman" w:eastAsia="Times New Roman" w:hAnsi="Times New Roman" w:cs="Times New Roman"/>
-          <w:sz w:val="24"/>
-          <w:szCs w:val="24"/>
-        </w:rPr>
-        <w:t xml:space="preserve"> </w:t>
-      </w:r>
-      <w:proofErr w:type="spellStart"/>
-      <w:r>
-        <w:rPr>
-          <w:rFonts w:ascii="Times New Roman" w:eastAsia="Times New Roman" w:hAnsi="Times New Roman" w:cs="Times New Roman"/>
-          <w:sz w:val="24"/>
-          <w:szCs w:val="24"/>
-        </w:rPr>
-        <w:t>weather</w:t>
-      </w:r>
-      <w:proofErr w:type="spellEnd"/>
-      <w:r>
-        <w:rPr>
-          <w:rFonts w:ascii="Times New Roman" w:eastAsia="Times New Roman" w:hAnsi="Times New Roman" w:cs="Times New Roman"/>
-          <w:sz w:val="24"/>
-          <w:szCs w:val="24"/>
-        </w:rPr>
-        <w:t xml:space="preserve">? </w:t>
+      <w:r>
+        <w:rPr>
+          <w:rFonts w:ascii="Times New Roman" w:eastAsia="Times New Roman" w:hAnsi="Times New Roman" w:cs="Times New Roman"/>
+          <w:sz w:val="24"/>
+          <w:szCs w:val="24"/>
+        </w:rPr>
+        <w:t xml:space="preserve">What if there is icy weather? </w:t>
       </w:r>
     </w:p>
     <w:p>
@@ -1327,8 +1245,6 @@
           <w:lang w:val="en-US"/>
         </w:rPr>
       </w:pPr>
-      <w:bookmarkStart w:id="0" w:name="_GoBack"/>
-      <w:bookmarkEnd w:id="0"/>
       <w:r>
         <w:rPr>
           <w:rFonts w:ascii="Times New Roman" w:eastAsia="Times New Roman" w:hAnsi="Times New Roman" w:cs="Times New Roman"/>
@@ -1393,7 +1309,37 @@
           <w:szCs w:val="24"/>
           <w:lang w:val="en-US"/>
         </w:rPr>
-        <w:t xml:space="preserve">a) What does a probability table in a Bayesian network represent? </w:t>
+        <w:t>a) What does a probability table i</w:t>
+      </w:r>
+      <w:r>
+        <w:rPr>
+          <w:rFonts w:ascii="Times New Roman" w:eastAsia="Times New Roman" w:hAnsi="Times New Roman" w:cs="Times New Roman"/>
+          <w:sz w:val="24"/>
+          <w:szCs w:val="24"/>
+          <w:lang w:val="en-US"/>
+        </w:rPr>
+        <w:t>n a Bayesian network represent?</w:t>
+      </w:r>
+    </w:p>
+    <w:p>
+      <w:pPr>
+        <w:spacing w:before="100" w:beforeAutospacing="1" w:after="100" w:afterAutospacing="1" w:line="240" w:lineRule="auto"/>
+        <w:ind w:left="1440"/>
+        <w:rPr>
+          <w:rFonts w:ascii="Times New Roman" w:eastAsia="Times New Roman" w:hAnsi="Times New Roman" w:cs="Times New Roman"/>
+          <w:sz w:val="24"/>
+          <w:szCs w:val="24"/>
+          <w:lang w:val="en-US"/>
+        </w:rPr>
+      </w:pPr>
+      <w:r>
+        <w:rPr>
+          <w:rFonts w:ascii="Times New Roman" w:eastAsia="Times New Roman" w:hAnsi="Times New Roman" w:cs="Times New Roman"/>
+          <w:sz w:val="24"/>
+          <w:szCs w:val="24"/>
+          <w:lang w:val="en-US"/>
+        </w:rPr>
+        <w:t>It tells how the probability for the given node considering the different probabilities for its parents.</w:t>
       </w:r>
     </w:p>
     <w:p>
@@ -1548,7 +1494,68 @@
           <w:szCs w:val="24"/>
           <w:lang w:val="en-US"/>
         </w:rPr>
-        <w:t xml:space="preserve">=F). Is this a common state for the nuclear plant to be in? </w:t>
+        <w:t>=F). Is this a common state for the nuclear plant to be in</w:t>
+      </w:r>
+      <w:r>
+        <w:rPr>
+          <w:rFonts w:ascii="Times New Roman" w:eastAsia="Times New Roman" w:hAnsi="Times New Roman" w:cs="Times New Roman"/>
+          <w:sz w:val="24"/>
+          <w:szCs w:val="24"/>
+          <w:lang w:val="en-US"/>
+        </w:rPr>
+        <w:t>?</w:t>
+      </w:r>
+    </w:p>
+    <w:p>
+      <w:pPr>
+        <w:tabs>
+          <w:tab w:val="left" w:pos="2439"/>
+        </w:tabs>
+        <w:spacing w:before="100" w:beforeAutospacing="1" w:after="100" w:afterAutospacing="1" w:line="240" w:lineRule="auto"/>
+        <w:ind w:left="1440"/>
+        <w:rPr>
+          <w:rFonts w:ascii="Times New Roman" w:eastAsia="Times New Roman" w:hAnsi="Times New Roman" w:cs="Times New Roman"/>
+          <w:sz w:val="24"/>
+          <w:szCs w:val="24"/>
+          <w:lang w:val="en-US"/>
+        </w:rPr>
+      </w:pPr>
+      <w:r>
+        <w:rPr>
+          <w:rFonts w:ascii="Times New Roman" w:eastAsia="Times New Roman" w:hAnsi="Times New Roman" w:cs="Times New Roman"/>
+          <w:sz w:val="24"/>
+          <w:szCs w:val="24"/>
+          <w:lang w:val="en-US"/>
+        </w:rPr>
+        <w:t>0.9*0.95*0.95*0.9*0.95*0.999=0.687…</w:t>
+      </w:r>
+      <w:r>
+        <w:rPr>
+          <w:rFonts w:ascii="Times New Roman" w:eastAsia="Times New Roman" w:hAnsi="Times New Roman" w:cs="Times New Roman"/>
+          <w:sz w:val="24"/>
+          <w:szCs w:val="24"/>
+          <w:lang w:val="en-US"/>
+        </w:rPr>
+        <w:br/>
+        <w:t>68.7% c</w:t>
+      </w:r>
+      <w:r>
+        <w:rPr>
+          <w:rFonts w:ascii="Times New Roman" w:eastAsia="Times New Roman" w:hAnsi="Times New Roman" w:cs="Times New Roman"/>
+          <w:sz w:val="24"/>
+          <w:szCs w:val="24"/>
+          <w:lang w:val="en-US"/>
+        </w:rPr>
+        <w:t>hance makes</w:t>
+      </w:r>
+      <w:r>
+        <w:rPr>
+          <w:rFonts w:ascii="Times New Roman" w:eastAsia="Times New Roman" w:hAnsi="Times New Roman" w:cs="Times New Roman"/>
+          <w:sz w:val="24"/>
+          <w:szCs w:val="24"/>
+          <w:lang w:val="en-US"/>
+        </w:rPr>
+        <w:t xml:space="preserve"> it a pretty common state.</w:t>
       </w:r>
     </w:p>
     <w:p>
@@ -1592,7 +1599,124 @@
           <w:szCs w:val="24"/>
           <w:lang w:val="en-US"/>
         </w:rPr>
-        <w:t xml:space="preserve"> the state of any other variable matter? Explain your reasoning! </w:t>
+        <w:t xml:space="preserve"> the state of any other variable matter? Explain your reasoning!</w:t>
+      </w:r>
+    </w:p>
+    <w:p>
+      <w:pPr>
+        <w:spacing w:before="100" w:beforeAutospacing="1" w:after="100" w:afterAutospacing="1" w:line="240" w:lineRule="auto"/>
+        <w:ind w:left="1440"/>
+        <w:rPr>
+          <w:rFonts w:ascii="Times New Roman" w:eastAsia="Times New Roman" w:hAnsi="Times New Roman" w:cs="Times New Roman"/>
+          <w:sz w:val="24"/>
+          <w:szCs w:val="24"/>
+          <w:lang w:val="en-US"/>
+        </w:rPr>
+      </w:pPr>
+      <w:r>
+        <w:rPr>
+          <w:rFonts w:ascii="Times New Roman" w:eastAsia="Times New Roman" w:hAnsi="Times New Roman" w:cs="Times New Roman"/>
+          <w:sz w:val="24"/>
+          <w:szCs w:val="24"/>
+          <w:lang w:val="en-US"/>
+        </w:rPr>
+        <w:softHyphen/>
+      </w:r>
+      <w:r>
+        <w:rPr>
+          <w:rFonts w:ascii="Times New Roman" w:eastAsia="Times New Roman" w:hAnsi="Times New Roman" w:cs="Times New Roman"/>
+          <w:sz w:val="24"/>
+          <w:szCs w:val="24"/>
+          <w:lang w:val="en-US"/>
+        </w:rPr>
+        <w:softHyphen/>
+      </w:r>
+      <w:r>
+        <w:rPr>
+          <w:rFonts w:ascii="Times New Roman" w:eastAsia="Times New Roman" w:hAnsi="Times New Roman" w:cs="Times New Roman"/>
+          <w:sz w:val="24"/>
+          <w:szCs w:val="24"/>
+          <w:lang w:val="en-US"/>
+        </w:rPr>
+        <w:softHyphen/>
+      </w:r>
+      <w:r>
+        <w:rPr>
+          <w:rFonts w:ascii="Times New Roman" w:eastAsia="Times New Roman" w:hAnsi="Times New Roman" w:cs="Times New Roman"/>
+          <w:sz w:val="24"/>
+          <w:szCs w:val="24"/>
+          <w:lang w:val="en-US"/>
+        </w:rPr>
+        <w:softHyphen/>
+      </w:r>
+      <w:r>
+        <w:rPr>
+          <w:rFonts w:ascii="Times New Roman" w:eastAsia="Times New Roman" w:hAnsi="Times New Roman" w:cs="Times New Roman"/>
+          <w:sz w:val="24"/>
+          <w:szCs w:val="24"/>
+          <w:lang w:val="en-US"/>
+        </w:rPr>
+        <w:t>The risk will be 20%</w:t>
+      </w:r>
+      <w:proofErr w:type="gramStart"/>
+      <w:r>
+        <w:rPr>
+          <w:rFonts w:ascii="Times New Roman" w:eastAsia="Times New Roman" w:hAnsi="Times New Roman" w:cs="Times New Roman"/>
+          <w:sz w:val="24"/>
+          <w:szCs w:val="24"/>
+          <w:lang w:val="en-US"/>
+        </w:rPr>
+        <w:t>,</w:t>
+      </w:r>
+      <w:proofErr w:type="gramEnd"/>
+      <w:r>
+        <w:rPr>
+          <w:rFonts w:ascii="Times New Roman" w:eastAsia="Times New Roman" w:hAnsi="Times New Roman" w:cs="Times New Roman"/>
+          <w:sz w:val="24"/>
+          <w:szCs w:val="24"/>
+          <w:lang w:val="en-US"/>
+        </w:rPr>
+        <w:t xml:space="preserve"> the value of </w:t>
+      </w:r>
+      <w:proofErr w:type="spellStart"/>
+      <w:r>
+        <w:rPr>
+          <w:rFonts w:ascii="Times New Roman" w:eastAsia="Times New Roman" w:hAnsi="Times New Roman" w:cs="Times New Roman"/>
+          <w:sz w:val="24"/>
+          <w:szCs w:val="24"/>
+          <w:lang w:val="en-US"/>
+        </w:rPr>
+        <w:t>IcyWeather</w:t>
+      </w:r>
+      <w:proofErr w:type="spellEnd"/>
+      <w:r>
+        <w:rPr>
+          <w:rFonts w:ascii="Times New Roman" w:eastAsia="Times New Roman" w:hAnsi="Times New Roman" w:cs="Times New Roman"/>
+          <w:sz w:val="24"/>
+          <w:szCs w:val="24"/>
+          <w:lang w:val="en-US"/>
+        </w:rPr>
+        <w:t xml:space="preserve"> will not affect the value as the bad thing that can happen cause of </w:t>
+      </w:r>
+      <w:proofErr w:type="spellStart"/>
+      <w:r>
+        <w:rPr>
+          <w:rFonts w:ascii="Times New Roman" w:eastAsia="Times New Roman" w:hAnsi="Times New Roman" w:cs="Times New Roman"/>
+          <w:sz w:val="24"/>
+          <w:szCs w:val="24"/>
+          <w:lang w:val="en-US"/>
+        </w:rPr>
+        <w:t>IcyWeather</w:t>
+      </w:r>
+      <w:proofErr w:type="spellEnd"/>
+      <w:r>
+        <w:rPr>
+          <w:rFonts w:ascii="Times New Roman" w:eastAsia="Times New Roman" w:hAnsi="Times New Roman" w:cs="Times New Roman"/>
+          <w:sz w:val="24"/>
+          <w:szCs w:val="24"/>
+          <w:lang w:val="en-US"/>
+        </w:rPr>
+        <w:t xml:space="preserve"> already have happened.</w:t>
       </w:r>
     </w:p>
     <w:p>
@@ -1765,7 +1889,17 @@
           <w:szCs w:val="24"/>
           <w:lang w:val="en-US"/>
         </w:rPr>
-        <w:t xml:space="preserve"> (summing) over the variable(s) you do not know (often called unobserved or hidden). You need to calculate this both for </w:t>
+        <w:t xml:space="preserve"> (summing) over the variable(s) you do not know (often called unobserved or hidden). You need to calculate this both </w:t>
+      </w:r>
+      <w:r>
+        <w:rPr>
+          <w:rFonts w:ascii="Times New Roman" w:eastAsia="Times New Roman" w:hAnsi="Times New Roman" w:cs="Times New Roman"/>
+          <w:sz w:val="24"/>
+          <w:szCs w:val="24"/>
+          <w:lang w:val="en-US"/>
+        </w:rPr>
+        <w:lastRenderedPageBreak/>
+        <w:t xml:space="preserve">for </w:t>
       </w:r>
       <w:proofErr w:type="gramStart"/>
       <w:r>
@@ -1807,6 +1941,78 @@
         </w:rPr>
         <w:t xml:space="preserve"> expected due to rounding errors. </w:t>
       </w:r>
+    </w:p>
+    <w:p>
+      <w:pPr>
+        <w:spacing w:before="100" w:beforeAutospacing="1" w:after="100" w:afterAutospacing="1" w:line="240" w:lineRule="auto"/>
+        <w:ind w:left="1440"/>
+        <w:rPr>
+          <w:rFonts w:ascii="Times New Roman" w:eastAsia="Times New Roman" w:hAnsi="Times New Roman" w:cs="Times New Roman"/>
+          <w:sz w:val="24"/>
+          <w:szCs w:val="24"/>
+          <w:lang w:val="en-US"/>
+        </w:rPr>
+      </w:pPr>
+      <w:r>
+        <w:rPr>
+          <w:rFonts w:ascii="Times New Roman" w:eastAsia="Times New Roman" w:hAnsi="Times New Roman" w:cs="Times New Roman"/>
+          <w:sz w:val="24"/>
+          <w:szCs w:val="24"/>
+          <w:lang w:val="en-US"/>
+        </w:rPr>
+        <w:t xml:space="preserve">Chance of </w:t>
+      </w:r>
+      <w:proofErr w:type="spellStart"/>
+      <w:r>
+        <w:rPr>
+          <w:rFonts w:ascii="Times New Roman" w:eastAsia="Times New Roman" w:hAnsi="Times New Roman" w:cs="Times New Roman"/>
+          <w:sz w:val="24"/>
+          <w:szCs w:val="24"/>
+          <w:lang w:val="en-US"/>
+        </w:rPr>
+        <w:t>pumpFailure</w:t>
+      </w:r>
+      <w:proofErr w:type="spellEnd"/>
+      <w:r>
+        <w:rPr>
+          <w:rFonts w:ascii="Times New Roman" w:eastAsia="Times New Roman" w:hAnsi="Times New Roman" w:cs="Times New Roman"/>
+          <w:sz w:val="24"/>
+          <w:szCs w:val="24"/>
+          <w:lang w:val="en-US"/>
+        </w:rPr>
+        <w:t xml:space="preserve"> when no </w:t>
+      </w:r>
+      <w:proofErr w:type="spellStart"/>
+      <w:r>
+        <w:rPr>
+          <w:rFonts w:ascii="Times New Roman" w:eastAsia="Times New Roman" w:hAnsi="Times New Roman" w:cs="Times New Roman"/>
+          <w:sz w:val="24"/>
+          <w:szCs w:val="24"/>
+          <w:lang w:val="en-US"/>
+        </w:rPr>
+        <w:t>pumpFailureWarning</w:t>
+      </w:r>
+      <w:proofErr w:type="spellEnd"/>
+      <w:r>
+        <w:rPr>
+          <w:rFonts w:ascii="Times New Roman" w:eastAsia="Times New Roman" w:hAnsi="Times New Roman" w:cs="Times New Roman"/>
+          <w:sz w:val="24"/>
+          <w:szCs w:val="24"/>
+          <w:lang w:val="en-US"/>
+        </w:rPr>
+        <w:t xml:space="preserve">: </w:t>
+      </w:r>
+      <w:r>
+        <w:rPr>
+          <w:rFonts w:ascii="Times New Roman" w:eastAsia="Times New Roman" w:hAnsi="Times New Roman" w:cs="Times New Roman"/>
+          <w:sz w:val="24"/>
+          <w:szCs w:val="24"/>
+          <w:lang w:val="en-US"/>
+        </w:rPr>
+        <w:t>9.5%</w:t>
+      </w:r>
+      <w:bookmarkStart w:id="0" w:name="_GoBack"/>
+      <w:bookmarkEnd w:id="0"/>
     </w:p>
     <w:p>
       <w:pPr>
@@ -1875,7 +2081,6 @@
           <w:szCs w:val="24"/>
           <w:lang w:val="en-US"/>
         </w:rPr>
-        <w:lastRenderedPageBreak/>
         <w:t xml:space="preserve">The owner of the nuclear plant is quite selfish and wants to optimize profit of the plant at the expense of safety, yet he is very worried about his future survival in case a problem with the plant arises. Instead of increasing the safety of the plant which is costly, he decides to </w:t>
       </w:r>
       <w:proofErr w:type="spellStart"/>
@@ -1940,43 +2145,7 @@
           <w:sz w:val="24"/>
           <w:szCs w:val="24"/>
         </w:rPr>
-        <w:t>P(</w:t>
-      </w:r>
-      <w:proofErr w:type="spellStart"/>
-      <w:r>
-        <w:rPr>
-          <w:rFonts w:ascii="Times New Roman" w:eastAsia="Times New Roman" w:hAnsi="Times New Roman" w:cs="Times New Roman"/>
-          <w:sz w:val="24"/>
-          <w:szCs w:val="24"/>
-        </w:rPr>
-        <w:t>battery</w:t>
-      </w:r>
-      <w:proofErr w:type="spellEnd"/>
-      <w:r>
-        <w:rPr>
-          <w:rFonts w:ascii="Times New Roman" w:eastAsia="Times New Roman" w:hAnsi="Times New Roman" w:cs="Times New Roman"/>
-          <w:sz w:val="24"/>
-          <w:szCs w:val="24"/>
-        </w:rPr>
-        <w:t xml:space="preserve"> | </w:t>
-      </w:r>
-      <w:proofErr w:type="spellStart"/>
-      <w:r>
-        <w:rPr>
-          <w:rFonts w:ascii="Times New Roman" w:eastAsia="Times New Roman" w:hAnsi="Times New Roman" w:cs="Times New Roman"/>
-          <w:sz w:val="24"/>
-          <w:szCs w:val="24"/>
-        </w:rPr>
-        <w:t>icyWeather</w:t>
-      </w:r>
-      <w:proofErr w:type="spellEnd"/>
-      <w:r>
-        <w:rPr>
-          <w:rFonts w:ascii="Times New Roman" w:eastAsia="Times New Roman" w:hAnsi="Times New Roman" w:cs="Times New Roman"/>
-          <w:sz w:val="24"/>
-          <w:szCs w:val="24"/>
-        </w:rPr>
-        <w:t xml:space="preserve">) = 0.8 </w:t>
+        <w:t xml:space="preserve">P(battery | icyWeather) = 0.8 </w:t>
       </w:r>
     </w:p>
     <w:p>
@@ -1998,43 +2167,7 @@
           <w:sz w:val="24"/>
           <w:szCs w:val="24"/>
         </w:rPr>
-        <w:t>P(</w:t>
-      </w:r>
-      <w:proofErr w:type="spellStart"/>
-      <w:r>
-        <w:rPr>
-          <w:rFonts w:ascii="Times New Roman" w:eastAsia="Times New Roman" w:hAnsi="Times New Roman" w:cs="Times New Roman"/>
-          <w:sz w:val="24"/>
-          <w:szCs w:val="24"/>
-        </w:rPr>
-        <w:t>battery</w:t>
-      </w:r>
-      <w:proofErr w:type="spellEnd"/>
-      <w:r>
-        <w:rPr>
-          <w:rFonts w:ascii="Times New Roman" w:eastAsia="Times New Roman" w:hAnsi="Times New Roman" w:cs="Times New Roman"/>
-          <w:sz w:val="24"/>
-          <w:szCs w:val="24"/>
-        </w:rPr>
-        <w:t xml:space="preserve"> | ¬</w:t>
-      </w:r>
-      <w:proofErr w:type="spellStart"/>
-      <w:r>
-        <w:rPr>
-          <w:rFonts w:ascii="Times New Roman" w:eastAsia="Times New Roman" w:hAnsi="Times New Roman" w:cs="Times New Roman"/>
-          <w:sz w:val="24"/>
-          <w:szCs w:val="24"/>
-        </w:rPr>
-        <w:t>icyWeather</w:t>
-      </w:r>
-      <w:proofErr w:type="spellEnd"/>
-      <w:r>
-        <w:rPr>
-          <w:rFonts w:ascii="Times New Roman" w:eastAsia="Times New Roman" w:hAnsi="Times New Roman" w:cs="Times New Roman"/>
-          <w:sz w:val="24"/>
-          <w:szCs w:val="24"/>
-        </w:rPr>
-        <w:t xml:space="preserve">) = 0.95 </w:t>
+        <w:t xml:space="preserve">P(battery | ¬icyWeather) = 0.95 </w:t>
       </w:r>
     </w:p>
     <w:p>
@@ -2056,25 +2189,7 @@
           <w:sz w:val="24"/>
           <w:szCs w:val="24"/>
         </w:rPr>
-        <w:t xml:space="preserve">P(radio | </w:t>
-      </w:r>
-      <w:proofErr w:type="spellStart"/>
-      <w:r>
-        <w:rPr>
-          <w:rFonts w:ascii="Times New Roman" w:eastAsia="Times New Roman" w:hAnsi="Times New Roman" w:cs="Times New Roman"/>
-          <w:sz w:val="24"/>
-          <w:szCs w:val="24"/>
-        </w:rPr>
-        <w:t>battery</w:t>
-      </w:r>
-      <w:proofErr w:type="spellEnd"/>
-      <w:r>
-        <w:rPr>
-          <w:rFonts w:ascii="Times New Roman" w:eastAsia="Times New Roman" w:hAnsi="Times New Roman" w:cs="Times New Roman"/>
-          <w:sz w:val="24"/>
-          <w:szCs w:val="24"/>
-        </w:rPr>
-        <w:t xml:space="preserve">) = 0.95 </w:t>
+        <w:t xml:space="preserve">P(radio | battery) = 0.95 </w:t>
       </w:r>
     </w:p>
     <w:p>
@@ -2096,43 +2211,7 @@
           <w:sz w:val="24"/>
           <w:szCs w:val="24"/>
         </w:rPr>
-        <w:t>P(</w:t>
-      </w:r>
-      <w:proofErr w:type="spellStart"/>
-      <w:r>
-        <w:rPr>
-          <w:rFonts w:ascii="Times New Roman" w:eastAsia="Times New Roman" w:hAnsi="Times New Roman" w:cs="Times New Roman"/>
-          <w:sz w:val="24"/>
-          <w:szCs w:val="24"/>
-        </w:rPr>
-        <w:t>ignition</w:t>
-      </w:r>
-      <w:proofErr w:type="spellEnd"/>
-      <w:r>
-        <w:rPr>
-          <w:rFonts w:ascii="Times New Roman" w:eastAsia="Times New Roman" w:hAnsi="Times New Roman" w:cs="Times New Roman"/>
-          <w:sz w:val="24"/>
-          <w:szCs w:val="24"/>
-        </w:rPr>
-        <w:t xml:space="preserve"> | </w:t>
-      </w:r>
-      <w:proofErr w:type="spellStart"/>
-      <w:r>
-        <w:rPr>
-          <w:rFonts w:ascii="Times New Roman" w:eastAsia="Times New Roman" w:hAnsi="Times New Roman" w:cs="Times New Roman"/>
-          <w:sz w:val="24"/>
-          <w:szCs w:val="24"/>
-        </w:rPr>
-        <w:t>battery</w:t>
-      </w:r>
-      <w:proofErr w:type="spellEnd"/>
-      <w:r>
-        <w:rPr>
-          <w:rFonts w:ascii="Times New Roman" w:eastAsia="Times New Roman" w:hAnsi="Times New Roman" w:cs="Times New Roman"/>
-          <w:sz w:val="24"/>
-          <w:szCs w:val="24"/>
-        </w:rPr>
-        <w:t xml:space="preserve">) = 0.95 </w:t>
+        <w:t xml:space="preserve">P(ignition | battery) = 0.95 </w:t>
       </w:r>
     </w:p>
     <w:p>
@@ -2192,25 +2271,7 @@
           <w:sz w:val="24"/>
           <w:szCs w:val="24"/>
         </w:rPr>
-        <w:t xml:space="preserve"> </w:t>
-      </w:r>
-      <w:proofErr w:type="spellStart"/>
-      <w:r>
-        <w:rPr>
-          <w:rFonts w:ascii="Times New Roman" w:eastAsia="Times New Roman" w:hAnsi="Times New Roman" w:cs="Times New Roman"/>
-          <w:sz w:val="24"/>
-          <w:szCs w:val="24"/>
-        </w:rPr>
-        <w:t>ignition</w:t>
-      </w:r>
-      <w:proofErr w:type="spellEnd"/>
-      <w:r>
-        <w:rPr>
-          <w:rFonts w:ascii="Times New Roman" w:eastAsia="Times New Roman" w:hAnsi="Times New Roman" w:cs="Times New Roman"/>
-          <w:sz w:val="24"/>
-          <w:szCs w:val="24"/>
-        </w:rPr>
-        <w:t xml:space="preserve">) = 0.95 </w:t>
+        <w:t xml:space="preserve"> ignition) = 0.95 </w:t>
       </w:r>
     </w:p>
     <w:p>
@@ -2232,25 +2293,7 @@
           <w:sz w:val="24"/>
           <w:szCs w:val="24"/>
         </w:rPr>
-        <w:t>P(</w:t>
-      </w:r>
-      <w:proofErr w:type="spellStart"/>
-      <w:r>
-        <w:rPr>
-          <w:rFonts w:ascii="Times New Roman" w:eastAsia="Times New Roman" w:hAnsi="Times New Roman" w:cs="Times New Roman"/>
-          <w:sz w:val="24"/>
-          <w:szCs w:val="24"/>
-        </w:rPr>
-        <w:t>moves</w:t>
-      </w:r>
-      <w:proofErr w:type="spellEnd"/>
-      <w:r>
-        <w:rPr>
-          <w:rFonts w:ascii="Times New Roman" w:eastAsia="Times New Roman" w:hAnsi="Times New Roman" w:cs="Times New Roman"/>
-          <w:sz w:val="24"/>
-          <w:szCs w:val="24"/>
-        </w:rPr>
-        <w:t xml:space="preserve"> | starts) = 0.95 </w:t>
+        <w:t xml:space="preserve">P(moves | starts) = 0.95 </w:t>
       </w:r>
     </w:p>
     <w:p>
@@ -2477,59 +2520,13 @@
           <w:szCs w:val="24"/>
         </w:rPr>
       </w:pPr>
-      <w:proofErr w:type="spellStart"/>
-      <w:r>
-        <w:rPr>
-          <w:rFonts w:ascii="Times New Roman" w:eastAsia="Times New Roman" w:hAnsi="Times New Roman" w:cs="Times New Roman"/>
-          <w:sz w:val="24"/>
-          <w:szCs w:val="24"/>
-        </w:rPr>
-        <w:t>Answer</w:t>
-      </w:r>
-      <w:proofErr w:type="spellEnd"/>
-      <w:r>
-        <w:rPr>
-          <w:rFonts w:ascii="Times New Roman" w:eastAsia="Times New Roman" w:hAnsi="Times New Roman" w:cs="Times New Roman"/>
-          <w:sz w:val="24"/>
-          <w:szCs w:val="24"/>
-        </w:rPr>
-        <w:t xml:space="preserve"> the </w:t>
-      </w:r>
-      <w:proofErr w:type="spellStart"/>
-      <w:r>
-        <w:rPr>
-          <w:rFonts w:ascii="Times New Roman" w:eastAsia="Times New Roman" w:hAnsi="Times New Roman" w:cs="Times New Roman"/>
-          <w:sz w:val="24"/>
-          <w:szCs w:val="24"/>
-        </w:rPr>
-        <w:t>following</w:t>
-      </w:r>
-      <w:proofErr w:type="spellEnd"/>
-      <w:r>
-        <w:rPr>
-          <w:rFonts w:ascii="Times New Roman" w:eastAsia="Times New Roman" w:hAnsi="Times New Roman" w:cs="Times New Roman"/>
-          <w:sz w:val="24"/>
-          <w:szCs w:val="24"/>
-        </w:rPr>
-        <w:t xml:space="preserve"> </w:t>
-      </w:r>
-      <w:proofErr w:type="spellStart"/>
-      <w:r>
-        <w:rPr>
-          <w:rFonts w:ascii="Times New Roman" w:eastAsia="Times New Roman" w:hAnsi="Times New Roman" w:cs="Times New Roman"/>
-          <w:sz w:val="24"/>
-          <w:szCs w:val="24"/>
-        </w:rPr>
-        <w:t>questions</w:t>
-      </w:r>
-      <w:proofErr w:type="spellEnd"/>
-      <w:r>
-        <w:rPr>
-          <w:rFonts w:ascii="Times New Roman" w:eastAsia="Times New Roman" w:hAnsi="Times New Roman" w:cs="Times New Roman"/>
-          <w:sz w:val="24"/>
-          <w:szCs w:val="24"/>
-        </w:rPr>
-        <w:t xml:space="preserve">: </w:t>
+      <w:r>
+        <w:rPr>
+          <w:rFonts w:ascii="Times New Roman" w:eastAsia="Times New Roman" w:hAnsi="Times New Roman" w:cs="Times New Roman"/>
+          <w:sz w:val="24"/>
+          <w:szCs w:val="24"/>
+        </w:rPr>
+        <w:t xml:space="preserve">Answer the following questions: </w:t>
       </w:r>
     </w:p>
     <w:p>
@@ -2599,25 +2596,7 @@
           <w:sz w:val="24"/>
           <w:szCs w:val="24"/>
         </w:rPr>
-        <w:t>P(</w:t>
-      </w:r>
-      <w:proofErr w:type="spellStart"/>
-      <w:r>
-        <w:rPr>
-          <w:rFonts w:ascii="Times New Roman" w:eastAsia="Times New Roman" w:hAnsi="Times New Roman" w:cs="Times New Roman"/>
-          <w:sz w:val="24"/>
-          <w:szCs w:val="24"/>
-        </w:rPr>
-        <w:t>bicycle_works</w:t>
-      </w:r>
-      <w:proofErr w:type="spellEnd"/>
-      <w:r>
-        <w:rPr>
-          <w:rFonts w:ascii="Times New Roman" w:eastAsia="Times New Roman" w:hAnsi="Times New Roman" w:cs="Times New Roman"/>
-          <w:sz w:val="24"/>
-          <w:szCs w:val="24"/>
-        </w:rPr>
-        <w:t xml:space="preserve">) = 0.9 </w:t>
+        <w:t xml:space="preserve">P(bicycle_works) = 0.9 </w:t>
       </w:r>
     </w:p>
     <w:p>
@@ -2721,6 +2700,7 @@
           <w:szCs w:val="24"/>
           <w:lang w:val="en-US"/>
         </w:rPr>
+        <w:lastRenderedPageBreak/>
         <w:t xml:space="preserve">P(survives | moves </w:t>
       </w:r>
       <w:r>
@@ -2823,113 +2803,13 @@
         </w:rPr>
         <w:t xml:space="preserve">It is possible to model any function in propositional logic with Bayesian Networks. What does this fact say about the complexity of exact inference in Bayesian Networks? </w:t>
       </w:r>
-      <w:proofErr w:type="spellStart"/>
-      <w:r>
-        <w:rPr>
-          <w:rFonts w:ascii="Times New Roman" w:eastAsia="Times New Roman" w:hAnsi="Times New Roman" w:cs="Times New Roman"/>
-          <w:sz w:val="24"/>
-          <w:szCs w:val="24"/>
-        </w:rPr>
-        <w:t>What</w:t>
-      </w:r>
-      <w:proofErr w:type="spellEnd"/>
-      <w:r>
-        <w:rPr>
-          <w:rFonts w:ascii="Times New Roman" w:eastAsia="Times New Roman" w:hAnsi="Times New Roman" w:cs="Times New Roman"/>
-          <w:sz w:val="24"/>
-          <w:szCs w:val="24"/>
-        </w:rPr>
-        <w:t xml:space="preserve"> alternatives </w:t>
-      </w:r>
-      <w:proofErr w:type="spellStart"/>
-      <w:r>
-        <w:rPr>
-          <w:rFonts w:ascii="Times New Roman" w:eastAsia="Times New Roman" w:hAnsi="Times New Roman" w:cs="Times New Roman"/>
-          <w:sz w:val="24"/>
-          <w:szCs w:val="24"/>
-        </w:rPr>
-        <w:t>are</w:t>
-      </w:r>
-      <w:proofErr w:type="spellEnd"/>
-      <w:r>
-        <w:rPr>
-          <w:rFonts w:ascii="Times New Roman" w:eastAsia="Times New Roman" w:hAnsi="Times New Roman" w:cs="Times New Roman"/>
-          <w:sz w:val="24"/>
-          <w:szCs w:val="24"/>
-        </w:rPr>
-        <w:t xml:space="preserve"> </w:t>
-      </w:r>
-      <w:proofErr w:type="spellStart"/>
-      <w:r>
-        <w:rPr>
-          <w:rFonts w:ascii="Times New Roman" w:eastAsia="Times New Roman" w:hAnsi="Times New Roman" w:cs="Times New Roman"/>
-          <w:sz w:val="24"/>
-          <w:szCs w:val="24"/>
-        </w:rPr>
-        <w:t>there</w:t>
-      </w:r>
-      <w:proofErr w:type="spellEnd"/>
-      <w:r>
-        <w:rPr>
-          <w:rFonts w:ascii="Times New Roman" w:eastAsia="Times New Roman" w:hAnsi="Times New Roman" w:cs="Times New Roman"/>
-          <w:sz w:val="24"/>
-          <w:szCs w:val="24"/>
-        </w:rPr>
-        <w:t xml:space="preserve"> </w:t>
-      </w:r>
-      <w:proofErr w:type="spellStart"/>
-      <w:r>
-        <w:rPr>
-          <w:rFonts w:ascii="Times New Roman" w:eastAsia="Times New Roman" w:hAnsi="Times New Roman" w:cs="Times New Roman"/>
-          <w:sz w:val="24"/>
-          <w:szCs w:val="24"/>
-        </w:rPr>
-        <w:t>to</w:t>
-      </w:r>
-      <w:proofErr w:type="spellEnd"/>
-      <w:r>
-        <w:rPr>
-          <w:rFonts w:ascii="Times New Roman" w:eastAsia="Times New Roman" w:hAnsi="Times New Roman" w:cs="Times New Roman"/>
-          <w:sz w:val="24"/>
-          <w:szCs w:val="24"/>
-        </w:rPr>
-        <w:t xml:space="preserve"> </w:t>
-      </w:r>
-      <w:proofErr w:type="spellStart"/>
-      <w:r>
-        <w:rPr>
-          <w:rFonts w:ascii="Times New Roman" w:eastAsia="Times New Roman" w:hAnsi="Times New Roman" w:cs="Times New Roman"/>
-          <w:sz w:val="24"/>
-          <w:szCs w:val="24"/>
-        </w:rPr>
-        <w:t>exact</w:t>
-      </w:r>
-      <w:proofErr w:type="spellEnd"/>
-      <w:r>
-        <w:rPr>
-          <w:rFonts w:ascii="Times New Roman" w:eastAsia="Times New Roman" w:hAnsi="Times New Roman" w:cs="Times New Roman"/>
-          <w:sz w:val="24"/>
-          <w:szCs w:val="24"/>
-        </w:rPr>
-        <w:t xml:space="preserve"> </w:t>
-      </w:r>
-      <w:proofErr w:type="spellStart"/>
-      <w:r>
-        <w:rPr>
-          <w:rFonts w:ascii="Times New Roman" w:eastAsia="Times New Roman" w:hAnsi="Times New Roman" w:cs="Times New Roman"/>
-          <w:sz w:val="24"/>
-          <w:szCs w:val="24"/>
-        </w:rPr>
-        <w:t>inference</w:t>
-      </w:r>
-      <w:proofErr w:type="spellEnd"/>
-      <w:r>
-        <w:rPr>
-          <w:rFonts w:ascii="Times New Roman" w:eastAsia="Times New Roman" w:hAnsi="Times New Roman" w:cs="Times New Roman"/>
-          <w:sz w:val="24"/>
-          <w:szCs w:val="24"/>
-        </w:rPr>
-        <w:t xml:space="preserve">? </w:t>
+      <w:r>
+        <w:rPr>
+          <w:rFonts w:ascii="Times New Roman" w:eastAsia="Times New Roman" w:hAnsi="Times New Roman" w:cs="Times New Roman"/>
+          <w:sz w:val="24"/>
+          <w:szCs w:val="24"/>
+        </w:rPr>
+        <w:t xml:space="preserve">What alternatives are there to exact inference? </w:t>
       </w:r>
     </w:p>
     <w:p>
@@ -2952,29 +2832,7 @@
           <w:sz w:val="36"/>
           <w:szCs w:val="36"/>
         </w:rPr>
-        <w:t xml:space="preserve">Part IV: </w:t>
-      </w:r>
-      <w:proofErr w:type="spellStart"/>
-      <w:r>
-        <w:rPr>
-          <w:rFonts w:ascii="Times New Roman" w:eastAsia="Times New Roman" w:hAnsi="Times New Roman" w:cs="Times New Roman"/>
-          <w:b/>
-          <w:bCs/>
-          <w:sz w:val="36"/>
-          <w:szCs w:val="36"/>
-        </w:rPr>
-        <w:t>More</w:t>
-      </w:r>
-      <w:proofErr w:type="spellEnd"/>
-      <w:r>
-        <w:rPr>
-          <w:rFonts w:ascii="Times New Roman" w:eastAsia="Times New Roman" w:hAnsi="Times New Roman" w:cs="Times New Roman"/>
-          <w:b/>
-          <w:bCs/>
-          <w:sz w:val="36"/>
-          <w:szCs w:val="36"/>
-        </w:rPr>
-        <w:t xml:space="preserve"> extensions</w:t>
+        <w:t>Part IV: More extensions</w:t>
       </w:r>
     </w:p>
     <w:p>
@@ -3018,17 +2876,7 @@
           <w:szCs w:val="24"/>
           <w:lang w:val="en-US"/>
         </w:rPr>
-        <w:t xml:space="preserve">After your excellent analysis of the plant's Bayesian Network and the creation of the model of the owner's car, he realizes that he is still in great danger. He comes to the conclusion that he </w:t>
-      </w:r>
-      <w:r>
-        <w:rPr>
-          <w:rFonts w:ascii="Times New Roman" w:eastAsia="Times New Roman" w:hAnsi="Times New Roman" w:cs="Times New Roman"/>
-          <w:sz w:val="24"/>
-          <w:szCs w:val="24"/>
-          <w:lang w:val="en-US"/>
-        </w:rPr>
-        <w:lastRenderedPageBreak/>
-        <w:t xml:space="preserve">needs to hire someone who is in charge of the plant's safety. After some job interviews he decides that a </w:t>
+        <w:t xml:space="preserve">After your excellent analysis of the plant's Bayesian Network and the creation of the model of the owner's car, he realizes that he is still in great danger. He comes to the conclusion that he needs to hire someone who is in charge of the plant's safety. After some job interviews he decides that a </w:t>
       </w:r>
       <w:proofErr w:type="spellStart"/>
       <w:r>
@@ -3050,95 +2898,13 @@
         </w:rPr>
         <w:t xml:space="preserve"> H.S. is the most suitable person for the job because he practically works for free. </w:t>
       </w:r>
-      <w:proofErr w:type="spellStart"/>
-      <w:r>
-        <w:rPr>
-          <w:rFonts w:ascii="Times New Roman" w:eastAsia="Times New Roman" w:hAnsi="Times New Roman" w:cs="Times New Roman"/>
-          <w:sz w:val="24"/>
-          <w:szCs w:val="24"/>
-        </w:rPr>
-        <w:t>But</w:t>
-      </w:r>
-      <w:proofErr w:type="spellEnd"/>
-      <w:r>
-        <w:rPr>
-          <w:rFonts w:ascii="Times New Roman" w:eastAsia="Times New Roman" w:hAnsi="Times New Roman" w:cs="Times New Roman"/>
-          <w:sz w:val="24"/>
-          <w:szCs w:val="24"/>
-        </w:rPr>
-        <w:t xml:space="preserve"> </w:t>
-      </w:r>
-      <w:proofErr w:type="spellStart"/>
-      <w:r>
-        <w:rPr>
-          <w:rFonts w:ascii="Times New Roman" w:eastAsia="Times New Roman" w:hAnsi="Times New Roman" w:cs="Times New Roman"/>
-          <w:sz w:val="24"/>
-          <w:szCs w:val="24"/>
-        </w:rPr>
-        <w:t>Mr</w:t>
-      </w:r>
-      <w:proofErr w:type="spellEnd"/>
-      <w:r>
-        <w:rPr>
-          <w:rFonts w:ascii="Times New Roman" w:eastAsia="Times New Roman" w:hAnsi="Times New Roman" w:cs="Times New Roman"/>
-          <w:sz w:val="24"/>
-          <w:szCs w:val="24"/>
-        </w:rPr>
-        <w:t xml:space="preserve"> H.S. has </w:t>
-      </w:r>
-      <w:proofErr w:type="spellStart"/>
-      <w:r>
-        <w:rPr>
-          <w:rFonts w:ascii="Times New Roman" w:eastAsia="Times New Roman" w:hAnsi="Times New Roman" w:cs="Times New Roman"/>
-          <w:sz w:val="24"/>
-          <w:szCs w:val="24"/>
-        </w:rPr>
-        <w:t>some</w:t>
-      </w:r>
-      <w:proofErr w:type="spellEnd"/>
-      <w:r>
-        <w:rPr>
-          <w:rFonts w:ascii="Times New Roman" w:eastAsia="Times New Roman" w:hAnsi="Times New Roman" w:cs="Times New Roman"/>
-          <w:sz w:val="24"/>
-          <w:szCs w:val="24"/>
-        </w:rPr>
-        <w:t xml:space="preserve"> less </w:t>
-      </w:r>
-      <w:proofErr w:type="spellStart"/>
-      <w:r>
-        <w:rPr>
-          <w:rFonts w:ascii="Times New Roman" w:eastAsia="Times New Roman" w:hAnsi="Times New Roman" w:cs="Times New Roman"/>
-          <w:sz w:val="24"/>
-          <w:szCs w:val="24"/>
-        </w:rPr>
-        <w:t>appealing</w:t>
-      </w:r>
-      <w:proofErr w:type="spellEnd"/>
-      <w:r>
-        <w:rPr>
-          <w:rFonts w:ascii="Times New Roman" w:eastAsia="Times New Roman" w:hAnsi="Times New Roman" w:cs="Times New Roman"/>
-          <w:sz w:val="24"/>
-          <w:szCs w:val="24"/>
-        </w:rPr>
-        <w:t xml:space="preserve"> </w:t>
-      </w:r>
-      <w:proofErr w:type="spellStart"/>
-      <w:r>
-        <w:rPr>
-          <w:rFonts w:ascii="Times New Roman" w:eastAsia="Times New Roman" w:hAnsi="Times New Roman" w:cs="Times New Roman"/>
-          <w:sz w:val="24"/>
-          <w:szCs w:val="24"/>
-        </w:rPr>
-        <w:t>properties</w:t>
-      </w:r>
-      <w:proofErr w:type="spellEnd"/>
-      <w:r>
-        <w:rPr>
-          <w:rFonts w:ascii="Times New Roman" w:eastAsia="Times New Roman" w:hAnsi="Times New Roman" w:cs="Times New Roman"/>
-          <w:sz w:val="24"/>
-          <w:szCs w:val="24"/>
-        </w:rPr>
-        <w:t xml:space="preserve">: </w:t>
+      <w:r>
+        <w:rPr>
+          <w:rFonts w:ascii="Times New Roman" w:eastAsia="Times New Roman" w:hAnsi="Times New Roman" w:cs="Times New Roman"/>
+          <w:sz w:val="24"/>
+          <w:szCs w:val="24"/>
+        </w:rPr>
+        <w:t xml:space="preserve">But Mr H.S. has some less appealing properties: </w:t>
       </w:r>
     </w:p>
     <w:p>
@@ -3329,97 +3095,7 @@
           <w:sz w:val="24"/>
           <w:szCs w:val="24"/>
         </w:rPr>
-        <w:t xml:space="preserve">The </w:t>
-      </w:r>
-      <w:proofErr w:type="spellStart"/>
-      <w:r>
-        <w:rPr>
-          <w:rFonts w:ascii="Times New Roman" w:eastAsia="Times New Roman" w:hAnsi="Times New Roman" w:cs="Times New Roman"/>
-          <w:sz w:val="24"/>
-          <w:szCs w:val="24"/>
-        </w:rPr>
-        <w:t>requirements</w:t>
-      </w:r>
-      <w:proofErr w:type="spellEnd"/>
-      <w:r>
-        <w:rPr>
-          <w:rFonts w:ascii="Times New Roman" w:eastAsia="Times New Roman" w:hAnsi="Times New Roman" w:cs="Times New Roman"/>
-          <w:sz w:val="24"/>
-          <w:szCs w:val="24"/>
-        </w:rPr>
-        <w:t xml:space="preserve"> </w:t>
-      </w:r>
-      <w:proofErr w:type="spellStart"/>
-      <w:r>
-        <w:rPr>
-          <w:rFonts w:ascii="Times New Roman" w:eastAsia="Times New Roman" w:hAnsi="Times New Roman" w:cs="Times New Roman"/>
-          <w:sz w:val="24"/>
-          <w:szCs w:val="24"/>
-        </w:rPr>
-        <w:t>of</w:t>
-      </w:r>
-      <w:proofErr w:type="spellEnd"/>
-      <w:r>
-        <w:rPr>
-          <w:rFonts w:ascii="Times New Roman" w:eastAsia="Times New Roman" w:hAnsi="Times New Roman" w:cs="Times New Roman"/>
-          <w:sz w:val="24"/>
-          <w:szCs w:val="24"/>
-        </w:rPr>
-        <w:t xml:space="preserve"> the </w:t>
-      </w:r>
-      <w:proofErr w:type="spellStart"/>
-      <w:r>
-        <w:rPr>
-          <w:rFonts w:ascii="Times New Roman" w:eastAsia="Times New Roman" w:hAnsi="Times New Roman" w:cs="Times New Roman"/>
-          <w:sz w:val="24"/>
-          <w:szCs w:val="24"/>
-        </w:rPr>
-        <w:t>model</w:t>
-      </w:r>
-      <w:proofErr w:type="spellEnd"/>
-      <w:r>
-        <w:rPr>
-          <w:rFonts w:ascii="Times New Roman" w:eastAsia="Times New Roman" w:hAnsi="Times New Roman" w:cs="Times New Roman"/>
-          <w:sz w:val="24"/>
-          <w:szCs w:val="24"/>
-        </w:rPr>
-        <w:t xml:space="preserve"> </w:t>
-      </w:r>
-      <w:proofErr w:type="spellStart"/>
-      <w:r>
-        <w:rPr>
-          <w:rFonts w:ascii="Times New Roman" w:eastAsia="Times New Roman" w:hAnsi="Times New Roman" w:cs="Times New Roman"/>
-          <w:sz w:val="24"/>
-          <w:szCs w:val="24"/>
-        </w:rPr>
-        <w:t>are</w:t>
-      </w:r>
-      <w:proofErr w:type="spellEnd"/>
-      <w:r>
-        <w:rPr>
-          <w:rFonts w:ascii="Times New Roman" w:eastAsia="Times New Roman" w:hAnsi="Times New Roman" w:cs="Times New Roman"/>
-          <w:sz w:val="24"/>
-          <w:szCs w:val="24"/>
-        </w:rPr>
-        <w:t xml:space="preserve"> the </w:t>
-      </w:r>
-      <w:proofErr w:type="spellStart"/>
-      <w:r>
-        <w:rPr>
-          <w:rFonts w:ascii="Times New Roman" w:eastAsia="Times New Roman" w:hAnsi="Times New Roman" w:cs="Times New Roman"/>
-          <w:sz w:val="24"/>
-          <w:szCs w:val="24"/>
-        </w:rPr>
-        <w:t>following</w:t>
-      </w:r>
-      <w:proofErr w:type="spellEnd"/>
-      <w:r>
-        <w:rPr>
-          <w:rFonts w:ascii="Times New Roman" w:eastAsia="Times New Roman" w:hAnsi="Times New Roman" w:cs="Times New Roman"/>
-          <w:sz w:val="24"/>
-          <w:szCs w:val="24"/>
-        </w:rPr>
-        <w:t xml:space="preserve">: </w:t>
+        <w:t xml:space="preserve">The requirements of the model are the following: </w:t>
       </w:r>
     </w:p>
     <w:p>
@@ -3802,6 +3478,7 @@
           <w:szCs w:val="24"/>
           <w:lang w:val="en-US"/>
         </w:rPr>
+        <w:lastRenderedPageBreak/>
         <w:t>Describe how you would model a more dynamic world where for example the "</w:t>
       </w:r>
       <w:proofErr w:type="spellStart"/>
@@ -3925,20 +3602,8 @@
             <w:szCs w:val="24"/>
             <w:u w:val="single"/>
           </w:rPr>
-          <w:t xml:space="preserve">Submission </w:t>
+          <w:t>Submission instructions</w:t>
         </w:r>
-        <w:proofErr w:type="spellStart"/>
-        <w:r>
-          <w:rPr>
-            <w:rFonts w:ascii="Times New Roman" w:eastAsia="Times New Roman" w:hAnsi="Times New Roman" w:cs="Times New Roman"/>
-            <w:color w:val="0000FF"/>
-            <w:sz w:val="24"/>
-            <w:szCs w:val="24"/>
-            <w:u w:val="single"/>
-          </w:rPr>
-          <w:t>instructions</w:t>
-        </w:r>
-        <w:proofErr w:type="spellEnd"/>
       </w:hyperlink>
       <w:r>
         <w:rPr>
@@ -3961,7 +3626,6 @@
           <w:szCs w:val="36"/>
         </w:rPr>
       </w:pPr>
-      <w:proofErr w:type="spellStart"/>
       <w:r>
         <w:rPr>
           <w:rFonts w:ascii="Times New Roman" w:eastAsia="Times New Roman" w:hAnsi="Times New Roman" w:cs="Times New Roman"/>
@@ -3970,10 +3634,8 @@
           <w:sz w:val="36"/>
           <w:szCs w:val="36"/>
         </w:rPr>
-        <w:lastRenderedPageBreak/>
         <w:t>Acknowledgements</w:t>
       </w:r>
-      <w:proofErr w:type="spellEnd"/>
     </w:p>
     <w:p>
       <w:pPr>

</xml_diff>

<commit_message>
Work on Lab3. Added Berälning av P
</commit_message>
<xml_diff>
--- a/Lab3/Lab3.docx
+++ b/Lab3/Lab3.docx
@@ -1323,8 +1323,11 @@
     </w:p>
     <w:p>
       <w:pPr>
-        <w:spacing w:before="100" w:beforeAutospacing="1" w:after="100" w:afterAutospacing="1" w:line="240" w:lineRule="auto"/>
-        <w:ind w:left="1440"/>
+        <w:numPr>
+          <w:ilvl w:val="2"/>
+          <w:numId w:val="1"/>
+        </w:numPr>
+        <w:spacing w:before="100" w:beforeAutospacing="1" w:after="100" w:afterAutospacing="1" w:line="240" w:lineRule="auto"/>
         <w:rPr>
           <w:rFonts w:ascii="Times New Roman" w:eastAsia="Times New Roman" w:hAnsi="Times New Roman" w:cs="Times New Roman"/>
           <w:sz w:val="24"/>
@@ -1508,11 +1511,11 @@
     </w:p>
     <w:p>
       <w:pPr>
-        <w:tabs>
-          <w:tab w:val="left" w:pos="2439"/>
-        </w:tabs>
-        <w:spacing w:before="100" w:beforeAutospacing="1" w:after="100" w:afterAutospacing="1" w:line="240" w:lineRule="auto"/>
-        <w:ind w:left="1440"/>
+        <w:numPr>
+          <w:ilvl w:val="2"/>
+          <w:numId w:val="1"/>
+        </w:numPr>
+        <w:spacing w:before="100" w:beforeAutospacing="1" w:after="100" w:afterAutospacing="1" w:line="240" w:lineRule="auto"/>
         <w:rPr>
           <w:rFonts w:ascii="Times New Roman" w:eastAsia="Times New Roman" w:hAnsi="Times New Roman" w:cs="Times New Roman"/>
           <w:sz w:val="24"/>
@@ -1604,51 +1607,18 @@
     </w:p>
     <w:p>
       <w:pPr>
-        <w:spacing w:before="100" w:beforeAutospacing="1" w:after="100" w:afterAutospacing="1" w:line="240" w:lineRule="auto"/>
-        <w:ind w:left="1440"/>
-        <w:rPr>
-          <w:rFonts w:ascii="Times New Roman" w:eastAsia="Times New Roman" w:hAnsi="Times New Roman" w:cs="Times New Roman"/>
-          <w:sz w:val="24"/>
-          <w:szCs w:val="24"/>
-          <w:lang w:val="en-US"/>
-        </w:rPr>
-      </w:pPr>
-      <w:r>
-        <w:rPr>
-          <w:rFonts w:ascii="Times New Roman" w:eastAsia="Times New Roman" w:hAnsi="Times New Roman" w:cs="Times New Roman"/>
-          <w:sz w:val="24"/>
-          <w:szCs w:val="24"/>
-          <w:lang w:val="en-US"/>
-        </w:rPr>
-        <w:softHyphen/>
-      </w:r>
-      <w:r>
-        <w:rPr>
-          <w:rFonts w:ascii="Times New Roman" w:eastAsia="Times New Roman" w:hAnsi="Times New Roman" w:cs="Times New Roman"/>
-          <w:sz w:val="24"/>
-          <w:szCs w:val="24"/>
-          <w:lang w:val="en-US"/>
-        </w:rPr>
-        <w:softHyphen/>
-      </w:r>
-      <w:r>
-        <w:rPr>
-          <w:rFonts w:ascii="Times New Roman" w:eastAsia="Times New Roman" w:hAnsi="Times New Roman" w:cs="Times New Roman"/>
-          <w:sz w:val="24"/>
-          <w:szCs w:val="24"/>
-          <w:lang w:val="en-US"/>
-        </w:rPr>
-        <w:softHyphen/>
-      </w:r>
-      <w:r>
-        <w:rPr>
-          <w:rFonts w:ascii="Times New Roman" w:eastAsia="Times New Roman" w:hAnsi="Times New Roman" w:cs="Times New Roman"/>
-          <w:sz w:val="24"/>
-          <w:szCs w:val="24"/>
-          <w:lang w:val="en-US"/>
-        </w:rPr>
-        <w:softHyphen/>
-      </w:r>
+        <w:numPr>
+          <w:ilvl w:val="2"/>
+          <w:numId w:val="1"/>
+        </w:numPr>
+        <w:spacing w:before="100" w:beforeAutospacing="1" w:after="100" w:afterAutospacing="1" w:line="240" w:lineRule="auto"/>
+        <w:rPr>
+          <w:rFonts w:ascii="Times New Roman" w:eastAsia="Times New Roman" w:hAnsi="Times New Roman" w:cs="Times New Roman"/>
+          <w:sz w:val="24"/>
+          <w:szCs w:val="24"/>
+          <w:lang w:val="en-US"/>
+        </w:rPr>
+      </w:pPr>
       <w:r>
         <w:rPr>
           <w:rFonts w:ascii="Times New Roman" w:eastAsia="Times New Roman" w:hAnsi="Times New Roman" w:cs="Times New Roman"/>
@@ -1889,7 +1859,27 @@
           <w:szCs w:val="24"/>
           <w:lang w:val="en-US"/>
         </w:rPr>
-        <w:t xml:space="preserve"> (summing) over the variable(s) you do not know (often called unobserved or hidden). You need to calculate this both </w:t>
+        <w:t xml:space="preserve"> (summing) over the variable(s) you do not know (often called unobserved or hidden). You need to calculate this both for </w:t>
+      </w:r>
+      <w:proofErr w:type="gramStart"/>
+      <w:r>
+        <w:rPr>
+          <w:rFonts w:ascii="Times New Roman" w:eastAsia="Times New Roman" w:hAnsi="Times New Roman" w:cs="Times New Roman"/>
+          <w:sz w:val="24"/>
+          <w:szCs w:val="24"/>
+          <w:lang w:val="en-US"/>
+        </w:rPr>
+        <w:t>P(</w:t>
+      </w:r>
+      <w:proofErr w:type="gramEnd"/>
+      <w:r>
+        <w:rPr>
+          <w:rFonts w:ascii="Times New Roman" w:eastAsia="Times New Roman" w:hAnsi="Times New Roman" w:cs="Times New Roman"/>
+          <w:sz w:val="24"/>
+          <w:szCs w:val="24"/>
+          <w:lang w:val="en-US"/>
+        </w:rPr>
+        <w:t xml:space="preserve">Meltdown=T|...) and P(Meltdown=F|..) and normalize them so that they sum to 1. This normalization factor is the alpha symbol in the equation. With this formula you could answer any query in the network, though it will be impractical for cases with many unobserved variables. A suggestion is to move the terms that do not involve the pump failure variable out of the sum over the </w:t>
       </w:r>
       <w:r>
         <w:rPr>
@@ -1899,7 +1889,7 @@
           <w:lang w:val="en-US"/>
         </w:rPr>
         <w:lastRenderedPageBreak/>
-        <w:t xml:space="preserve">for </w:t>
+        <w:t xml:space="preserve">two states pump failure can be in (T/F). </w:t>
       </w:r>
       <w:proofErr w:type="gramStart"/>
       <w:r>
@@ -1909,7 +1899,7 @@
           <w:szCs w:val="24"/>
           <w:lang w:val="en-US"/>
         </w:rPr>
-        <w:t>P(</w:t>
+        <w:t>Small differences compared to the applet is</w:t>
       </w:r>
       <w:proofErr w:type="gramEnd"/>
       <w:r>
@@ -1919,100 +1909,878 @@
           <w:szCs w:val="24"/>
           <w:lang w:val="en-US"/>
         </w:rPr>
-        <w:t xml:space="preserve">Meltdown=T|...) and P(Meltdown=F|..) and normalize them so that they sum to 1. This normalization factor is the alpha symbol in the equation. With this formula you could answer any query in the network, though it will be impractical for cases with many unobserved variables. A suggestion is to move the terms that do not involve the pump failure variable out of the sum over the two states pump failure can be in (T/F). </w:t>
-      </w:r>
-      <w:proofErr w:type="gramStart"/>
-      <w:r>
-        <w:rPr>
-          <w:rFonts w:ascii="Times New Roman" w:eastAsia="Times New Roman" w:hAnsi="Times New Roman" w:cs="Times New Roman"/>
-          <w:sz w:val="24"/>
-          <w:szCs w:val="24"/>
-          <w:lang w:val="en-US"/>
-        </w:rPr>
-        <w:t>Small differences compared to the applet is</w:t>
-      </w:r>
-      <w:proofErr w:type="gramEnd"/>
-      <w:r>
-        <w:rPr>
-          <w:rFonts w:ascii="Times New Roman" w:eastAsia="Times New Roman" w:hAnsi="Times New Roman" w:cs="Times New Roman"/>
-          <w:sz w:val="24"/>
-          <w:szCs w:val="24"/>
-          <w:lang w:val="en-US"/>
-        </w:rPr>
         <w:t xml:space="preserve"> expected due to rounding errors. </w:t>
       </w:r>
     </w:p>
     <w:p>
       <w:pPr>
         <w:spacing w:before="100" w:beforeAutospacing="1" w:after="100" w:afterAutospacing="1" w:line="240" w:lineRule="auto"/>
-        <w:ind w:left="1440"/>
-        <w:rPr>
-          <w:rFonts w:ascii="Times New Roman" w:eastAsia="Times New Roman" w:hAnsi="Times New Roman" w:cs="Times New Roman"/>
-          <w:sz w:val="24"/>
-          <w:szCs w:val="24"/>
-          <w:lang w:val="en-US"/>
-        </w:rPr>
-      </w:pPr>
-      <w:r>
-        <w:rPr>
-          <w:rFonts w:ascii="Times New Roman" w:eastAsia="Times New Roman" w:hAnsi="Times New Roman" w:cs="Times New Roman"/>
-          <w:sz w:val="24"/>
-          <w:szCs w:val="24"/>
-          <w:lang w:val="en-US"/>
-        </w:rPr>
-        <w:t xml:space="preserve">Chance of </w:t>
-      </w:r>
-      <w:proofErr w:type="spellStart"/>
-      <w:r>
-        <w:rPr>
-          <w:rFonts w:ascii="Times New Roman" w:eastAsia="Times New Roman" w:hAnsi="Times New Roman" w:cs="Times New Roman"/>
-          <w:sz w:val="24"/>
-          <w:szCs w:val="24"/>
-          <w:lang w:val="en-US"/>
-        </w:rPr>
-        <w:t>pumpFailure</w:t>
-      </w:r>
-      <w:proofErr w:type="spellEnd"/>
-      <w:r>
-        <w:rPr>
-          <w:rFonts w:ascii="Times New Roman" w:eastAsia="Times New Roman" w:hAnsi="Times New Roman" w:cs="Times New Roman"/>
-          <w:sz w:val="24"/>
-          <w:szCs w:val="24"/>
-          <w:lang w:val="en-US"/>
-        </w:rPr>
-        <w:t xml:space="preserve"> when no </w:t>
-      </w:r>
-      <w:proofErr w:type="spellStart"/>
-      <w:r>
-        <w:rPr>
-          <w:rFonts w:ascii="Times New Roman" w:eastAsia="Times New Roman" w:hAnsi="Times New Roman" w:cs="Times New Roman"/>
-          <w:sz w:val="24"/>
-          <w:szCs w:val="24"/>
-          <w:lang w:val="en-US"/>
-        </w:rPr>
-        <w:t>pumpFailureWarning</w:t>
-      </w:r>
-      <w:proofErr w:type="spellEnd"/>
-      <w:r>
-        <w:rPr>
-          <w:rFonts w:ascii="Times New Roman" w:eastAsia="Times New Roman" w:hAnsi="Times New Roman" w:cs="Times New Roman"/>
-          <w:sz w:val="24"/>
-          <w:szCs w:val="24"/>
-          <w:lang w:val="en-US"/>
-        </w:rPr>
-        <w:t xml:space="preserve">: </w:t>
-      </w:r>
-      <w:r>
-        <w:rPr>
-          <w:rFonts w:ascii="Times New Roman" w:eastAsia="Times New Roman" w:hAnsi="Times New Roman" w:cs="Times New Roman"/>
-          <w:sz w:val="24"/>
-          <w:szCs w:val="24"/>
-          <w:lang w:val="en-US"/>
-        </w:rPr>
-        <w:t>9.5%</w:t>
-      </w:r>
-      <w:bookmarkStart w:id="0" w:name="_GoBack"/>
-      <w:bookmarkEnd w:id="0"/>
+        <w:rPr>
+          <w:rFonts w:ascii="Times New Roman" w:eastAsia="Times New Roman" w:hAnsi="Times New Roman" w:cs="Times New Roman"/>
+          <w:sz w:val="24"/>
+          <w:szCs w:val="24"/>
+          <w:lang w:val="en-US"/>
+        </w:rPr>
+      </w:pPr>
+      <m:oMathPara>
+        <m:oMath>
+          <m:r>
+            <w:rPr>
+              <w:rFonts w:ascii="Cambria Math" w:eastAsia="Times New Roman" w:hAnsi="Cambria Math" w:cs="Times New Roman"/>
+              <w:sz w:val="24"/>
+              <w:szCs w:val="24"/>
+              <w:lang w:val="en-US"/>
+            </w:rPr>
+            <m:t>P</m:t>
+          </m:r>
+          <m:d>
+            <m:dPr>
+              <m:ctrlPr>
+                <w:rPr>
+                  <w:rFonts w:ascii="Cambria Math" w:eastAsia="Times New Roman" w:hAnsi="Cambria Math" w:cs="Times New Roman"/>
+                  <w:i/>
+                  <w:sz w:val="24"/>
+                  <w:szCs w:val="24"/>
+                  <w:lang w:val="en-US"/>
+                </w:rPr>
+              </m:ctrlPr>
+            </m:dPr>
+            <m:e>
+              <m:r>
+                <w:rPr>
+                  <w:rFonts w:ascii="Cambria Math" w:eastAsia="Times New Roman" w:hAnsi="Cambria Math" w:cs="Times New Roman"/>
+                  <w:sz w:val="24"/>
+                  <w:szCs w:val="24"/>
+                  <w:lang w:val="en-US"/>
+                </w:rPr>
+                <m:t>¬</m:t>
+              </m:r>
+              <m:r>
+                <w:rPr>
+                  <w:rFonts w:ascii="Cambria Math" w:eastAsia="Times New Roman" w:hAnsi="Cambria Math" w:cs="Times New Roman"/>
+                  <w:sz w:val="24"/>
+                  <w:szCs w:val="24"/>
+                  <w:lang w:val="en-US"/>
+                </w:rPr>
+                <m:t>PFW</m:t>
+              </m:r>
+            </m:e>
+          </m:d>
+          <m:r>
+            <w:rPr>
+              <w:rFonts w:ascii="Cambria Math" w:eastAsia="Times New Roman" w:hAnsi="Cambria Math" w:cs="Times New Roman"/>
+              <w:sz w:val="24"/>
+              <w:szCs w:val="24"/>
+              <w:lang w:val="en-US"/>
+            </w:rPr>
+            <m:t>=P</m:t>
+          </m:r>
+          <m:d>
+            <m:dPr>
+              <m:ctrlPr>
+                <w:rPr>
+                  <w:rFonts w:ascii="Cambria Math" w:eastAsia="Times New Roman" w:hAnsi="Cambria Math" w:cs="Times New Roman"/>
+                  <w:i/>
+                  <w:sz w:val="24"/>
+                  <w:szCs w:val="24"/>
+                  <w:lang w:val="en-US"/>
+                </w:rPr>
+              </m:ctrlPr>
+            </m:dPr>
+            <m:e>
+              <m:r>
+                <w:rPr>
+                  <w:rFonts w:ascii="Cambria Math" w:eastAsia="Times New Roman" w:hAnsi="Cambria Math" w:cs="Times New Roman"/>
+                  <w:sz w:val="24"/>
+                  <w:szCs w:val="24"/>
+                  <w:lang w:val="en-US"/>
+                </w:rPr>
+                <m:t>¬</m:t>
+              </m:r>
+              <m:r>
+                <w:rPr>
+                  <w:rFonts w:ascii="Cambria Math" w:eastAsia="Times New Roman" w:hAnsi="Cambria Math" w:cs="Times New Roman"/>
+                  <w:sz w:val="24"/>
+                  <w:szCs w:val="24"/>
+                  <w:lang w:val="en-US"/>
+                </w:rPr>
+                <m:t>PFW</m:t>
+              </m:r>
+            </m:e>
+            <m:e>
+              <m:r>
+                <w:rPr>
+                  <w:rFonts w:ascii="Cambria Math" w:eastAsia="Times New Roman" w:hAnsi="Cambria Math" w:cs="Times New Roman"/>
+                  <w:sz w:val="24"/>
+                  <w:szCs w:val="24"/>
+                  <w:lang w:val="en-US"/>
+                </w:rPr>
+                <m:t>PF</m:t>
+              </m:r>
+            </m:e>
+          </m:d>
+          <m:r>
+            <w:rPr>
+              <w:rFonts w:ascii="Cambria Math" w:eastAsia="Times New Roman" w:hAnsi="Cambria Math" w:cs="Times New Roman"/>
+              <w:sz w:val="24"/>
+              <w:szCs w:val="24"/>
+              <w:lang w:val="en-US"/>
+            </w:rPr>
+            <m:t>*P</m:t>
+          </m:r>
+          <m:d>
+            <m:dPr>
+              <m:ctrlPr>
+                <w:rPr>
+                  <w:rFonts w:ascii="Cambria Math" w:eastAsia="Times New Roman" w:hAnsi="Cambria Math" w:cs="Times New Roman"/>
+                  <w:i/>
+                  <w:sz w:val="24"/>
+                  <w:szCs w:val="24"/>
+                  <w:lang w:val="en-US"/>
+                </w:rPr>
+              </m:ctrlPr>
+            </m:dPr>
+            <m:e>
+              <m:r>
+                <w:rPr>
+                  <w:rFonts w:ascii="Cambria Math" w:eastAsia="Times New Roman" w:hAnsi="Cambria Math" w:cs="Times New Roman"/>
+                  <w:sz w:val="24"/>
+                  <w:szCs w:val="24"/>
+                  <w:lang w:val="en-US"/>
+                </w:rPr>
+                <m:t>PF</m:t>
+              </m:r>
+            </m:e>
+          </m:d>
+          <m:r>
+            <w:rPr>
+              <w:rFonts w:ascii="Cambria Math" w:eastAsia="Times New Roman" w:hAnsi="Cambria Math" w:cs="Times New Roman"/>
+              <w:sz w:val="24"/>
+              <w:szCs w:val="24"/>
+              <w:lang w:val="en-US"/>
+            </w:rPr>
+            <m:t>+P</m:t>
+          </m:r>
+          <m:d>
+            <m:dPr>
+              <m:ctrlPr>
+                <w:rPr>
+                  <w:rFonts w:ascii="Cambria Math" w:eastAsia="Times New Roman" w:hAnsi="Cambria Math" w:cs="Times New Roman"/>
+                  <w:i/>
+                  <w:sz w:val="24"/>
+                  <w:szCs w:val="24"/>
+                  <w:lang w:val="en-US"/>
+                </w:rPr>
+              </m:ctrlPr>
+            </m:dPr>
+            <m:e>
+              <m:r>
+                <w:rPr>
+                  <w:rFonts w:ascii="Cambria Math" w:eastAsia="Times New Roman" w:hAnsi="Cambria Math" w:cs="Times New Roman"/>
+                  <w:sz w:val="24"/>
+                  <w:szCs w:val="24"/>
+                  <w:lang w:val="en-US"/>
+                </w:rPr>
+                <m:t>¬</m:t>
+              </m:r>
+              <m:r>
+                <w:rPr>
+                  <w:rFonts w:ascii="Cambria Math" w:eastAsia="Times New Roman" w:hAnsi="Cambria Math" w:cs="Times New Roman"/>
+                  <w:sz w:val="24"/>
+                  <w:szCs w:val="24"/>
+                  <w:lang w:val="en-US"/>
+                </w:rPr>
+                <m:t>PFW</m:t>
+              </m:r>
+            </m:e>
+            <m:e>
+              <m:r>
+                <w:rPr>
+                  <w:rFonts w:ascii="Cambria Math" w:eastAsia="Times New Roman" w:hAnsi="Cambria Math" w:cs="Times New Roman"/>
+                  <w:sz w:val="24"/>
+                  <w:szCs w:val="24"/>
+                  <w:lang w:val="en-US"/>
+                </w:rPr>
+                <m:t>¬</m:t>
+              </m:r>
+              <m:r>
+                <w:rPr>
+                  <w:rFonts w:ascii="Cambria Math" w:eastAsia="Times New Roman" w:hAnsi="Cambria Math" w:cs="Times New Roman"/>
+                  <w:sz w:val="24"/>
+                  <w:szCs w:val="24"/>
+                  <w:lang w:val="en-US"/>
+                </w:rPr>
+                <m:t>PF</m:t>
+              </m:r>
+            </m:e>
+          </m:d>
+          <m:r>
+            <w:rPr>
+              <w:rFonts w:ascii="Cambria Math" w:eastAsia="Times New Roman" w:hAnsi="Cambria Math" w:cs="Times New Roman"/>
+              <w:sz w:val="24"/>
+              <w:szCs w:val="24"/>
+              <w:lang w:val="en-US"/>
+            </w:rPr>
+            <m:t>*P</m:t>
+          </m:r>
+          <m:d>
+            <m:dPr>
+              <m:ctrlPr>
+                <w:rPr>
+                  <w:rFonts w:ascii="Cambria Math" w:eastAsia="Times New Roman" w:hAnsi="Cambria Math" w:cs="Times New Roman"/>
+                  <w:i/>
+                  <w:sz w:val="24"/>
+                  <w:szCs w:val="24"/>
+                  <w:lang w:val="en-US"/>
+                </w:rPr>
+              </m:ctrlPr>
+            </m:dPr>
+            <m:e>
+              <m:r>
+                <w:rPr>
+                  <w:rFonts w:ascii="Cambria Math" w:eastAsia="Times New Roman" w:hAnsi="Cambria Math" w:cs="Times New Roman"/>
+                  <w:sz w:val="24"/>
+                  <w:szCs w:val="24"/>
+                  <w:lang w:val="en-US"/>
+                </w:rPr>
+                <m:t>¬</m:t>
+              </m:r>
+              <m:r>
+                <w:rPr>
+                  <w:rFonts w:ascii="Cambria Math" w:eastAsia="Times New Roman" w:hAnsi="Cambria Math" w:cs="Times New Roman"/>
+                  <w:sz w:val="24"/>
+                  <w:szCs w:val="24"/>
+                  <w:lang w:val="en-US"/>
+                </w:rPr>
+                <m:t>PF</m:t>
+              </m:r>
+            </m:e>
+          </m:d>
+          <m:r>
+            <w:rPr>
+              <w:rFonts w:ascii="Cambria Math" w:eastAsia="Times New Roman" w:hAnsi="Cambria Math" w:cs="Times New Roman"/>
+              <w:sz w:val="24"/>
+              <w:szCs w:val="24"/>
+              <w:lang w:val="en-US"/>
+            </w:rPr>
+            <m:t>=</m:t>
+          </m:r>
+          <m:r>
+            <w:rPr>
+              <w:rFonts w:ascii="Cambria Math" w:eastAsia="Times New Roman" w:hAnsi="Cambria Math" w:cs="Times New Roman"/>
+              <w:sz w:val="24"/>
+              <w:szCs w:val="24"/>
+              <w:lang w:val="en-US"/>
+            </w:rPr>
+            <w:br/>
+          </m:r>
+        </m:oMath>
+        <m:oMath>
+          <m:r>
+            <w:rPr>
+              <w:rFonts w:ascii="Cambria Math" w:eastAsia="Times New Roman" w:hAnsi="Cambria Math" w:cs="Times New Roman"/>
+              <w:sz w:val="24"/>
+              <w:szCs w:val="24"/>
+              <w:lang w:val="en-US"/>
+            </w:rPr>
+            <m:t>=0,1*0,1+0,95*0,9=0,865</m:t>
+          </m:r>
+          <m:r>
+            <w:rPr>
+              <w:rFonts w:ascii="Cambria Math" w:eastAsia="Times New Roman" w:hAnsi="Cambria Math" w:cs="Times New Roman"/>
+              <w:sz w:val="24"/>
+              <w:szCs w:val="24"/>
+              <w:lang w:val="en-US"/>
+            </w:rPr>
+            <w:br/>
+          </m:r>
+        </m:oMath>
+        <m:oMath>
+          <m:r>
+            <w:rPr>
+              <w:rFonts w:ascii="Cambria Math" w:eastAsia="Times New Roman" w:hAnsi="Cambria Math" w:cs="Times New Roman"/>
+              <w:sz w:val="24"/>
+              <w:szCs w:val="24"/>
+              <w:lang w:val="en-US"/>
+            </w:rPr>
+            <m:t>P</m:t>
+          </m:r>
+          <m:d>
+            <m:dPr>
+              <m:ctrlPr>
+                <w:rPr>
+                  <w:rFonts w:ascii="Cambria Math" w:eastAsia="Times New Roman" w:hAnsi="Cambria Math" w:cs="Times New Roman"/>
+                  <w:i/>
+                  <w:sz w:val="24"/>
+                  <w:szCs w:val="24"/>
+                  <w:lang w:val="en-US"/>
+                </w:rPr>
+              </m:ctrlPr>
+            </m:dPr>
+            <m:e>
+              <m:r>
+                <w:rPr>
+                  <w:rFonts w:ascii="Cambria Math" w:eastAsia="Times New Roman" w:hAnsi="Cambria Math" w:cs="Times New Roman"/>
+                  <w:sz w:val="24"/>
+                  <w:szCs w:val="24"/>
+                  <w:lang w:val="en-US"/>
+                </w:rPr>
+                <m:t>PF</m:t>
+              </m:r>
+            </m:e>
+            <m:e>
+              <m:r>
+                <w:rPr>
+                  <w:rFonts w:ascii="Cambria Math" w:eastAsia="Times New Roman" w:hAnsi="Cambria Math" w:cs="Times New Roman"/>
+                  <w:sz w:val="24"/>
+                  <w:szCs w:val="24"/>
+                  <w:lang w:val="en-US"/>
+                </w:rPr>
+                <m:t>¬</m:t>
+              </m:r>
+              <m:r>
+                <w:rPr>
+                  <w:rFonts w:ascii="Cambria Math" w:eastAsia="Times New Roman" w:hAnsi="Cambria Math" w:cs="Times New Roman"/>
+                  <w:sz w:val="24"/>
+                  <w:szCs w:val="24"/>
+                  <w:lang w:val="en-US"/>
+                </w:rPr>
+                <m:t>PFW</m:t>
+              </m:r>
+            </m:e>
+          </m:d>
+          <m:r>
+            <w:rPr>
+              <w:rFonts w:ascii="Cambria Math" w:eastAsia="Times New Roman" w:hAnsi="Cambria Math" w:cs="Times New Roman"/>
+              <w:sz w:val="24"/>
+              <w:szCs w:val="24"/>
+              <w:lang w:val="en-US"/>
+            </w:rPr>
+            <m:t>=</m:t>
+          </m:r>
+          <m:f>
+            <m:fPr>
+              <m:ctrlPr>
+                <w:rPr>
+                  <w:rFonts w:ascii="Cambria Math" w:eastAsia="Times New Roman" w:hAnsi="Cambria Math" w:cs="Times New Roman"/>
+                  <w:i/>
+                  <w:sz w:val="24"/>
+                  <w:szCs w:val="24"/>
+                  <w:lang w:val="en-US"/>
+                </w:rPr>
+              </m:ctrlPr>
+            </m:fPr>
+            <m:num>
+              <m:r>
+                <w:rPr>
+                  <w:rFonts w:ascii="Cambria Math" w:eastAsia="Times New Roman" w:hAnsi="Cambria Math" w:cs="Times New Roman"/>
+                  <w:sz w:val="24"/>
+                  <w:szCs w:val="24"/>
+                  <w:lang w:val="en-US"/>
+                </w:rPr>
+                <m:t>P</m:t>
+              </m:r>
+              <m:d>
+                <m:dPr>
+                  <m:ctrlPr>
+                    <w:rPr>
+                      <w:rFonts w:ascii="Cambria Math" w:eastAsia="Times New Roman" w:hAnsi="Cambria Math" w:cs="Times New Roman"/>
+                      <w:i/>
+                      <w:sz w:val="24"/>
+                      <w:szCs w:val="24"/>
+                      <w:lang w:val="en-US"/>
+                    </w:rPr>
+                  </m:ctrlPr>
+                </m:dPr>
+                <m:e>
+                  <m:r>
+                    <w:rPr>
+                      <w:rFonts w:ascii="Cambria Math" w:eastAsia="Times New Roman" w:hAnsi="Cambria Math" w:cs="Times New Roman"/>
+                      <w:sz w:val="24"/>
+                      <w:szCs w:val="24"/>
+                      <w:lang w:val="en-US"/>
+                    </w:rPr>
+                    <m:t>¬</m:t>
+                  </m:r>
+                  <m:r>
+                    <w:rPr>
+                      <w:rFonts w:ascii="Cambria Math" w:eastAsia="Times New Roman" w:hAnsi="Cambria Math" w:cs="Times New Roman"/>
+                      <w:sz w:val="24"/>
+                      <w:szCs w:val="24"/>
+                      <w:lang w:val="en-US"/>
+                    </w:rPr>
+                    <m:t>PFW</m:t>
+                  </m:r>
+                </m:e>
+              </m:d>
+              <m:r>
+                <w:rPr>
+                  <w:rFonts w:ascii="Cambria Math" w:eastAsia="Times New Roman" w:hAnsi="Cambria Math" w:cs="Times New Roman"/>
+                  <w:sz w:val="24"/>
+                  <w:szCs w:val="24"/>
+                  <w:lang w:val="en-US"/>
+                </w:rPr>
+                <m:t>*P</m:t>
+              </m:r>
+              <m:d>
+                <m:dPr>
+                  <m:ctrlPr>
+                    <w:rPr>
+                      <w:rFonts w:ascii="Cambria Math" w:eastAsia="Times New Roman" w:hAnsi="Cambria Math" w:cs="Times New Roman"/>
+                      <w:i/>
+                      <w:sz w:val="24"/>
+                      <w:szCs w:val="24"/>
+                      <w:lang w:val="en-US"/>
+                    </w:rPr>
+                  </m:ctrlPr>
+                </m:dPr>
+                <m:e>
+                  <m:r>
+                    <w:rPr>
+                      <w:rFonts w:ascii="Cambria Math" w:eastAsia="Times New Roman" w:hAnsi="Cambria Math" w:cs="Times New Roman"/>
+                      <w:sz w:val="24"/>
+                      <w:szCs w:val="24"/>
+                      <w:lang w:val="en-US"/>
+                    </w:rPr>
+                    <m:t>PF</m:t>
+                  </m:r>
+                </m:e>
+              </m:d>
+            </m:num>
+            <m:den>
+              <m:r>
+                <w:rPr>
+                  <w:rFonts w:ascii="Cambria Math" w:eastAsia="Times New Roman" w:hAnsi="Cambria Math" w:cs="Times New Roman"/>
+                  <w:sz w:val="24"/>
+                  <w:szCs w:val="24"/>
+                  <w:lang w:val="en-US"/>
+                </w:rPr>
+                <m:t>P</m:t>
+              </m:r>
+              <m:d>
+                <m:dPr>
+                  <m:ctrlPr>
+                    <w:rPr>
+                      <w:rFonts w:ascii="Cambria Math" w:eastAsia="Times New Roman" w:hAnsi="Cambria Math" w:cs="Times New Roman"/>
+                      <w:i/>
+                      <w:sz w:val="24"/>
+                      <w:szCs w:val="24"/>
+                      <w:lang w:val="en-US"/>
+                    </w:rPr>
+                  </m:ctrlPr>
+                </m:dPr>
+                <m:e>
+                  <m:r>
+                    <w:rPr>
+                      <w:rFonts w:ascii="Cambria Math" w:eastAsia="Times New Roman" w:hAnsi="Cambria Math" w:cs="Times New Roman"/>
+                      <w:sz w:val="24"/>
+                      <w:szCs w:val="24"/>
+                      <w:lang w:val="en-US"/>
+                    </w:rPr>
+                    <m:t>¬</m:t>
+                  </m:r>
+                  <m:r>
+                    <w:rPr>
+                      <w:rFonts w:ascii="Cambria Math" w:eastAsia="Times New Roman" w:hAnsi="Cambria Math" w:cs="Times New Roman"/>
+                      <w:sz w:val="24"/>
+                      <w:szCs w:val="24"/>
+                      <w:lang w:val="en-US"/>
+                    </w:rPr>
+                    <m:t>PFW</m:t>
+                  </m:r>
+                </m:e>
+              </m:d>
+            </m:den>
+          </m:f>
+          <m:r>
+            <w:rPr>
+              <w:rFonts w:ascii="Cambria Math" w:eastAsia="Times New Roman" w:hAnsi="Cambria Math" w:cs="Times New Roman"/>
+              <w:sz w:val="24"/>
+              <w:szCs w:val="24"/>
+              <w:lang w:val="en-US"/>
+            </w:rPr>
+            <m:t>=</m:t>
+          </m:r>
+          <m:f>
+            <m:fPr>
+              <m:ctrlPr>
+                <w:rPr>
+                  <w:rFonts w:ascii="Cambria Math" w:eastAsia="Times New Roman" w:hAnsi="Cambria Math" w:cs="Times New Roman"/>
+                  <w:i/>
+                  <w:sz w:val="24"/>
+                  <w:szCs w:val="24"/>
+                  <w:lang w:val="en-US"/>
+                </w:rPr>
+              </m:ctrlPr>
+            </m:fPr>
+            <m:num>
+              <m:r>
+                <w:rPr>
+                  <w:rFonts w:ascii="Cambria Math" w:eastAsia="Times New Roman" w:hAnsi="Cambria Math" w:cs="Times New Roman"/>
+                  <w:sz w:val="24"/>
+                  <w:szCs w:val="24"/>
+                  <w:lang w:val="en-US"/>
+                </w:rPr>
+                <m:t>0,1*0,1</m:t>
+              </m:r>
+            </m:num>
+            <m:den>
+              <m:r>
+                <w:rPr>
+                  <w:rFonts w:ascii="Cambria Math" w:eastAsia="Times New Roman" w:hAnsi="Cambria Math" w:cs="Times New Roman"/>
+                  <w:sz w:val="24"/>
+                  <w:szCs w:val="24"/>
+                  <w:lang w:val="en-US"/>
+                </w:rPr>
+                <m:t>0,865</m:t>
+              </m:r>
+            </m:den>
+          </m:f>
+          <m:r>
+            <w:rPr>
+              <w:rFonts w:ascii="Cambria Math" w:eastAsia="Times New Roman" w:hAnsi="Cambria Math" w:cs="Times New Roman"/>
+              <w:sz w:val="24"/>
+              <w:szCs w:val="24"/>
+              <w:lang w:val="en-US"/>
+            </w:rPr>
+            <m:t>=0,01156</m:t>
+          </m:r>
+          <m:r>
+            <w:rPr>
+              <w:rFonts w:ascii="Cambria Math" w:eastAsia="Times New Roman" w:hAnsi="Cambria Math" w:cs="Times New Roman"/>
+              <w:sz w:val="24"/>
+              <w:szCs w:val="24"/>
+              <w:lang w:val="en-US"/>
+            </w:rPr>
+            <w:br/>
+          </m:r>
+        </m:oMath>
+        <m:oMath>
+          <m:r>
+            <w:rPr>
+              <w:rFonts w:ascii="Cambria Math" w:eastAsia="Times New Roman" w:hAnsi="Cambria Math" w:cs="Times New Roman"/>
+              <w:sz w:val="24"/>
+              <w:szCs w:val="24"/>
+              <w:lang w:val="en-US"/>
+            </w:rPr>
+            <m:t>P</m:t>
+          </m:r>
+          <m:d>
+            <m:dPr>
+              <m:ctrlPr>
+                <w:rPr>
+                  <w:rFonts w:ascii="Cambria Math" w:eastAsia="Times New Roman" w:hAnsi="Cambria Math" w:cs="Times New Roman"/>
+                  <w:i/>
+                  <w:sz w:val="24"/>
+                  <w:szCs w:val="24"/>
+                  <w:lang w:val="en-US"/>
+                </w:rPr>
+              </m:ctrlPr>
+            </m:dPr>
+            <m:e>
+              <m:r>
+                <w:rPr>
+                  <w:rFonts w:ascii="Cambria Math" w:eastAsia="Times New Roman" w:hAnsi="Cambria Math" w:cs="Times New Roman"/>
+                  <w:sz w:val="24"/>
+                  <w:szCs w:val="24"/>
+                  <w:lang w:val="en-US"/>
+                </w:rPr>
+                <m:t>M</m:t>
+              </m:r>
+            </m:e>
+            <m:e>
+              <m:r>
+                <w:rPr>
+                  <w:rFonts w:ascii="Cambria Math" w:eastAsia="Times New Roman" w:hAnsi="Cambria Math" w:cs="Times New Roman"/>
+                  <w:sz w:val="24"/>
+                  <w:szCs w:val="24"/>
+                  <w:lang w:val="en-US"/>
+                </w:rPr>
+                <m:t>¬</m:t>
+              </m:r>
+              <m:r>
+                <w:rPr>
+                  <w:rFonts w:ascii="Cambria Math" w:eastAsia="Times New Roman" w:hAnsi="Cambria Math" w:cs="Times New Roman"/>
+                  <w:sz w:val="24"/>
+                  <w:szCs w:val="24"/>
+                  <w:lang w:val="en-US"/>
+                </w:rPr>
+                <m:t>WL</m:t>
+              </m:r>
+            </m:e>
+          </m:d>
+          <m:r>
+            <w:rPr>
+              <w:rFonts w:ascii="Cambria Math" w:eastAsia="Times New Roman" w:hAnsi="Cambria Math" w:cs="Times New Roman"/>
+              <w:sz w:val="24"/>
+              <w:szCs w:val="24"/>
+              <w:lang w:val="en-US"/>
+            </w:rPr>
+            <m:t>=P</m:t>
+          </m:r>
+          <m:d>
+            <m:dPr>
+              <m:ctrlPr>
+                <w:rPr>
+                  <w:rFonts w:ascii="Cambria Math" w:eastAsia="Times New Roman" w:hAnsi="Cambria Math" w:cs="Times New Roman"/>
+                  <w:i/>
+                  <w:sz w:val="24"/>
+                  <w:szCs w:val="24"/>
+                  <w:lang w:val="en-US"/>
+                </w:rPr>
+              </m:ctrlPr>
+            </m:dPr>
+            <m:e>
+              <m:r>
+                <w:rPr>
+                  <w:rFonts w:ascii="Cambria Math" w:eastAsia="Times New Roman" w:hAnsi="Cambria Math" w:cs="Times New Roman"/>
+                  <w:sz w:val="24"/>
+                  <w:szCs w:val="24"/>
+                  <w:lang w:val="en-US"/>
+                </w:rPr>
+                <m:t>M</m:t>
+              </m:r>
+            </m:e>
+            <m:e>
+              <m:r>
+                <w:rPr>
+                  <w:rFonts w:ascii="Cambria Math" w:eastAsia="Times New Roman" w:hAnsi="Cambria Math" w:cs="Times New Roman"/>
+                  <w:sz w:val="24"/>
+                  <w:szCs w:val="24"/>
+                  <w:lang w:val="en-US"/>
+                </w:rPr>
+                <m:t>PF,</m:t>
+              </m:r>
+              <m:r>
+                <w:rPr>
+                  <w:rFonts w:ascii="Cambria Math" w:eastAsia="Times New Roman" w:hAnsi="Cambria Math" w:cs="Times New Roman"/>
+                  <w:sz w:val="24"/>
+                  <w:szCs w:val="24"/>
+                  <w:lang w:val="en-US"/>
+                </w:rPr>
+                <m:t>¬</m:t>
+              </m:r>
+              <m:r>
+                <w:rPr>
+                  <w:rFonts w:ascii="Cambria Math" w:eastAsia="Times New Roman" w:hAnsi="Cambria Math" w:cs="Times New Roman"/>
+                  <w:sz w:val="24"/>
+                  <w:szCs w:val="24"/>
+                  <w:lang w:val="en-US"/>
+                </w:rPr>
+                <m:t>WL</m:t>
+              </m:r>
+            </m:e>
+          </m:d>
+          <m:r>
+            <w:rPr>
+              <w:rFonts w:ascii="Cambria Math" w:eastAsia="Times New Roman" w:hAnsi="Cambria Math" w:cs="Times New Roman"/>
+              <w:sz w:val="24"/>
+              <w:szCs w:val="24"/>
+              <w:lang w:val="en-US"/>
+            </w:rPr>
+            <m:t>*P</m:t>
+          </m:r>
+          <m:d>
+            <m:dPr>
+              <m:ctrlPr>
+                <w:rPr>
+                  <w:rFonts w:ascii="Cambria Math" w:eastAsia="Times New Roman" w:hAnsi="Cambria Math" w:cs="Times New Roman"/>
+                  <w:i/>
+                  <w:sz w:val="24"/>
+                  <w:szCs w:val="24"/>
+                  <w:lang w:val="en-US"/>
+                </w:rPr>
+              </m:ctrlPr>
+            </m:dPr>
+            <m:e>
+              <m:r>
+                <w:rPr>
+                  <w:rFonts w:ascii="Cambria Math" w:eastAsia="Times New Roman" w:hAnsi="Cambria Math" w:cs="Times New Roman"/>
+                  <w:sz w:val="24"/>
+                  <w:szCs w:val="24"/>
+                  <w:lang w:val="en-US"/>
+                </w:rPr>
+                <m:t>PF</m:t>
+              </m:r>
+            </m:e>
+          </m:d>
+          <m:r>
+            <w:rPr>
+              <w:rFonts w:ascii="Cambria Math" w:eastAsia="Times New Roman" w:hAnsi="Cambria Math" w:cs="Times New Roman"/>
+              <w:sz w:val="24"/>
+              <w:szCs w:val="24"/>
+              <w:lang w:val="en-US"/>
+            </w:rPr>
+            <m:t>+P</m:t>
+          </m:r>
+          <m:d>
+            <m:dPr>
+              <m:ctrlPr>
+                <w:rPr>
+                  <w:rFonts w:ascii="Cambria Math" w:eastAsia="Times New Roman" w:hAnsi="Cambria Math" w:cs="Times New Roman"/>
+                  <w:i/>
+                  <w:sz w:val="24"/>
+                  <w:szCs w:val="24"/>
+                  <w:lang w:val="en-US"/>
+                </w:rPr>
+              </m:ctrlPr>
+            </m:dPr>
+            <m:e>
+              <m:r>
+                <w:rPr>
+                  <w:rFonts w:ascii="Cambria Math" w:eastAsia="Times New Roman" w:hAnsi="Cambria Math" w:cs="Times New Roman"/>
+                  <w:sz w:val="24"/>
+                  <w:szCs w:val="24"/>
+                  <w:lang w:val="en-US"/>
+                </w:rPr>
+                <m:t>M</m:t>
+              </m:r>
+            </m:e>
+            <m:e>
+              <m:r>
+                <w:rPr>
+                  <w:rFonts w:ascii="Cambria Math" w:eastAsia="Times New Roman" w:hAnsi="Cambria Math" w:cs="Times New Roman"/>
+                  <w:sz w:val="24"/>
+                  <w:szCs w:val="24"/>
+                  <w:lang w:val="en-US"/>
+                </w:rPr>
+                <m:t>¬</m:t>
+              </m:r>
+              <m:r>
+                <w:rPr>
+                  <w:rFonts w:ascii="Cambria Math" w:eastAsia="Times New Roman" w:hAnsi="Cambria Math" w:cs="Times New Roman"/>
+                  <w:sz w:val="24"/>
+                  <w:szCs w:val="24"/>
+                  <w:lang w:val="en-US"/>
+                </w:rPr>
+                <m:t>PF,</m:t>
+              </m:r>
+              <m:r>
+                <w:rPr>
+                  <w:rFonts w:ascii="Cambria Math" w:eastAsia="Times New Roman" w:hAnsi="Cambria Math" w:cs="Times New Roman"/>
+                  <w:sz w:val="24"/>
+                  <w:szCs w:val="24"/>
+                  <w:lang w:val="en-US"/>
+                </w:rPr>
+                <m:t>¬</m:t>
+              </m:r>
+              <m:r>
+                <w:rPr>
+                  <w:rFonts w:ascii="Cambria Math" w:eastAsia="Times New Roman" w:hAnsi="Cambria Math" w:cs="Times New Roman"/>
+                  <w:sz w:val="24"/>
+                  <w:szCs w:val="24"/>
+                  <w:lang w:val="en-US"/>
+                </w:rPr>
+                <m:t>WL</m:t>
+              </m:r>
+            </m:e>
+          </m:d>
+          <m:r>
+            <w:rPr>
+              <w:rFonts w:ascii="Cambria Math" w:eastAsia="Times New Roman" w:hAnsi="Cambria Math" w:cs="Times New Roman"/>
+              <w:sz w:val="24"/>
+              <w:szCs w:val="24"/>
+              <w:lang w:val="en-US"/>
+            </w:rPr>
+            <m:t>*PF</m:t>
+          </m:r>
+          <m:d>
+            <m:dPr>
+              <m:ctrlPr>
+                <w:rPr>
+                  <w:rFonts w:ascii="Cambria Math" w:eastAsia="Times New Roman" w:hAnsi="Cambria Math" w:cs="Times New Roman"/>
+                  <w:i/>
+                  <w:sz w:val="24"/>
+                  <w:szCs w:val="24"/>
+                  <w:lang w:val="en-US"/>
+                </w:rPr>
+              </m:ctrlPr>
+            </m:dPr>
+            <m:e>
+              <m:r>
+                <w:rPr>
+                  <w:rFonts w:ascii="Cambria Math" w:eastAsia="Times New Roman" w:hAnsi="Cambria Math" w:cs="Times New Roman"/>
+                  <w:sz w:val="24"/>
+                  <w:szCs w:val="24"/>
+                  <w:lang w:val="en-US"/>
+                </w:rPr>
+                <m:t>¬</m:t>
+              </m:r>
+              <m:r>
+                <w:rPr>
+                  <w:rFonts w:ascii="Cambria Math" w:eastAsia="Times New Roman" w:hAnsi="Cambria Math" w:cs="Times New Roman"/>
+                  <w:sz w:val="24"/>
+                  <w:szCs w:val="24"/>
+                  <w:lang w:val="en-US"/>
+                </w:rPr>
+                <m:t>PF</m:t>
+              </m:r>
+            </m:e>
+          </m:d>
+          <m:r>
+            <w:rPr>
+              <w:rFonts w:ascii="Cambria Math" w:eastAsia="Times New Roman" w:hAnsi="Cambria Math" w:cs="Times New Roman"/>
+              <w:sz w:val="24"/>
+              <w:szCs w:val="24"/>
+              <w:lang w:val="en-US"/>
+            </w:rPr>
+            <m:t>=</m:t>
+          </m:r>
+          <m:r>
+            <w:rPr>
+              <w:rFonts w:ascii="Cambria Math" w:eastAsia="Times New Roman" w:hAnsi="Cambria Math" w:cs="Times New Roman"/>
+              <w:sz w:val="24"/>
+              <w:szCs w:val="24"/>
+              <w:lang w:val="en-US"/>
+            </w:rPr>
+            <w:br/>
+          </m:r>
+        </m:oMath>
+        <m:oMath>
+          <m:r>
+            <w:rPr>
+              <w:rFonts w:ascii="Cambria Math" w:eastAsia="Times New Roman" w:hAnsi="Cambria Math" w:cs="Times New Roman"/>
+              <w:sz w:val="24"/>
+              <w:szCs w:val="24"/>
+              <w:lang w:val="en-US"/>
+            </w:rPr>
+            <m:t>=0,15*0,01156+0,001*</m:t>
+          </m:r>
+          <m:d>
+            <m:dPr>
+              <m:ctrlPr>
+                <w:rPr>
+                  <w:rFonts w:ascii="Cambria Math" w:eastAsia="Times New Roman" w:hAnsi="Cambria Math" w:cs="Times New Roman"/>
+                  <w:i/>
+                  <w:sz w:val="24"/>
+                  <w:szCs w:val="24"/>
+                  <w:lang w:val="en-US"/>
+                </w:rPr>
+              </m:ctrlPr>
+            </m:dPr>
+            <m:e>
+              <m:r>
+                <w:rPr>
+                  <w:rFonts w:ascii="Cambria Math" w:eastAsia="Times New Roman" w:hAnsi="Cambria Math" w:cs="Times New Roman"/>
+                  <w:sz w:val="24"/>
+                  <w:szCs w:val="24"/>
+                  <w:lang w:val="en-US"/>
+                </w:rPr>
+                <m:t>1-0,01156</m:t>
+              </m:r>
+            </m:e>
+          </m:d>
+          <m:r>
+            <w:rPr>
+              <w:rFonts w:ascii="Cambria Math" w:eastAsia="Times New Roman" w:hAnsi="Cambria Math" w:cs="Times New Roman"/>
+              <w:sz w:val="24"/>
+              <w:szCs w:val="24"/>
+              <w:lang w:val="en-US"/>
+            </w:rPr>
+            <m:t>=0,00272</m:t>
+          </m:r>
+        </m:oMath>
+      </m:oMathPara>
     </w:p>
     <w:p>
       <w:pPr>
@@ -2027,6 +2795,8 @@
           <w:lang w:val="en-US"/>
         </w:rPr>
       </w:pPr>
+      <w:bookmarkStart w:id="0" w:name="_GoBack"/>
+      <w:bookmarkEnd w:id="0"/>
       <w:r>
         <w:rPr>
           <w:rFonts w:ascii="Times New Roman" w:eastAsia="Times New Roman" w:hAnsi="Times New Roman" w:cs="Times New Roman"/>
@@ -3602,8 +4372,20 @@
             <w:szCs w:val="24"/>
             <w:u w:val="single"/>
           </w:rPr>
-          <w:t>Submission instructions</w:t>
+          <w:t xml:space="preserve">Submission </w:t>
         </w:r>
+        <w:proofErr w:type="spellStart"/>
+        <w:r>
+          <w:rPr>
+            <w:rFonts w:ascii="Times New Roman" w:eastAsia="Times New Roman" w:hAnsi="Times New Roman" w:cs="Times New Roman"/>
+            <w:color w:val="0000FF"/>
+            <w:sz w:val="24"/>
+            <w:szCs w:val="24"/>
+            <w:u w:val="single"/>
+          </w:rPr>
+          <w:t>instructions</w:t>
+        </w:r>
+        <w:proofErr w:type="spellEnd"/>
       </w:hyperlink>
       <w:r>
         <w:rPr>
@@ -4904,6 +5686,46 @@
       </w:tcPr>
     </w:tblStylePr>
   </w:style>
+  <w:style w:type="paragraph" w:styleId="BalloonText">
+    <w:name w:val="Balloon Text"/>
+    <w:basedOn w:val="Normal"/>
+    <w:link w:val="BalloonTextChar"/>
+    <w:uiPriority w:val="99"/>
+    <w:semiHidden/>
+    <w:unhideWhenUsed/>
+    <w:rsid w:val="001D48BA"/>
+    <w:pPr>
+      <w:spacing w:after="0" w:line="240" w:lineRule="auto"/>
+    </w:pPr>
+    <w:rPr>
+      <w:rFonts w:ascii="Tahoma" w:hAnsi="Tahoma" w:cs="Tahoma"/>
+      <w:sz w:val="16"/>
+      <w:szCs w:val="16"/>
+    </w:rPr>
+  </w:style>
+  <w:style w:type="character" w:customStyle="1" w:styleId="BalloonTextChar">
+    <w:name w:val="Balloon Text Char"/>
+    <w:basedOn w:val="DefaultParagraphFont"/>
+    <w:link w:val="BalloonText"/>
+    <w:uiPriority w:val="99"/>
+    <w:semiHidden/>
+    <w:rsid w:val="001D48BA"/>
+    <w:rPr>
+      <w:rFonts w:ascii="Tahoma" w:hAnsi="Tahoma" w:cs="Tahoma"/>
+      <w:sz w:val="16"/>
+      <w:szCs w:val="16"/>
+    </w:rPr>
+  </w:style>
+  <w:style w:type="character" w:styleId="PlaceholderText">
+    <w:name w:val="Placeholder Text"/>
+    <w:basedOn w:val="DefaultParagraphFont"/>
+    <w:uiPriority w:val="99"/>
+    <w:semiHidden/>
+    <w:rsid w:val="001D48BA"/>
+    <w:rPr>
+      <w:color w:val="808080"/>
+    </w:rPr>
+  </w:style>
 </w:styles>
 </file>
 
@@ -5328,6 +6150,46 @@
       </w:tcPr>
     </w:tblStylePr>
   </w:style>
+  <w:style w:type="paragraph" w:styleId="BalloonText">
+    <w:name w:val="Balloon Text"/>
+    <w:basedOn w:val="Normal"/>
+    <w:link w:val="BalloonTextChar"/>
+    <w:uiPriority w:val="99"/>
+    <w:semiHidden/>
+    <w:unhideWhenUsed/>
+    <w:rsid w:val="001D48BA"/>
+    <w:pPr>
+      <w:spacing w:after="0" w:line="240" w:lineRule="auto"/>
+    </w:pPr>
+    <w:rPr>
+      <w:rFonts w:ascii="Tahoma" w:hAnsi="Tahoma" w:cs="Tahoma"/>
+      <w:sz w:val="16"/>
+      <w:szCs w:val="16"/>
+    </w:rPr>
+  </w:style>
+  <w:style w:type="character" w:customStyle="1" w:styleId="BalloonTextChar">
+    <w:name w:val="Balloon Text Char"/>
+    <w:basedOn w:val="DefaultParagraphFont"/>
+    <w:link w:val="BalloonText"/>
+    <w:uiPriority w:val="99"/>
+    <w:semiHidden/>
+    <w:rsid w:val="001D48BA"/>
+    <w:rPr>
+      <w:rFonts w:ascii="Tahoma" w:hAnsi="Tahoma" w:cs="Tahoma"/>
+      <w:sz w:val="16"/>
+      <w:szCs w:val="16"/>
+    </w:rPr>
+  </w:style>
+  <w:style w:type="character" w:styleId="PlaceholderText">
+    <w:name w:val="Placeholder Text"/>
+    <w:basedOn w:val="DefaultParagraphFont"/>
+    <w:uiPriority w:val="99"/>
+    <w:semiHidden/>
+    <w:rsid w:val="001D48BA"/>
+    <w:rPr>
+      <w:color w:val="808080"/>
+    </w:rPr>
+  </w:style>
 </w:styles>
 </file>
 

</xml_diff>

<commit_message>
Ideas for lab 3
</commit_message>
<xml_diff>
--- a/Lab3/Lab3.docx
+++ b/Lab3/Lab3.docx
@@ -669,6 +669,10 @@
         <w:pStyle w:val="Textbody"/>
       </w:pPr>
       <w:r>
+        <w:rPr>
+          <w:noProof/>
+          <w:lang w:eastAsia="sv-SE"/>
+        </w:rPr>
         <w:lastRenderedPageBreak/>
         <w:drawing>
           <wp:inline distT="0" distB="0" distL="0" distR="0">
@@ -3239,13 +3243,7 @@
               <w:rPr>
                 <w:lang w:val="en-US"/>
               </w:rPr>
-              <w:t>0,</w:t>
-            </w:r>
-            <w:r>
-              <w:rPr>
-                <w:lang w:val="en-US"/>
-              </w:rPr>
-              <w:t>99505</w:t>
+              <w:t>0,99505</w:t>
             </w:r>
           </w:p>
         </w:tc>
@@ -3290,19 +3288,7 @@
               <w:rPr>
                 <w:lang w:val="en-US"/>
               </w:rPr>
-              <w:t>+</w:t>
-            </w:r>
-            <w:r>
-              <w:rPr>
-                <w:lang w:val="en-US"/>
-              </w:rPr>
-              <w:t>0,</w:t>
-            </w:r>
-            <w:r>
-              <w:rPr>
-                <w:lang w:val="en-US"/>
-              </w:rPr>
-              <w:t>00504</w:t>
+              <w:t>+0,00504</w:t>
             </w:r>
           </w:p>
         </w:tc>
@@ -3893,6 +3879,10 @@
         <w:t xml:space="preserve"> </w:t>
       </w:r>
       <w:r>
+        <w:rPr>
+          <w:noProof/>
+          <w:lang w:eastAsia="sv-SE"/>
+        </w:rPr>
         <w:drawing>
           <wp:inline distT="0" distB="0" distL="0" distR="0">
             <wp:extent cx="4468495" cy="2130425"/>
@@ -4038,6 +4028,10 @@
         </w:rPr>
       </w:pPr>
       <w:r>
+        <w:rPr>
+          <w:noProof/>
+          <w:lang w:eastAsia="sv-SE"/>
+        </w:rPr>
         <w:drawing>
           <wp:inline distT="0" distB="0" distL="0" distR="0">
             <wp:extent cx="3735070" cy="991870"/>
@@ -4282,166 +4276,6 @@
     </w:p>
     <w:p>
       <w:pPr>
-        <w:numPr>
-          <w:ilvl w:val="1"/>
-          <w:numId w:val="6"/>
-        </w:numPr>
-        <w:spacing w:before="28" w:after="28"/>
-        <w:rPr>
-          <w:lang w:val="en-US"/>
-        </w:rPr>
-      </w:pPr>
-      <w:r>
-        <w:rPr>
-          <w:rFonts w:ascii="Cambria" w:eastAsia="Times New Roman" w:hAnsi="Cambria" w:cs="Times New Roman"/>
-          <w:b/>
-          <w:bCs/>
-          <w:color w:val="000000"/>
-          <w:sz w:val="20"/>
-          <w:szCs w:val="20"/>
-          <w:lang w:val="en-US"/>
-        </w:rPr>
-        <w:t xml:space="preserve">What unrealistic assumptions do you make when creating a Bayesian Network model of a person? </w:t>
-      </w:r>
-    </w:p>
-    <w:p>
-      <w:pPr>
-        <w:spacing w:before="28" w:after="28"/>
-        <w:rPr>
-          <w:lang w:val="en-US"/>
-        </w:rPr>
-      </w:pPr>
-      <w:r>
-        <w:rPr>
-          <w:rFonts w:ascii="Cambria" w:eastAsia="Times New Roman" w:hAnsi="Cambria" w:cs="Times New Roman"/>
-          <w:bCs/>
-          <w:color w:val="000000"/>
-          <w:sz w:val="20"/>
-          <w:szCs w:val="20"/>
-          <w:lang w:val="en-US"/>
-        </w:rPr>
-        <w:t xml:space="preserve">One of the biggest assumptions would be rational behavior. There are many factors in a person that would, by most standards, be considered irrational. Another big assumption would be that not all probabilities can be determined; if </w:t>
-      </w:r>
-      <w:proofErr w:type="gramStart"/>
-      <w:r>
-        <w:rPr>
-          <w:rFonts w:ascii="Cambria" w:eastAsia="Times New Roman" w:hAnsi="Cambria" w:cs="Times New Roman"/>
-          <w:bCs/>
-          <w:color w:val="000000"/>
-          <w:sz w:val="20"/>
-          <w:szCs w:val="20"/>
-          <w:lang w:val="en-US"/>
-        </w:rPr>
-        <w:t xml:space="preserve">accounting for every factor, weather, mood, sickness, </w:t>
-      </w:r>
-      <w:proofErr w:type="spellStart"/>
-      <w:r>
-        <w:rPr>
-          <w:rFonts w:ascii="Cambria" w:eastAsia="Times New Roman" w:hAnsi="Cambria" w:cs="Times New Roman"/>
-          <w:bCs/>
-          <w:color w:val="000000"/>
-          <w:sz w:val="20"/>
-          <w:szCs w:val="20"/>
-          <w:lang w:val="en-US"/>
-        </w:rPr>
-        <w:t>bloodsugar</w:t>
-      </w:r>
-      <w:proofErr w:type="spellEnd"/>
-      <w:r>
-        <w:rPr>
-          <w:rFonts w:ascii="Cambria" w:eastAsia="Times New Roman" w:hAnsi="Cambria" w:cs="Times New Roman"/>
-          <w:bCs/>
-          <w:color w:val="000000"/>
-          <w:sz w:val="20"/>
-          <w:szCs w:val="20"/>
-          <w:lang w:val="en-US"/>
-        </w:rPr>
-        <w:t>, sleep</w:t>
-      </w:r>
-      <w:proofErr w:type="gramEnd"/>
-      <w:r>
-        <w:rPr>
-          <w:rFonts w:ascii="Cambria" w:eastAsia="Times New Roman" w:hAnsi="Cambria" w:cs="Times New Roman"/>
-          <w:bCs/>
-          <w:color w:val="000000"/>
-          <w:sz w:val="20"/>
-          <w:szCs w:val="20"/>
-          <w:lang w:val="en-US"/>
-        </w:rPr>
-        <w:t>… and so on, the network would be too huge to be feasible. As for minor behavior studies, the network might still provide fairly accurate results.</w:t>
-      </w:r>
-    </w:p>
-    <w:p>
-      <w:pPr>
-        <w:numPr>
-          <w:ilvl w:val="1"/>
-          <w:numId w:val="6"/>
-        </w:numPr>
-        <w:spacing w:before="28" w:after="28"/>
-        <w:rPr>
-          <w:lang w:val="en-US"/>
-        </w:rPr>
-      </w:pPr>
-      <w:r>
-        <w:rPr>
-          <w:rFonts w:ascii="Cambria" w:eastAsia="Times New Roman" w:hAnsi="Cambria" w:cs="Times New Roman"/>
-          <w:b/>
-          <w:bCs/>
-          <w:color w:val="000000"/>
-          <w:sz w:val="20"/>
-          <w:szCs w:val="20"/>
-          <w:lang w:val="en-US"/>
-        </w:rPr>
-        <w:t>Describe how you would model a more dynamic world where for example the "</w:t>
-      </w:r>
-      <w:proofErr w:type="spellStart"/>
-      <w:r>
-        <w:rPr>
-          <w:rFonts w:ascii="Cambria" w:eastAsia="Times New Roman" w:hAnsi="Cambria" w:cs="Times New Roman"/>
-          <w:b/>
-          <w:bCs/>
-          <w:color w:val="000000"/>
-          <w:sz w:val="20"/>
-          <w:szCs w:val="20"/>
-          <w:lang w:val="en-US"/>
-        </w:rPr>
-        <w:t>IcyWeather</w:t>
-      </w:r>
-      <w:proofErr w:type="spellEnd"/>
-      <w:r>
-        <w:rPr>
-          <w:rFonts w:ascii="Cambria" w:eastAsia="Times New Roman" w:hAnsi="Cambria" w:cs="Times New Roman"/>
-          <w:b/>
-          <w:bCs/>
-          <w:color w:val="000000"/>
-          <w:sz w:val="20"/>
-          <w:szCs w:val="20"/>
-          <w:lang w:val="en-US"/>
-        </w:rPr>
-        <w:t xml:space="preserve">" is more likely to be true the next day if it was true the day before. You only have to consider a limited sequence of days. </w:t>
-      </w:r>
-    </w:p>
-    <w:p>
-      <w:pPr>
-        <w:spacing w:before="28" w:after="28"/>
-        <w:rPr>
-          <w:lang w:val="en-US"/>
-        </w:rPr>
-      </w:pPr>
-      <w:r>
-        <w:rPr>
-          <w:rFonts w:ascii="Cambria" w:eastAsia="Times New Roman" w:hAnsi="Cambria" w:cs="Times New Roman"/>
-          <w:bCs/>
-          <w:color w:val="000000"/>
-          <w:sz w:val="20"/>
-          <w:szCs w:val="20"/>
-          <w:lang w:val="en-US"/>
-        </w:rPr>
-        <w:t>A model like the one illustrated below would be able to make an assumption for the third day based on two previous days.</w:t>
-      </w:r>
-    </w:p>
-    <w:p>
-      <w:pPr>
         <w:spacing w:before="28" w:after="28"/>
         <w:rPr>
           <w:lang w:val="en-US"/>
@@ -4452,12 +4286,11 @@
           <w:noProof/>
           <w:lang w:eastAsia="sv-SE"/>
         </w:rPr>
-        <w:lastRenderedPageBreak/>
         <w:drawing>
-          <wp:inline distT="0" distB="0" distL="0" distR="0" wp14:anchorId="7F75F0BC" wp14:editId="6AA1699C">
-            <wp:extent cx="2180953" cy="2257143"/>
-            <wp:effectExtent l="0" t="0" r="0" b="0"/>
-            <wp:docPr id="8" name="Picture 8"/>
+          <wp:inline distT="0" distB="0" distL="0" distR="0" wp14:anchorId="5A5617EC" wp14:editId="33E0A6E1">
+            <wp:extent cx="3200000" cy="657143"/>
+            <wp:effectExtent l="0" t="0" r="635" b="0"/>
+            <wp:docPr id="3" name="Picture 3"/>
             <wp:cNvGraphicFramePr>
               <a:graphicFrameLocks xmlns:a="http://schemas.openxmlformats.org/drawingml/2006/main" noChangeAspect="1"/>
             </wp:cNvGraphicFramePr>
@@ -4477,6 +4310,267 @@
                   <pic:spPr>
                     <a:xfrm>
                       <a:off x="0" y="0"/>
+                      <a:ext cx="3200000" cy="657143"/>
+                    </a:xfrm>
+                    <a:prstGeom prst="rect">
+                      <a:avLst/>
+                    </a:prstGeom>
+                  </pic:spPr>
+                </pic:pic>
+              </a:graphicData>
+            </a:graphic>
+          </wp:inline>
+        </w:drawing>
+      </w:r>
+    </w:p>
+    <w:p>
+      <w:pPr>
+        <w:spacing w:before="28" w:after="28"/>
+        <w:rPr>
+          <w:lang w:val="en-US"/>
+        </w:rPr>
+      </w:pPr>
+      <w:r>
+        <w:rPr>
+          <w:noProof/>
+          <w:lang w:eastAsia="sv-SE"/>
+        </w:rPr>
+        <w:drawing>
+          <wp:inline distT="0" distB="0" distL="0" distR="0" wp14:anchorId="3DC91AB5" wp14:editId="4934F233">
+            <wp:extent cx="4076191" cy="2057143"/>
+            <wp:effectExtent l="0" t="0" r="635" b="635"/>
+            <wp:docPr id="4" name="Picture 4"/>
+            <wp:cNvGraphicFramePr>
+              <a:graphicFrameLocks xmlns:a="http://schemas.openxmlformats.org/drawingml/2006/main" noChangeAspect="1"/>
+            </wp:cNvGraphicFramePr>
+            <a:graphic xmlns:a="http://schemas.openxmlformats.org/drawingml/2006/main">
+              <a:graphicData uri="http://schemas.openxmlformats.org/drawingml/2006/picture">
+                <pic:pic xmlns:pic="http://schemas.openxmlformats.org/drawingml/2006/picture">
+                  <pic:nvPicPr>
+                    <pic:cNvPr id="0" name=""/>
+                    <pic:cNvPicPr/>
+                  </pic:nvPicPr>
+                  <pic:blipFill>
+                    <a:blip r:embed="rId13"/>
+                    <a:stretch>
+                      <a:fillRect/>
+                    </a:stretch>
+                  </pic:blipFill>
+                  <pic:spPr>
+                    <a:xfrm>
+                      <a:off x="0" y="0"/>
+                      <a:ext cx="4076191" cy="2057143"/>
+                    </a:xfrm>
+                    <a:prstGeom prst="rect">
+                      <a:avLst/>
+                    </a:prstGeom>
+                  </pic:spPr>
+                </pic:pic>
+              </a:graphicData>
+            </a:graphic>
+          </wp:inline>
+        </w:drawing>
+      </w:r>
+      <w:bookmarkStart w:id="3" w:name="_GoBack"/>
+      <w:bookmarkEnd w:id="3"/>
+    </w:p>
+    <w:p>
+      <w:pPr>
+        <w:numPr>
+          <w:ilvl w:val="1"/>
+          <w:numId w:val="6"/>
+        </w:numPr>
+        <w:spacing w:before="28" w:after="28"/>
+        <w:rPr>
+          <w:lang w:val="en-US"/>
+        </w:rPr>
+      </w:pPr>
+      <w:r>
+        <w:rPr>
+          <w:rFonts w:ascii="Cambria" w:eastAsia="Times New Roman" w:hAnsi="Cambria" w:cs="Times New Roman"/>
+          <w:b/>
+          <w:bCs/>
+          <w:color w:val="000000"/>
+          <w:sz w:val="20"/>
+          <w:szCs w:val="20"/>
+          <w:lang w:val="en-US"/>
+        </w:rPr>
+        <w:t xml:space="preserve">What unrealistic assumptions do you make when creating a Bayesian Network model of a person? </w:t>
+      </w:r>
+    </w:p>
+    <w:p>
+      <w:pPr>
+        <w:spacing w:before="28" w:after="28"/>
+        <w:rPr>
+          <w:lang w:val="en-US"/>
+        </w:rPr>
+      </w:pPr>
+      <w:r>
+        <w:rPr>
+          <w:rFonts w:ascii="Cambria" w:eastAsia="Times New Roman" w:hAnsi="Cambria" w:cs="Times New Roman"/>
+          <w:bCs/>
+          <w:color w:val="000000"/>
+          <w:sz w:val="20"/>
+          <w:szCs w:val="20"/>
+          <w:lang w:val="en-US"/>
+        </w:rPr>
+        <w:lastRenderedPageBreak/>
+        <w:t xml:space="preserve">One of the biggest assumptions would be rational behavior. There are many factors in a person that would, by most standards, be considered irrational. Another big assumption would be that not all probabilities can be determined; if </w:t>
+      </w:r>
+      <w:proofErr w:type="gramStart"/>
+      <w:r>
+        <w:rPr>
+          <w:rFonts w:ascii="Cambria" w:eastAsia="Times New Roman" w:hAnsi="Cambria" w:cs="Times New Roman"/>
+          <w:bCs/>
+          <w:color w:val="000000"/>
+          <w:sz w:val="20"/>
+          <w:szCs w:val="20"/>
+          <w:lang w:val="en-US"/>
+        </w:rPr>
+        <w:t xml:space="preserve">accounting for every factor, weather, mood, sickness, </w:t>
+      </w:r>
+      <w:proofErr w:type="spellStart"/>
+      <w:r>
+        <w:rPr>
+          <w:rFonts w:ascii="Cambria" w:eastAsia="Times New Roman" w:hAnsi="Cambria" w:cs="Times New Roman"/>
+          <w:bCs/>
+          <w:color w:val="000000"/>
+          <w:sz w:val="20"/>
+          <w:szCs w:val="20"/>
+          <w:lang w:val="en-US"/>
+        </w:rPr>
+        <w:t>bloodsugar</w:t>
+      </w:r>
+      <w:proofErr w:type="spellEnd"/>
+      <w:r>
+        <w:rPr>
+          <w:rFonts w:ascii="Cambria" w:eastAsia="Times New Roman" w:hAnsi="Cambria" w:cs="Times New Roman"/>
+          <w:bCs/>
+          <w:color w:val="000000"/>
+          <w:sz w:val="20"/>
+          <w:szCs w:val="20"/>
+          <w:lang w:val="en-US"/>
+        </w:rPr>
+        <w:t>, sleep</w:t>
+      </w:r>
+      <w:proofErr w:type="gramEnd"/>
+      <w:r>
+        <w:rPr>
+          <w:rFonts w:ascii="Cambria" w:eastAsia="Times New Roman" w:hAnsi="Cambria" w:cs="Times New Roman"/>
+          <w:bCs/>
+          <w:color w:val="000000"/>
+          <w:sz w:val="20"/>
+          <w:szCs w:val="20"/>
+          <w:lang w:val="en-US"/>
+        </w:rPr>
+        <w:t>… and so on, the network would be too huge to be feasible. As for minor behavior studies, the network might still provide fairly accurate results.</w:t>
+      </w:r>
+    </w:p>
+    <w:p>
+      <w:pPr>
+        <w:numPr>
+          <w:ilvl w:val="1"/>
+          <w:numId w:val="6"/>
+        </w:numPr>
+        <w:spacing w:before="28" w:after="28"/>
+        <w:rPr>
+          <w:lang w:val="en-US"/>
+        </w:rPr>
+      </w:pPr>
+      <w:r>
+        <w:rPr>
+          <w:rFonts w:ascii="Cambria" w:eastAsia="Times New Roman" w:hAnsi="Cambria" w:cs="Times New Roman"/>
+          <w:b/>
+          <w:bCs/>
+          <w:color w:val="000000"/>
+          <w:sz w:val="20"/>
+          <w:szCs w:val="20"/>
+          <w:lang w:val="en-US"/>
+        </w:rPr>
+        <w:t>Describe how you would model a more dynamic world where for example the "</w:t>
+      </w:r>
+      <w:proofErr w:type="spellStart"/>
+      <w:r>
+        <w:rPr>
+          <w:rFonts w:ascii="Cambria" w:eastAsia="Times New Roman" w:hAnsi="Cambria" w:cs="Times New Roman"/>
+          <w:b/>
+          <w:bCs/>
+          <w:color w:val="000000"/>
+          <w:sz w:val="20"/>
+          <w:szCs w:val="20"/>
+          <w:lang w:val="en-US"/>
+        </w:rPr>
+        <w:t>IcyWeather</w:t>
+      </w:r>
+      <w:proofErr w:type="spellEnd"/>
+      <w:r>
+        <w:rPr>
+          <w:rFonts w:ascii="Cambria" w:eastAsia="Times New Roman" w:hAnsi="Cambria" w:cs="Times New Roman"/>
+          <w:b/>
+          <w:bCs/>
+          <w:color w:val="000000"/>
+          <w:sz w:val="20"/>
+          <w:szCs w:val="20"/>
+          <w:lang w:val="en-US"/>
+        </w:rPr>
+        <w:t xml:space="preserve">" is more likely to be true the next day if it was true the day before. You only have to consider a limited sequence of days. </w:t>
+      </w:r>
+    </w:p>
+    <w:p>
+      <w:pPr>
+        <w:spacing w:before="28" w:after="28"/>
+        <w:rPr>
+          <w:lang w:val="en-US"/>
+        </w:rPr>
+      </w:pPr>
+      <w:r>
+        <w:rPr>
+          <w:rFonts w:ascii="Cambria" w:eastAsia="Times New Roman" w:hAnsi="Cambria" w:cs="Times New Roman"/>
+          <w:bCs/>
+          <w:color w:val="000000"/>
+          <w:sz w:val="20"/>
+          <w:szCs w:val="20"/>
+          <w:lang w:val="en-US"/>
+        </w:rPr>
+        <w:t>A model like the one illustrated below would be able to make an assumption for the third day based on two previous days.</w:t>
+      </w:r>
+    </w:p>
+    <w:p>
+      <w:pPr>
+        <w:spacing w:before="28" w:after="28"/>
+        <w:rPr>
+          <w:lang w:val="en-US"/>
+        </w:rPr>
+      </w:pPr>
+      <w:r>
+        <w:rPr>
+          <w:noProof/>
+          <w:lang w:eastAsia="sv-SE"/>
+        </w:rPr>
+        <w:drawing>
+          <wp:inline distT="0" distB="0" distL="0" distR="0" wp14:anchorId="7F75F0BC" wp14:editId="6AA1699C">
+            <wp:extent cx="2180953" cy="2257143"/>
+            <wp:effectExtent l="0" t="0" r="0" b="0"/>
+            <wp:docPr id="8" name="Picture 8"/>
+            <wp:cNvGraphicFramePr>
+              <a:graphicFrameLocks xmlns:a="http://schemas.openxmlformats.org/drawingml/2006/main" noChangeAspect="1"/>
+            </wp:cNvGraphicFramePr>
+            <a:graphic xmlns:a="http://schemas.openxmlformats.org/drawingml/2006/main">
+              <a:graphicData uri="http://schemas.openxmlformats.org/drawingml/2006/picture">
+                <pic:pic xmlns:pic="http://schemas.openxmlformats.org/drawingml/2006/picture">
+                  <pic:nvPicPr>
+                    <pic:cNvPr id="0" name=""/>
+                    <pic:cNvPicPr/>
+                  </pic:nvPicPr>
+                  <pic:blipFill>
+                    <a:blip r:embed="rId14"/>
+                    <a:stretch>
+                      <a:fillRect/>
+                    </a:stretch>
+                  </pic:blipFill>
+                  <pic:spPr>
+                    <a:xfrm>
+                      <a:off x="0" y="0"/>
                       <a:ext cx="2180953" cy="2257143"/>
                     </a:xfrm>
                     <a:prstGeom prst="rect">
@@ -4489,8 +4583,6 @@
           </wp:inline>
         </w:drawing>
       </w:r>
-      <w:bookmarkStart w:id="3" w:name="_GoBack"/>
-      <w:bookmarkEnd w:id="3"/>
     </w:p>
     <w:p>
       <w:pPr>
@@ -4570,7 +4662,7 @@
         </w:rPr>
         <w:t xml:space="preserve">Write a report where you answer all the questions in part II-IV. In those answers where the applet is used for obtaining the result, you must clearly describe what variables you choose to observe and why. The theory questions in part II should likewise be accompanied by reasoning and the steps of any calculations. </w:t>
       </w:r>
-      <w:hyperlink r:id="rId13">
+      <w:hyperlink r:id="rId15">
         <w:r>
           <w:rPr>
             <w:rStyle w:val="InternetLink"/>
@@ -6916,7 +7008,7 @@
 </file>
 
 <file path=customXml/itemProps1.xml><?xml version="1.0" encoding="utf-8"?>
-<ds:datastoreItem xmlns:ds="http://schemas.openxmlformats.org/officeDocument/2006/customXml" ds:itemID="{8FFD80BC-4877-4BC5-9005-61CE1E31D1DF}">
+<ds:datastoreItem xmlns:ds="http://schemas.openxmlformats.org/officeDocument/2006/customXml" ds:itemID="{28B409A8-CE17-4D3E-A043-4485A3FE6D7C}">
   <ds:schemaRefs>
     <ds:schemaRef ds:uri="http://schemas.openxmlformats.org/officeDocument/2006/bibliography"/>
   </ds:schemaRefs>

</xml_diff>

<commit_message>
Lab 3 Lab 4
</commit_message>
<xml_diff>
--- a/Lab3/Lab3.docx
+++ b/Lab3/Lab3.docx
@@ -671,7 +671,7 @@
       <w:r>
         <w:rPr>
           <w:noProof/>
-          <w:lang w:eastAsia="sv-SE"/>
+          <w:lang w:eastAsia="ja-JP"/>
         </w:rPr>
         <w:lastRenderedPageBreak/>
         <w:drawing>
@@ -1384,14 +1384,13 @@
           <w:lang w:val="en-US"/>
         </w:rPr>
       </w:pPr>
-      <w:commentRangeStart w:id="0"/>
       <w:r>
         <w:rPr>
           <w:noProof/>
-          <w:lang w:eastAsia="sv-SE"/>
+          <w:lang w:eastAsia="ja-JP"/>
         </w:rPr>
         <w:drawing>
-          <wp:inline distT="0" distB="0" distL="0" distR="0" wp14:anchorId="3AB47D64" wp14:editId="393B386D">
+          <wp:inline distT="0" distB="0" distL="0" distR="0" wp14:anchorId="7A7D51CF" wp14:editId="34B866B7">
             <wp:extent cx="5760720" cy="2277708"/>
             <wp:effectExtent l="0" t="0" r="0" b="0"/>
             <wp:docPr id="2" name="Picture 2"/>
@@ -1426,485 +1425,16 @@
           </wp:inline>
         </w:drawing>
       </w:r>
-      <w:commentRangeEnd w:id="0"/>
-      <w:r>
-        <w:rPr>
-          <w:rStyle w:val="CommentReference"/>
-        </w:rPr>
-        <w:commentReference w:id="0"/>
-      </w:r>
-    </w:p>
-    <w:p>
-      <w:pPr>
-        <w:spacing w:before="28" w:after="28"/>
-      </w:pPr>
-      <m:oMathPara>
-        <m:oMath>
-          <m:r>
-            <w:rPr>
-              <w:rFonts w:ascii="Cambria Math" w:hAnsi="Cambria Math"/>
-            </w:rPr>
-            <w:lastRenderedPageBreak/>
-            <m:t>P</m:t>
-          </m:r>
-          <m:d>
-            <m:dPr>
-              <m:ctrlPr>
-                <w:rPr>
-                  <w:rFonts w:ascii="Cambria Math" w:hAnsi="Cambria Math"/>
-                </w:rPr>
-              </m:ctrlPr>
-            </m:dPr>
-            <m:e>
-              <m:r>
-                <w:rPr>
-                  <w:rFonts w:ascii="Cambria Math" w:hAnsi="Cambria Math"/>
-                </w:rPr>
-                <m:t>¬PFW</m:t>
-              </m:r>
-            </m:e>
-          </m:d>
-          <m:r>
-            <w:rPr>
-              <w:rFonts w:ascii="Cambria Math" w:hAnsi="Cambria Math"/>
-            </w:rPr>
-            <m:t>=P</m:t>
-          </m:r>
-          <m:d>
-            <m:dPr>
-              <m:ctrlPr>
-                <w:rPr>
-                  <w:rFonts w:ascii="Cambria Math" w:hAnsi="Cambria Math"/>
-                </w:rPr>
-              </m:ctrlPr>
-            </m:dPr>
-            <m:e>
-              <m:r>
-                <w:rPr>
-                  <w:rFonts w:ascii="Cambria Math" w:hAnsi="Cambria Math"/>
-                </w:rPr>
-                <m:t>¬PFW</m:t>
-              </m:r>
-            </m:e>
-            <m:e>
-              <m:r>
-                <w:rPr>
-                  <w:rFonts w:ascii="Cambria Math" w:hAnsi="Cambria Math"/>
-                </w:rPr>
-                <m:t>PF</m:t>
-              </m:r>
-            </m:e>
-          </m:d>
-          <m:r>
-            <w:rPr>
-              <w:rFonts w:ascii="Cambria Math" w:hAnsi="Cambria Math"/>
-            </w:rPr>
-            <m:t>*P</m:t>
-          </m:r>
-          <m:d>
-            <m:dPr>
-              <m:ctrlPr>
-                <w:rPr>
-                  <w:rFonts w:ascii="Cambria Math" w:hAnsi="Cambria Math"/>
-                </w:rPr>
-              </m:ctrlPr>
-            </m:dPr>
-            <m:e>
-              <m:r>
-                <w:rPr>
-                  <w:rFonts w:ascii="Cambria Math" w:hAnsi="Cambria Math"/>
-                </w:rPr>
-                <m:t>PF</m:t>
-              </m:r>
-            </m:e>
-          </m:d>
-          <m:r>
-            <w:rPr>
-              <w:rFonts w:ascii="Cambria Math" w:hAnsi="Cambria Math"/>
-            </w:rPr>
-            <m:t>+P</m:t>
-          </m:r>
-          <m:d>
-            <m:dPr>
-              <m:ctrlPr>
-                <w:rPr>
-                  <w:rFonts w:ascii="Cambria Math" w:hAnsi="Cambria Math"/>
-                </w:rPr>
-              </m:ctrlPr>
-            </m:dPr>
-            <m:e>
-              <m:r>
-                <w:rPr>
-                  <w:rFonts w:ascii="Cambria Math" w:hAnsi="Cambria Math"/>
-                </w:rPr>
-                <m:t>¬PFW</m:t>
-              </m:r>
-            </m:e>
-            <m:e>
-              <m:r>
-                <w:rPr>
-                  <w:rFonts w:ascii="Cambria Math" w:hAnsi="Cambria Math"/>
-                </w:rPr>
-                <m:t>¬PF</m:t>
-              </m:r>
-            </m:e>
-          </m:d>
-          <m:r>
-            <w:rPr>
-              <w:rFonts w:ascii="Cambria Math" w:hAnsi="Cambria Math"/>
-            </w:rPr>
-            <m:t>*P</m:t>
-          </m:r>
-          <m:d>
-            <m:dPr>
-              <m:ctrlPr>
-                <w:rPr>
-                  <w:rFonts w:ascii="Cambria Math" w:hAnsi="Cambria Math"/>
-                </w:rPr>
-              </m:ctrlPr>
-            </m:dPr>
-            <m:e>
-              <m:r>
-                <w:rPr>
-                  <w:rFonts w:ascii="Cambria Math" w:hAnsi="Cambria Math"/>
-                </w:rPr>
-                <m:t>¬PF</m:t>
-              </m:r>
-            </m:e>
-          </m:d>
-          <m:r>
-            <w:rPr>
-              <w:rFonts w:ascii="Cambria Math" w:hAnsi="Cambria Math"/>
-            </w:rPr>
-            <m:t>=0,1*0,1+0,95*0,9=0,865P</m:t>
-          </m:r>
-          <m:d>
-            <m:dPr>
-              <m:ctrlPr>
-                <w:rPr>
-                  <w:rFonts w:ascii="Cambria Math" w:hAnsi="Cambria Math"/>
-                </w:rPr>
-              </m:ctrlPr>
-            </m:dPr>
-            <m:e>
-              <m:r>
-                <w:rPr>
-                  <w:rFonts w:ascii="Cambria Math" w:hAnsi="Cambria Math"/>
-                </w:rPr>
-                <m:t>PF</m:t>
-              </m:r>
-            </m:e>
-            <m:e>
-              <m:r>
-                <w:rPr>
-                  <w:rFonts w:ascii="Cambria Math" w:hAnsi="Cambria Math"/>
-                </w:rPr>
-                <m:t>¬PFW</m:t>
-              </m:r>
-            </m:e>
-          </m:d>
-          <m:r>
-            <w:rPr>
-              <w:rFonts w:ascii="Cambria Math" w:hAnsi="Cambria Math"/>
-            </w:rPr>
-            <m:t>=</m:t>
-          </m:r>
-          <m:f>
-            <m:fPr>
-              <m:ctrlPr>
-                <w:rPr>
-                  <w:rFonts w:ascii="Cambria Math" w:hAnsi="Cambria Math"/>
-                </w:rPr>
-              </m:ctrlPr>
-            </m:fPr>
-            <m:num>
-              <m:r>
-                <w:rPr>
-                  <w:rFonts w:ascii="Cambria Math" w:hAnsi="Cambria Math"/>
-                </w:rPr>
-                <m:t>P</m:t>
-              </m:r>
-              <m:d>
-                <m:dPr>
-                  <m:ctrlPr>
-                    <w:rPr>
-                      <w:rFonts w:ascii="Cambria Math" w:hAnsi="Cambria Math"/>
-                    </w:rPr>
-                  </m:ctrlPr>
-                </m:dPr>
-                <m:e>
-                  <m:r>
-                    <w:rPr>
-                      <w:rFonts w:ascii="Cambria Math" w:hAnsi="Cambria Math"/>
-                    </w:rPr>
-                    <m:t>¬PFW</m:t>
-                  </m:r>
-                </m:e>
-              </m:d>
-              <m:r>
-                <w:rPr>
-                  <w:rFonts w:ascii="Cambria Math" w:hAnsi="Cambria Math"/>
-                </w:rPr>
-                <m:t>*P</m:t>
-              </m:r>
-              <m:d>
-                <m:dPr>
-                  <m:ctrlPr>
-                    <w:rPr>
-                      <w:rFonts w:ascii="Cambria Math" w:hAnsi="Cambria Math"/>
-                    </w:rPr>
-                  </m:ctrlPr>
-                </m:dPr>
-                <m:e>
-                  <m:r>
-                    <w:rPr>
-                      <w:rFonts w:ascii="Cambria Math" w:hAnsi="Cambria Math"/>
-                    </w:rPr>
-                    <m:t>PF</m:t>
-                  </m:r>
-                </m:e>
-              </m:d>
-            </m:num>
-            <m:den>
-              <m:r>
-                <w:rPr>
-                  <w:rFonts w:ascii="Cambria Math" w:hAnsi="Cambria Math"/>
-                </w:rPr>
-                <m:t>P</m:t>
-              </m:r>
-              <m:d>
-                <m:dPr>
-                  <m:ctrlPr>
-                    <w:rPr>
-                      <w:rFonts w:ascii="Cambria Math" w:hAnsi="Cambria Math"/>
-                    </w:rPr>
-                  </m:ctrlPr>
-                </m:dPr>
-                <m:e>
-                  <m:r>
-                    <w:rPr>
-                      <w:rFonts w:ascii="Cambria Math" w:hAnsi="Cambria Math"/>
-                    </w:rPr>
-                    <m:t>¬PFW</m:t>
-                  </m:r>
-                </m:e>
-              </m:d>
-            </m:den>
-          </m:f>
-          <m:r>
-            <w:rPr>
-              <w:rFonts w:ascii="Cambria Math" w:hAnsi="Cambria Math"/>
-            </w:rPr>
-            <m:t>=</m:t>
-          </m:r>
-          <m:f>
-            <m:fPr>
-              <m:ctrlPr>
-                <w:rPr>
-                  <w:rFonts w:ascii="Cambria Math" w:hAnsi="Cambria Math"/>
-                </w:rPr>
-              </m:ctrlPr>
-            </m:fPr>
-            <m:num>
-              <m:r>
-                <w:rPr>
-                  <w:rFonts w:ascii="Cambria Math" w:hAnsi="Cambria Math"/>
-                </w:rPr>
-                <m:t>0,1*0,1</m:t>
-              </m:r>
-            </m:num>
-            <m:den>
-              <m:r>
-                <w:rPr>
-                  <w:rFonts w:ascii="Cambria Math" w:hAnsi="Cambria Math"/>
-                </w:rPr>
-                <m:t>0,865</m:t>
-              </m:r>
-            </m:den>
-          </m:f>
-          <m:r>
-            <w:rPr>
-              <w:rFonts w:ascii="Cambria Math" w:hAnsi="Cambria Math"/>
-            </w:rPr>
-            <m:t>=0,01156P</m:t>
-          </m:r>
-          <m:d>
-            <m:dPr>
-              <m:ctrlPr>
-                <w:rPr>
-                  <w:rFonts w:ascii="Cambria Math" w:hAnsi="Cambria Math"/>
-                </w:rPr>
-              </m:ctrlPr>
-            </m:dPr>
-            <m:e>
-              <m:r>
-                <w:rPr>
-                  <w:rFonts w:ascii="Cambria Math" w:hAnsi="Cambria Math"/>
-                </w:rPr>
-                <m:t>M</m:t>
-              </m:r>
-            </m:e>
-            <m:e>
-              <m:r>
-                <w:rPr>
-                  <w:rFonts w:ascii="Cambria Math" w:hAnsi="Cambria Math"/>
-                </w:rPr>
-                <m:t>¬WL</m:t>
-              </m:r>
-            </m:e>
-          </m:d>
-          <m:r>
-            <w:rPr>
-              <w:rFonts w:ascii="Cambria Math" w:hAnsi="Cambria Math"/>
-            </w:rPr>
-            <m:t>=P</m:t>
-          </m:r>
-          <m:d>
-            <m:dPr>
-              <m:ctrlPr>
-                <w:rPr>
-                  <w:rFonts w:ascii="Cambria Math" w:hAnsi="Cambria Math"/>
-                </w:rPr>
-              </m:ctrlPr>
-            </m:dPr>
-            <m:e>
-              <m:r>
-                <w:rPr>
-                  <w:rFonts w:ascii="Cambria Math" w:hAnsi="Cambria Math"/>
-                </w:rPr>
-                <m:t>M</m:t>
-              </m:r>
-            </m:e>
-            <m:e>
-              <m:r>
-                <w:rPr>
-                  <w:rFonts w:ascii="Cambria Math" w:hAnsi="Cambria Math"/>
-                </w:rPr>
-                <m:t>PF,¬WL</m:t>
-              </m:r>
-            </m:e>
-          </m:d>
-          <m:r>
-            <w:rPr>
-              <w:rFonts w:ascii="Cambria Math" w:hAnsi="Cambria Math"/>
-            </w:rPr>
-            <m:t>*P</m:t>
-          </m:r>
-          <m:d>
-            <m:dPr>
-              <m:ctrlPr>
-                <w:rPr>
-                  <w:rFonts w:ascii="Cambria Math" w:hAnsi="Cambria Math"/>
-                </w:rPr>
-              </m:ctrlPr>
-            </m:dPr>
-            <m:e>
-              <m:r>
-                <w:rPr>
-                  <w:rFonts w:ascii="Cambria Math" w:hAnsi="Cambria Math"/>
-                </w:rPr>
-                <m:t>PF</m:t>
-              </m:r>
-            </m:e>
-          </m:d>
-          <m:r>
-            <w:rPr>
-              <w:rFonts w:ascii="Cambria Math" w:hAnsi="Cambria Math"/>
-            </w:rPr>
-            <m:t>+P</m:t>
-          </m:r>
-          <m:d>
-            <m:dPr>
-              <m:ctrlPr>
-                <w:rPr>
-                  <w:rFonts w:ascii="Cambria Math" w:hAnsi="Cambria Math"/>
-                </w:rPr>
-              </m:ctrlPr>
-            </m:dPr>
-            <m:e>
-              <m:r>
-                <w:rPr>
-                  <w:rFonts w:ascii="Cambria Math" w:hAnsi="Cambria Math"/>
-                </w:rPr>
-                <m:t>M</m:t>
-              </m:r>
-            </m:e>
-            <m:e>
-              <m:r>
-                <w:rPr>
-                  <w:rFonts w:ascii="Cambria Math" w:hAnsi="Cambria Math"/>
-                </w:rPr>
-                <m:t>¬PF,¬WL</m:t>
-              </m:r>
-            </m:e>
-          </m:d>
-          <m:r>
-            <w:rPr>
-              <w:rFonts w:ascii="Cambria Math" w:hAnsi="Cambria Math"/>
-            </w:rPr>
-            <m:t>*PF</m:t>
-          </m:r>
-          <m:d>
-            <m:dPr>
-              <m:ctrlPr>
-                <w:rPr>
-                  <w:rFonts w:ascii="Cambria Math" w:hAnsi="Cambria Math"/>
-                </w:rPr>
-              </m:ctrlPr>
-            </m:dPr>
-            <m:e>
-              <m:r>
-                <w:rPr>
-                  <w:rFonts w:ascii="Cambria Math" w:hAnsi="Cambria Math"/>
-                </w:rPr>
-                <m:t>¬PF</m:t>
-              </m:r>
-            </m:e>
-          </m:d>
-          <m:r>
-            <w:rPr>
-              <w:rFonts w:ascii="Cambria Math" w:hAnsi="Cambria Math"/>
-            </w:rPr>
-            <m:t>=0,15*0,01156+0,001*</m:t>
-          </m:r>
-          <m:d>
-            <m:dPr>
-              <m:ctrlPr>
-                <w:rPr>
-                  <w:rFonts w:ascii="Cambria Math" w:hAnsi="Cambria Math"/>
-                </w:rPr>
-              </m:ctrlPr>
-            </m:dPr>
-            <m:e>
-              <m:r>
-                <w:rPr>
-                  <w:rFonts w:ascii="Cambria Math" w:hAnsi="Cambria Math"/>
-                </w:rPr>
-                <m:t>1-0,01156</m:t>
-              </m:r>
-            </m:e>
-          </m:d>
-          <m:r>
-            <w:rPr>
-              <w:rFonts w:ascii="Cambria Math" w:hAnsi="Cambria Math"/>
-            </w:rPr>
-            <m:t>=0,00272</m:t>
-          </m:r>
-        </m:oMath>
-      </m:oMathPara>
     </w:p>
     <w:p>
       <w:pPr>
         <w:pStyle w:val="Heading1"/>
-      </w:pPr>
-    </w:p>
-    <w:p>
-      <w:pPr>
-        <w:pStyle w:val="Heading1"/>
-        <w:rPr>
-          <w:lang w:val="en-US"/>
-        </w:rPr>
-      </w:pPr>
+        <w:rPr>
+          <w:lang w:val="en-US"/>
+        </w:rPr>
+      </w:pPr>
+      <w:bookmarkStart w:id="0" w:name="_GoBack"/>
+      <w:bookmarkEnd w:id="0"/>
       <w:r>
         <w:rPr>
           <w:lang w:val="en-US"/>
@@ -1929,7 +1459,20 @@
           <w:szCs w:val="20"/>
           <w:lang w:val="en-US"/>
         </w:rPr>
-        <w:t xml:space="preserve">The owner of the nuclear plant is quite selfish and wants to optimize profit of the plant at the expense of safety, yet he is very worried about his future survival in case a problem with the plant arises. Instead of increasing the safety of the plant which is costly, he decides to </w:t>
+        <w:t xml:space="preserve">The owner of the nuclear plant is quite selfish and wants to optimize profit of the plant at the expense of safety, yet he is very worried about his future survival in case a problem with the plant </w:t>
+      </w:r>
+      <w:r>
+        <w:rPr>
+          <w:rFonts w:ascii="Cambria" w:eastAsia="Times New Roman" w:hAnsi="Cambria" w:cs="Times New Roman"/>
+          <w:b/>
+          <w:bCs/>
+          <w:color w:val="000000"/>
+          <w:sz w:val="20"/>
+          <w:szCs w:val="20"/>
+          <w:lang w:val="en-US"/>
+        </w:rPr>
+        <w:lastRenderedPageBreak/>
+        <w:t xml:space="preserve">arises. Instead of increasing the safety of the plant which is costly, he decides to </w:t>
       </w:r>
       <w:proofErr w:type="spellStart"/>
       <w:r>
@@ -2003,7 +1546,55 @@
           <w:sz w:val="20"/>
           <w:szCs w:val="20"/>
         </w:rPr>
-        <w:t xml:space="preserve">P(battery | icyWeather) = 0.8 </w:t>
+        <w:t>P(</w:t>
+      </w:r>
+      <w:proofErr w:type="spellStart"/>
+      <w:r>
+        <w:rPr>
+          <w:rFonts w:ascii="Cambria" w:eastAsia="Times New Roman" w:hAnsi="Cambria" w:cs="Times New Roman"/>
+          <w:b/>
+          <w:bCs/>
+          <w:color w:val="000000"/>
+          <w:sz w:val="20"/>
+          <w:szCs w:val="20"/>
+        </w:rPr>
+        <w:t>battery</w:t>
+      </w:r>
+      <w:proofErr w:type="spellEnd"/>
+      <w:r>
+        <w:rPr>
+          <w:rFonts w:ascii="Cambria" w:eastAsia="Times New Roman" w:hAnsi="Cambria" w:cs="Times New Roman"/>
+          <w:b/>
+          <w:bCs/>
+          <w:color w:val="000000"/>
+          <w:sz w:val="20"/>
+          <w:szCs w:val="20"/>
+        </w:rPr>
+        <w:t xml:space="preserve"> | </w:t>
+      </w:r>
+      <w:proofErr w:type="spellStart"/>
+      <w:r>
+        <w:rPr>
+          <w:rFonts w:ascii="Cambria" w:eastAsia="Times New Roman" w:hAnsi="Cambria" w:cs="Times New Roman"/>
+          <w:b/>
+          <w:bCs/>
+          <w:color w:val="000000"/>
+          <w:sz w:val="20"/>
+          <w:szCs w:val="20"/>
+        </w:rPr>
+        <w:t>icyWeather</w:t>
+      </w:r>
+      <w:proofErr w:type="spellEnd"/>
+      <w:r>
+        <w:rPr>
+          <w:rFonts w:ascii="Cambria" w:eastAsia="Times New Roman" w:hAnsi="Cambria" w:cs="Times New Roman"/>
+          <w:b/>
+          <w:bCs/>
+          <w:color w:val="000000"/>
+          <w:sz w:val="20"/>
+          <w:szCs w:val="20"/>
+        </w:rPr>
+        <w:t xml:space="preserve">) = 0.8 </w:t>
       </w:r>
     </w:p>
     <w:p>
@@ -2023,7 +1614,55 @@
           <w:sz w:val="20"/>
           <w:szCs w:val="20"/>
         </w:rPr>
-        <w:t xml:space="preserve">P(battery | ¬icyWeather) = 0.95 </w:t>
+        <w:t>P(</w:t>
+      </w:r>
+      <w:proofErr w:type="spellStart"/>
+      <w:r>
+        <w:rPr>
+          <w:rFonts w:ascii="Cambria" w:eastAsia="Times New Roman" w:hAnsi="Cambria" w:cs="Times New Roman"/>
+          <w:b/>
+          <w:bCs/>
+          <w:color w:val="000000"/>
+          <w:sz w:val="20"/>
+          <w:szCs w:val="20"/>
+        </w:rPr>
+        <w:t>battery</w:t>
+      </w:r>
+      <w:proofErr w:type="spellEnd"/>
+      <w:r>
+        <w:rPr>
+          <w:rFonts w:ascii="Cambria" w:eastAsia="Times New Roman" w:hAnsi="Cambria" w:cs="Times New Roman"/>
+          <w:b/>
+          <w:bCs/>
+          <w:color w:val="000000"/>
+          <w:sz w:val="20"/>
+          <w:szCs w:val="20"/>
+        </w:rPr>
+        <w:t xml:space="preserve"> | ¬</w:t>
+      </w:r>
+      <w:proofErr w:type="spellStart"/>
+      <w:r>
+        <w:rPr>
+          <w:rFonts w:ascii="Cambria" w:eastAsia="Times New Roman" w:hAnsi="Cambria" w:cs="Times New Roman"/>
+          <w:b/>
+          <w:bCs/>
+          <w:color w:val="000000"/>
+          <w:sz w:val="20"/>
+          <w:szCs w:val="20"/>
+        </w:rPr>
+        <w:t>icyWeather</w:t>
+      </w:r>
+      <w:proofErr w:type="spellEnd"/>
+      <w:r>
+        <w:rPr>
+          <w:rFonts w:ascii="Cambria" w:eastAsia="Times New Roman" w:hAnsi="Cambria" w:cs="Times New Roman"/>
+          <w:b/>
+          <w:bCs/>
+          <w:color w:val="000000"/>
+          <w:sz w:val="20"/>
+          <w:szCs w:val="20"/>
+        </w:rPr>
+        <w:t xml:space="preserve">) = 0.95 </w:t>
       </w:r>
     </w:p>
     <w:p>
@@ -2043,7 +1682,31 @@
           <w:sz w:val="20"/>
           <w:szCs w:val="20"/>
         </w:rPr>
-        <w:t xml:space="preserve">P(radio | battery) = 0.95 </w:t>
+        <w:t xml:space="preserve">P(radio | </w:t>
+      </w:r>
+      <w:proofErr w:type="spellStart"/>
+      <w:r>
+        <w:rPr>
+          <w:rFonts w:ascii="Cambria" w:eastAsia="Times New Roman" w:hAnsi="Cambria" w:cs="Times New Roman"/>
+          <w:b/>
+          <w:bCs/>
+          <w:color w:val="000000"/>
+          <w:sz w:val="20"/>
+          <w:szCs w:val="20"/>
+        </w:rPr>
+        <w:t>battery</w:t>
+      </w:r>
+      <w:proofErr w:type="spellEnd"/>
+      <w:r>
+        <w:rPr>
+          <w:rFonts w:ascii="Cambria" w:eastAsia="Times New Roman" w:hAnsi="Cambria" w:cs="Times New Roman"/>
+          <w:b/>
+          <w:bCs/>
+          <w:color w:val="000000"/>
+          <w:sz w:val="20"/>
+          <w:szCs w:val="20"/>
+        </w:rPr>
+        <w:t xml:space="preserve">) = 0.95 </w:t>
       </w:r>
     </w:p>
     <w:p>
@@ -2063,7 +1726,55 @@
           <w:sz w:val="20"/>
           <w:szCs w:val="20"/>
         </w:rPr>
-        <w:t xml:space="preserve">P(ignition | battery) = 0.95 </w:t>
+        <w:t>P(</w:t>
+      </w:r>
+      <w:proofErr w:type="spellStart"/>
+      <w:r>
+        <w:rPr>
+          <w:rFonts w:ascii="Cambria" w:eastAsia="Times New Roman" w:hAnsi="Cambria" w:cs="Times New Roman"/>
+          <w:b/>
+          <w:bCs/>
+          <w:color w:val="000000"/>
+          <w:sz w:val="20"/>
+          <w:szCs w:val="20"/>
+        </w:rPr>
+        <w:t>ignition</w:t>
+      </w:r>
+      <w:proofErr w:type="spellEnd"/>
+      <w:r>
+        <w:rPr>
+          <w:rFonts w:ascii="Cambria" w:eastAsia="Times New Roman" w:hAnsi="Cambria" w:cs="Times New Roman"/>
+          <w:b/>
+          <w:bCs/>
+          <w:color w:val="000000"/>
+          <w:sz w:val="20"/>
+          <w:szCs w:val="20"/>
+        </w:rPr>
+        <w:t xml:space="preserve"> | </w:t>
+      </w:r>
+      <w:proofErr w:type="spellStart"/>
+      <w:r>
+        <w:rPr>
+          <w:rFonts w:ascii="Cambria" w:eastAsia="Times New Roman" w:hAnsi="Cambria" w:cs="Times New Roman"/>
+          <w:b/>
+          <w:bCs/>
+          <w:color w:val="000000"/>
+          <w:sz w:val="20"/>
+          <w:szCs w:val="20"/>
+        </w:rPr>
+        <w:t>battery</w:t>
+      </w:r>
+      <w:proofErr w:type="spellEnd"/>
+      <w:r>
+        <w:rPr>
+          <w:rFonts w:ascii="Cambria" w:eastAsia="Times New Roman" w:hAnsi="Cambria" w:cs="Times New Roman"/>
+          <w:b/>
+          <w:bCs/>
+          <w:color w:val="000000"/>
+          <w:sz w:val="20"/>
+          <w:szCs w:val="20"/>
+        </w:rPr>
+        <w:t xml:space="preserve">) = 0.95 </w:t>
       </w:r>
     </w:p>
     <w:p>
@@ -2125,7 +1836,31 @@
           <w:sz w:val="20"/>
           <w:szCs w:val="20"/>
         </w:rPr>
-        <w:t xml:space="preserve"> ignition) = 0.95 </w:t>
+        <w:t xml:space="preserve"> </w:t>
+      </w:r>
+      <w:proofErr w:type="spellStart"/>
+      <w:r>
+        <w:rPr>
+          <w:rFonts w:ascii="Cambria" w:eastAsia="Times New Roman" w:hAnsi="Cambria" w:cs="Times New Roman"/>
+          <w:b/>
+          <w:bCs/>
+          <w:color w:val="000000"/>
+          <w:sz w:val="20"/>
+          <w:szCs w:val="20"/>
+        </w:rPr>
+        <w:t>ignition</w:t>
+      </w:r>
+      <w:proofErr w:type="spellEnd"/>
+      <w:r>
+        <w:rPr>
+          <w:rFonts w:ascii="Cambria" w:eastAsia="Times New Roman" w:hAnsi="Cambria" w:cs="Times New Roman"/>
+          <w:b/>
+          <w:bCs/>
+          <w:color w:val="000000"/>
+          <w:sz w:val="20"/>
+          <w:szCs w:val="20"/>
+        </w:rPr>
+        <w:t xml:space="preserve">) = 0.95 </w:t>
       </w:r>
     </w:p>
     <w:p>
@@ -2145,7 +1880,31 @@
           <w:sz w:val="20"/>
           <w:szCs w:val="20"/>
         </w:rPr>
-        <w:t xml:space="preserve">P(moves | starts) = 0.95 </w:t>
+        <w:t>P(</w:t>
+      </w:r>
+      <w:proofErr w:type="spellStart"/>
+      <w:r>
+        <w:rPr>
+          <w:rFonts w:ascii="Cambria" w:eastAsia="Times New Roman" w:hAnsi="Cambria" w:cs="Times New Roman"/>
+          <w:b/>
+          <w:bCs/>
+          <w:color w:val="000000"/>
+          <w:sz w:val="20"/>
+          <w:szCs w:val="20"/>
+        </w:rPr>
+        <w:t>moves</w:t>
+      </w:r>
+      <w:proofErr w:type="spellEnd"/>
+      <w:r>
+        <w:rPr>
+          <w:rFonts w:ascii="Cambria" w:eastAsia="Times New Roman" w:hAnsi="Cambria" w:cs="Times New Roman"/>
+          <w:b/>
+          <w:bCs/>
+          <w:color w:val="000000"/>
+          <w:sz w:val="20"/>
+          <w:szCs w:val="20"/>
+        </w:rPr>
+        <w:t xml:space="preserve"> | starts) = 0.95 </w:t>
       </w:r>
     </w:p>
     <w:p>
@@ -2844,7 +2603,6 @@
           <w:szCs w:val="20"/>
           <w:lang w:val="en-US"/>
         </w:rPr>
-        <w:lastRenderedPageBreak/>
         <w:t xml:space="preserve">The owner buys a new bicycle that he brings to work every day. The bicycle has the following properties: </w:t>
       </w:r>
     </w:p>
@@ -2865,7 +2623,31 @@
           <w:sz w:val="20"/>
           <w:szCs w:val="20"/>
         </w:rPr>
-        <w:t xml:space="preserve">P(bicycle_works) = 0.9 </w:t>
+        <w:t>P(</w:t>
+      </w:r>
+      <w:proofErr w:type="spellStart"/>
+      <w:r>
+        <w:rPr>
+          <w:rFonts w:ascii="Cambria" w:eastAsia="Times New Roman" w:hAnsi="Cambria" w:cs="Times New Roman"/>
+          <w:b/>
+          <w:bCs/>
+          <w:color w:val="000000"/>
+          <w:sz w:val="20"/>
+          <w:szCs w:val="20"/>
+        </w:rPr>
+        <w:t>bicycle_works</w:t>
+      </w:r>
+      <w:proofErr w:type="spellEnd"/>
+      <w:r>
+        <w:rPr>
+          <w:rFonts w:ascii="Cambria" w:eastAsia="Times New Roman" w:hAnsi="Cambria" w:cs="Times New Roman"/>
+          <w:b/>
+          <w:bCs/>
+          <w:color w:val="000000"/>
+          <w:sz w:val="20"/>
+          <w:szCs w:val="20"/>
+        </w:rPr>
+        <w:t xml:space="preserve">) = 0.9 </w:t>
       </w:r>
     </w:p>
     <w:p>
@@ -3268,6 +3050,7 @@
               <w:rPr>
                 <w:lang w:val="en-US"/>
               </w:rPr>
+              <w:lastRenderedPageBreak/>
               <w:t>Change</w:t>
             </w:r>
           </w:p>
@@ -3322,16 +3105,149 @@
         </w:rPr>
         <w:t xml:space="preserve">It is possible to model any function in propositional logic with Bayesian Networks. What does this fact say about the complexity of exact inference in Bayesian Networks? </w:t>
       </w:r>
-      <w:r>
-        <w:rPr>
-          <w:rFonts w:ascii="Cambria" w:eastAsia="Times New Roman" w:hAnsi="Cambria" w:cs="Times New Roman"/>
-          <w:b/>
-          <w:bCs/>
-          <w:color w:val="000000"/>
-          <w:sz w:val="20"/>
-          <w:szCs w:val="20"/>
-        </w:rPr>
-        <w:t xml:space="preserve">What alternatives are there to exact inference? </w:t>
+      <w:proofErr w:type="spellStart"/>
+      <w:r>
+        <w:rPr>
+          <w:rFonts w:ascii="Cambria" w:eastAsia="Times New Roman" w:hAnsi="Cambria" w:cs="Times New Roman"/>
+          <w:b/>
+          <w:bCs/>
+          <w:color w:val="000000"/>
+          <w:sz w:val="20"/>
+          <w:szCs w:val="20"/>
+        </w:rPr>
+        <w:t>What</w:t>
+      </w:r>
+      <w:proofErr w:type="spellEnd"/>
+      <w:r>
+        <w:rPr>
+          <w:rFonts w:ascii="Cambria" w:eastAsia="Times New Roman" w:hAnsi="Cambria" w:cs="Times New Roman"/>
+          <w:b/>
+          <w:bCs/>
+          <w:color w:val="000000"/>
+          <w:sz w:val="20"/>
+          <w:szCs w:val="20"/>
+        </w:rPr>
+        <w:t xml:space="preserve"> alternatives </w:t>
+      </w:r>
+      <w:proofErr w:type="spellStart"/>
+      <w:r>
+        <w:rPr>
+          <w:rFonts w:ascii="Cambria" w:eastAsia="Times New Roman" w:hAnsi="Cambria" w:cs="Times New Roman"/>
+          <w:b/>
+          <w:bCs/>
+          <w:color w:val="000000"/>
+          <w:sz w:val="20"/>
+          <w:szCs w:val="20"/>
+        </w:rPr>
+        <w:t>are</w:t>
+      </w:r>
+      <w:proofErr w:type="spellEnd"/>
+      <w:r>
+        <w:rPr>
+          <w:rFonts w:ascii="Cambria" w:eastAsia="Times New Roman" w:hAnsi="Cambria" w:cs="Times New Roman"/>
+          <w:b/>
+          <w:bCs/>
+          <w:color w:val="000000"/>
+          <w:sz w:val="20"/>
+          <w:szCs w:val="20"/>
+        </w:rPr>
+        <w:t xml:space="preserve"> </w:t>
+      </w:r>
+      <w:proofErr w:type="spellStart"/>
+      <w:r>
+        <w:rPr>
+          <w:rFonts w:ascii="Cambria" w:eastAsia="Times New Roman" w:hAnsi="Cambria" w:cs="Times New Roman"/>
+          <w:b/>
+          <w:bCs/>
+          <w:color w:val="000000"/>
+          <w:sz w:val="20"/>
+          <w:szCs w:val="20"/>
+        </w:rPr>
+        <w:t>there</w:t>
+      </w:r>
+      <w:proofErr w:type="spellEnd"/>
+      <w:r>
+        <w:rPr>
+          <w:rFonts w:ascii="Cambria" w:eastAsia="Times New Roman" w:hAnsi="Cambria" w:cs="Times New Roman"/>
+          <w:b/>
+          <w:bCs/>
+          <w:color w:val="000000"/>
+          <w:sz w:val="20"/>
+          <w:szCs w:val="20"/>
+        </w:rPr>
+        <w:t xml:space="preserve"> </w:t>
+      </w:r>
+      <w:proofErr w:type="spellStart"/>
+      <w:r>
+        <w:rPr>
+          <w:rFonts w:ascii="Cambria" w:eastAsia="Times New Roman" w:hAnsi="Cambria" w:cs="Times New Roman"/>
+          <w:b/>
+          <w:bCs/>
+          <w:color w:val="000000"/>
+          <w:sz w:val="20"/>
+          <w:szCs w:val="20"/>
+        </w:rPr>
+        <w:t>to</w:t>
+      </w:r>
+      <w:proofErr w:type="spellEnd"/>
+      <w:r>
+        <w:rPr>
+          <w:rFonts w:ascii="Cambria" w:eastAsia="Times New Roman" w:hAnsi="Cambria" w:cs="Times New Roman"/>
+          <w:b/>
+          <w:bCs/>
+          <w:color w:val="000000"/>
+          <w:sz w:val="20"/>
+          <w:szCs w:val="20"/>
+        </w:rPr>
+        <w:t xml:space="preserve"> </w:t>
+      </w:r>
+      <w:proofErr w:type="spellStart"/>
+      <w:r>
+        <w:rPr>
+          <w:rFonts w:ascii="Cambria" w:eastAsia="Times New Roman" w:hAnsi="Cambria" w:cs="Times New Roman"/>
+          <w:b/>
+          <w:bCs/>
+          <w:color w:val="000000"/>
+          <w:sz w:val="20"/>
+          <w:szCs w:val="20"/>
+        </w:rPr>
+        <w:t>exact</w:t>
+      </w:r>
+      <w:proofErr w:type="spellEnd"/>
+      <w:r>
+        <w:rPr>
+          <w:rFonts w:ascii="Cambria" w:eastAsia="Times New Roman" w:hAnsi="Cambria" w:cs="Times New Roman"/>
+          <w:b/>
+          <w:bCs/>
+          <w:color w:val="000000"/>
+          <w:sz w:val="20"/>
+          <w:szCs w:val="20"/>
+        </w:rPr>
+        <w:t xml:space="preserve"> </w:t>
+      </w:r>
+      <w:proofErr w:type="spellStart"/>
+      <w:r>
+        <w:rPr>
+          <w:rFonts w:ascii="Cambria" w:eastAsia="Times New Roman" w:hAnsi="Cambria" w:cs="Times New Roman"/>
+          <w:b/>
+          <w:bCs/>
+          <w:color w:val="000000"/>
+          <w:sz w:val="20"/>
+          <w:szCs w:val="20"/>
+        </w:rPr>
+        <w:t>inference</w:t>
+      </w:r>
+      <w:proofErr w:type="spellEnd"/>
+      <w:r>
+        <w:rPr>
+          <w:rFonts w:ascii="Cambria" w:eastAsia="Times New Roman" w:hAnsi="Cambria" w:cs="Times New Roman"/>
+          <w:b/>
+          <w:bCs/>
+          <w:color w:val="000000"/>
+          <w:sz w:val="20"/>
+          <w:szCs w:val="20"/>
+        </w:rPr>
+        <w:t xml:space="preserve">? </w:t>
       </w:r>
     </w:p>
     <w:p>
@@ -3341,7 +3257,6 @@
           <w:lang w:val="en-US"/>
         </w:rPr>
       </w:pPr>
-      <w:commentRangeStart w:id="1"/>
       <w:r>
         <w:rPr>
           <w:rFonts w:ascii="Cambria" w:eastAsia="Times New Roman" w:hAnsi="Cambria" w:cs="Times New Roman"/>
@@ -3353,13 +3268,6 @@
         </w:rPr>
         <w:t>The complexity is exponential in terms of the simulated systems tree-width.</w:t>
       </w:r>
-      <w:commentRangeEnd w:id="1"/>
-      <w:r>
-        <w:rPr>
-          <w:rStyle w:val="CommentReference"/>
-        </w:rPr>
-        <w:commentReference w:id="1"/>
-      </w:r>
     </w:p>
     <w:p>
       <w:pPr>
@@ -3474,16 +3382,125 @@
         </w:rPr>
         <w:t xml:space="preserve"> H.S. is the most suitable person for the job because he practically works for free. </w:t>
       </w:r>
-      <w:r>
-        <w:rPr>
-          <w:rFonts w:ascii="Cambria" w:eastAsia="Times New Roman" w:hAnsi="Cambria" w:cs="Times New Roman"/>
-          <w:b/>
-          <w:bCs/>
-          <w:color w:val="000000"/>
-          <w:sz w:val="20"/>
-          <w:szCs w:val="20"/>
-        </w:rPr>
-        <w:t xml:space="preserve">But Mr H.S. has some less appealing properties: </w:t>
+      <w:proofErr w:type="spellStart"/>
+      <w:r>
+        <w:rPr>
+          <w:rFonts w:ascii="Cambria" w:eastAsia="Times New Roman" w:hAnsi="Cambria" w:cs="Times New Roman"/>
+          <w:b/>
+          <w:bCs/>
+          <w:color w:val="000000"/>
+          <w:sz w:val="20"/>
+          <w:szCs w:val="20"/>
+        </w:rPr>
+        <w:t>But</w:t>
+      </w:r>
+      <w:proofErr w:type="spellEnd"/>
+      <w:r>
+        <w:rPr>
+          <w:rFonts w:ascii="Cambria" w:eastAsia="Times New Roman" w:hAnsi="Cambria" w:cs="Times New Roman"/>
+          <w:b/>
+          <w:bCs/>
+          <w:color w:val="000000"/>
+          <w:sz w:val="20"/>
+          <w:szCs w:val="20"/>
+        </w:rPr>
+        <w:t xml:space="preserve"> </w:t>
+      </w:r>
+      <w:proofErr w:type="spellStart"/>
+      <w:r>
+        <w:rPr>
+          <w:rFonts w:ascii="Cambria" w:eastAsia="Times New Roman" w:hAnsi="Cambria" w:cs="Times New Roman"/>
+          <w:b/>
+          <w:bCs/>
+          <w:color w:val="000000"/>
+          <w:sz w:val="20"/>
+          <w:szCs w:val="20"/>
+        </w:rPr>
+        <w:t>Mr</w:t>
+      </w:r>
+      <w:proofErr w:type="spellEnd"/>
+      <w:r>
+        <w:rPr>
+          <w:rFonts w:ascii="Cambria" w:eastAsia="Times New Roman" w:hAnsi="Cambria" w:cs="Times New Roman"/>
+          <w:b/>
+          <w:bCs/>
+          <w:color w:val="000000"/>
+          <w:sz w:val="20"/>
+          <w:szCs w:val="20"/>
+        </w:rPr>
+        <w:t xml:space="preserve"> H.S. has </w:t>
+      </w:r>
+      <w:proofErr w:type="spellStart"/>
+      <w:r>
+        <w:rPr>
+          <w:rFonts w:ascii="Cambria" w:eastAsia="Times New Roman" w:hAnsi="Cambria" w:cs="Times New Roman"/>
+          <w:b/>
+          <w:bCs/>
+          <w:color w:val="000000"/>
+          <w:sz w:val="20"/>
+          <w:szCs w:val="20"/>
+        </w:rPr>
+        <w:t>some</w:t>
+      </w:r>
+      <w:proofErr w:type="spellEnd"/>
+      <w:r>
+        <w:rPr>
+          <w:rFonts w:ascii="Cambria" w:eastAsia="Times New Roman" w:hAnsi="Cambria" w:cs="Times New Roman"/>
+          <w:b/>
+          <w:bCs/>
+          <w:color w:val="000000"/>
+          <w:sz w:val="20"/>
+          <w:szCs w:val="20"/>
+        </w:rPr>
+        <w:t xml:space="preserve"> less </w:t>
+      </w:r>
+      <w:proofErr w:type="spellStart"/>
+      <w:r>
+        <w:rPr>
+          <w:rFonts w:ascii="Cambria" w:eastAsia="Times New Roman" w:hAnsi="Cambria" w:cs="Times New Roman"/>
+          <w:b/>
+          <w:bCs/>
+          <w:color w:val="000000"/>
+          <w:sz w:val="20"/>
+          <w:szCs w:val="20"/>
+        </w:rPr>
+        <w:t>appealing</w:t>
+      </w:r>
+      <w:proofErr w:type="spellEnd"/>
+      <w:r>
+        <w:rPr>
+          <w:rFonts w:ascii="Cambria" w:eastAsia="Times New Roman" w:hAnsi="Cambria" w:cs="Times New Roman"/>
+          <w:b/>
+          <w:bCs/>
+          <w:color w:val="000000"/>
+          <w:sz w:val="20"/>
+          <w:szCs w:val="20"/>
+        </w:rPr>
+        <w:t xml:space="preserve"> </w:t>
+      </w:r>
+      <w:proofErr w:type="spellStart"/>
+      <w:r>
+        <w:rPr>
+          <w:rFonts w:ascii="Cambria" w:eastAsia="Times New Roman" w:hAnsi="Cambria" w:cs="Times New Roman"/>
+          <w:b/>
+          <w:bCs/>
+          <w:color w:val="000000"/>
+          <w:sz w:val="20"/>
+          <w:szCs w:val="20"/>
+        </w:rPr>
+        <w:t>properties</w:t>
+      </w:r>
+      <w:proofErr w:type="spellEnd"/>
+      <w:r>
+        <w:rPr>
+          <w:rFonts w:ascii="Cambria" w:eastAsia="Times New Roman" w:hAnsi="Cambria" w:cs="Times New Roman"/>
+          <w:b/>
+          <w:bCs/>
+          <w:color w:val="000000"/>
+          <w:sz w:val="20"/>
+          <w:szCs w:val="20"/>
+        </w:rPr>
+        <w:t xml:space="preserve">: </w:t>
       </w:r>
     </w:p>
     <w:p>
@@ -3677,7 +3694,127 @@
           <w:sz w:val="20"/>
           <w:szCs w:val="20"/>
         </w:rPr>
-        <w:t xml:space="preserve">The requirements of the model are the following: </w:t>
+        <w:t xml:space="preserve">The </w:t>
+      </w:r>
+      <w:proofErr w:type="spellStart"/>
+      <w:r>
+        <w:rPr>
+          <w:rFonts w:ascii="Cambria" w:eastAsia="Times New Roman" w:hAnsi="Cambria" w:cs="Times New Roman"/>
+          <w:b/>
+          <w:bCs/>
+          <w:color w:val="000000"/>
+          <w:sz w:val="20"/>
+          <w:szCs w:val="20"/>
+        </w:rPr>
+        <w:t>requirements</w:t>
+      </w:r>
+      <w:proofErr w:type="spellEnd"/>
+      <w:r>
+        <w:rPr>
+          <w:rFonts w:ascii="Cambria" w:eastAsia="Times New Roman" w:hAnsi="Cambria" w:cs="Times New Roman"/>
+          <w:b/>
+          <w:bCs/>
+          <w:color w:val="000000"/>
+          <w:sz w:val="20"/>
+          <w:szCs w:val="20"/>
+        </w:rPr>
+        <w:t xml:space="preserve"> </w:t>
+      </w:r>
+      <w:proofErr w:type="spellStart"/>
+      <w:r>
+        <w:rPr>
+          <w:rFonts w:ascii="Cambria" w:eastAsia="Times New Roman" w:hAnsi="Cambria" w:cs="Times New Roman"/>
+          <w:b/>
+          <w:bCs/>
+          <w:color w:val="000000"/>
+          <w:sz w:val="20"/>
+          <w:szCs w:val="20"/>
+        </w:rPr>
+        <w:t>of</w:t>
+      </w:r>
+      <w:proofErr w:type="spellEnd"/>
+      <w:r>
+        <w:rPr>
+          <w:rFonts w:ascii="Cambria" w:eastAsia="Times New Roman" w:hAnsi="Cambria" w:cs="Times New Roman"/>
+          <w:b/>
+          <w:bCs/>
+          <w:color w:val="000000"/>
+          <w:sz w:val="20"/>
+          <w:szCs w:val="20"/>
+        </w:rPr>
+        <w:t xml:space="preserve"> the </w:t>
+      </w:r>
+      <w:proofErr w:type="spellStart"/>
+      <w:r>
+        <w:rPr>
+          <w:rFonts w:ascii="Cambria" w:eastAsia="Times New Roman" w:hAnsi="Cambria" w:cs="Times New Roman"/>
+          <w:b/>
+          <w:bCs/>
+          <w:color w:val="000000"/>
+          <w:sz w:val="20"/>
+          <w:szCs w:val="20"/>
+        </w:rPr>
+        <w:t>model</w:t>
+      </w:r>
+      <w:proofErr w:type="spellEnd"/>
+      <w:r>
+        <w:rPr>
+          <w:rFonts w:ascii="Cambria" w:eastAsia="Times New Roman" w:hAnsi="Cambria" w:cs="Times New Roman"/>
+          <w:b/>
+          <w:bCs/>
+          <w:color w:val="000000"/>
+          <w:sz w:val="20"/>
+          <w:szCs w:val="20"/>
+        </w:rPr>
+        <w:t xml:space="preserve"> </w:t>
+      </w:r>
+      <w:proofErr w:type="spellStart"/>
+      <w:r>
+        <w:rPr>
+          <w:rFonts w:ascii="Cambria" w:eastAsia="Times New Roman" w:hAnsi="Cambria" w:cs="Times New Roman"/>
+          <w:b/>
+          <w:bCs/>
+          <w:color w:val="000000"/>
+          <w:sz w:val="20"/>
+          <w:szCs w:val="20"/>
+        </w:rPr>
+        <w:t>are</w:t>
+      </w:r>
+      <w:proofErr w:type="spellEnd"/>
+      <w:r>
+        <w:rPr>
+          <w:rFonts w:ascii="Cambria" w:eastAsia="Times New Roman" w:hAnsi="Cambria" w:cs="Times New Roman"/>
+          <w:b/>
+          <w:bCs/>
+          <w:color w:val="000000"/>
+          <w:sz w:val="20"/>
+          <w:szCs w:val="20"/>
+        </w:rPr>
+        <w:t xml:space="preserve"> the </w:t>
+      </w:r>
+      <w:proofErr w:type="spellStart"/>
+      <w:r>
+        <w:rPr>
+          <w:rFonts w:ascii="Cambria" w:eastAsia="Times New Roman" w:hAnsi="Cambria" w:cs="Times New Roman"/>
+          <w:b/>
+          <w:bCs/>
+          <w:color w:val="000000"/>
+          <w:sz w:val="20"/>
+          <w:szCs w:val="20"/>
+        </w:rPr>
+        <w:t>following</w:t>
+      </w:r>
+      <w:proofErr w:type="spellEnd"/>
+      <w:r>
+        <w:rPr>
+          <w:rFonts w:ascii="Cambria" w:eastAsia="Times New Roman" w:hAnsi="Cambria" w:cs="Times New Roman"/>
+          <w:b/>
+          <w:bCs/>
+          <w:color w:val="000000"/>
+          <w:sz w:val="20"/>
+          <w:szCs w:val="20"/>
+        </w:rPr>
+        <w:t xml:space="preserve">: </w:t>
       </w:r>
     </w:p>
     <w:p>
@@ -3875,13 +4012,12 @@
           <w:szCs w:val="20"/>
           <w:lang w:val="en-US"/>
         </w:rPr>
-        <w:lastRenderedPageBreak/>
         <w:t xml:space="preserve"> </w:t>
       </w:r>
       <w:r>
         <w:rPr>
           <w:noProof/>
-          <w:lang w:eastAsia="sv-SE"/>
+          <w:lang w:eastAsia="ja-JP"/>
         </w:rPr>
         <w:drawing>
           <wp:inline distT="0" distB="0" distL="0" distR="0">
@@ -3901,7 +4037,7 @@
                     </pic:cNvPicPr>
                   </pic:nvPicPr>
                   <pic:blipFill>
-                    <a:blip r:embed="rId10">
+                    <a:blip r:embed="rId9">
                       <a:extLst>
                         <a:ext uri="{28A0092B-C50C-407E-A947-70E740481C1C}">
                           <a14:useLocalDpi xmlns:a14="http://schemas.microsoft.com/office/drawing/2010/main" val="0"/>
@@ -4030,8 +4166,9 @@
       <w:r>
         <w:rPr>
           <w:noProof/>
-          <w:lang w:eastAsia="sv-SE"/>
-        </w:rPr>
+          <w:lang w:eastAsia="ja-JP"/>
+        </w:rPr>
+        <w:lastRenderedPageBreak/>
         <w:drawing>
           <wp:inline distT="0" distB="0" distL="0" distR="0">
             <wp:extent cx="3735070" cy="991870"/>
@@ -4050,7 +4187,7 @@
                     </pic:cNvPicPr>
                   </pic:nvPicPr>
                   <pic:blipFill>
-                    <a:blip r:embed="rId11">
+                    <a:blip r:embed="rId10">
                       <a:extLst>
                         <a:ext uri="{28A0092B-C50C-407E-A947-70E740481C1C}">
                           <a14:useLocalDpi xmlns:a14="http://schemas.microsoft.com/office/drawing/2010/main" val="0"/>
@@ -4135,7 +4272,6 @@
           <w:lang w:val="en-US"/>
         </w:rPr>
       </w:pPr>
-      <w:commentRangeStart w:id="2"/>
       <w:proofErr w:type="spellStart"/>
       <w:r>
         <w:rPr>
@@ -4266,113 +4402,274 @@
         </w:rPr>
         <w:t xml:space="preserve"> be answered by querying the network directly) </w:t>
       </w:r>
-      <w:commentRangeEnd w:id="2"/>
-      <w:r>
-        <w:rPr>
-          <w:rStyle w:val="CommentReference"/>
-        </w:rPr>
-        <w:commentReference w:id="2"/>
-      </w:r>
     </w:p>
     <w:p>
       <w:pPr>
         <w:spacing w:before="28" w:after="28"/>
         <w:rPr>
-          <w:lang w:val="en-US"/>
-        </w:rPr>
-      </w:pPr>
-      <w:r>
-        <w:rPr>
-          <w:noProof/>
-          <w:lang w:eastAsia="sv-SE"/>
-        </w:rPr>
-        <w:drawing>
-          <wp:inline distT="0" distB="0" distL="0" distR="0" wp14:anchorId="5A5617EC" wp14:editId="33E0A6E1">
-            <wp:extent cx="3200000" cy="657143"/>
-            <wp:effectExtent l="0" t="0" r="635" b="0"/>
-            <wp:docPr id="3" name="Picture 3"/>
-            <wp:cNvGraphicFramePr>
-              <a:graphicFrameLocks xmlns:a="http://schemas.openxmlformats.org/drawingml/2006/main" noChangeAspect="1"/>
-            </wp:cNvGraphicFramePr>
-            <a:graphic xmlns:a="http://schemas.openxmlformats.org/drawingml/2006/main">
-              <a:graphicData uri="http://schemas.openxmlformats.org/drawingml/2006/picture">
-                <pic:pic xmlns:pic="http://schemas.openxmlformats.org/drawingml/2006/picture">
-                  <pic:nvPicPr>
-                    <pic:cNvPr id="0" name=""/>
-                    <pic:cNvPicPr/>
-                  </pic:nvPicPr>
-                  <pic:blipFill>
-                    <a:blip r:embed="rId12"/>
-                    <a:stretch>
-                      <a:fillRect/>
-                    </a:stretch>
-                  </pic:blipFill>
-                  <pic:spPr>
-                    <a:xfrm>
-                      <a:off x="0" y="0"/>
-                      <a:ext cx="3200000" cy="657143"/>
-                    </a:xfrm>
-                    <a:prstGeom prst="rect">
-                      <a:avLst/>
-                    </a:prstGeom>
-                  </pic:spPr>
-                </pic:pic>
-              </a:graphicData>
-            </a:graphic>
-          </wp:inline>
-        </w:drawing>
+          <w:rFonts w:ascii="Cambria" w:eastAsia="Times New Roman" w:hAnsi="Cambria" w:cs="Times New Roman"/>
+          <w:bCs/>
+          <w:color w:val="000000"/>
+          <w:sz w:val="20"/>
+          <w:szCs w:val="20"/>
+          <w:lang w:val="en-US"/>
+        </w:rPr>
+      </w:pPr>
+      <w:r>
+        <w:rPr>
+          <w:rFonts w:ascii="Cambria" w:eastAsia="Times New Roman" w:hAnsi="Cambria" w:cs="Times New Roman"/>
+          <w:bCs/>
+          <w:color w:val="000000"/>
+          <w:sz w:val="20"/>
+          <w:szCs w:val="20"/>
+          <w:lang w:val="en-US"/>
+        </w:rPr>
+        <w:t xml:space="preserve">To answer </w:t>
+      </w:r>
+      <w:proofErr w:type="gramStart"/>
+      <w:r>
+        <w:rPr>
+          <w:rFonts w:ascii="Cambria" w:eastAsia="Times New Roman" w:hAnsi="Cambria" w:cs="Times New Roman"/>
+          <w:bCs/>
+          <w:color w:val="000000"/>
+          <w:sz w:val="20"/>
+          <w:szCs w:val="20"/>
+          <w:lang w:val="en-US"/>
+        </w:rPr>
+        <w:t>this question</w:t>
+      </w:r>
+      <w:proofErr w:type="gramEnd"/>
+      <w:r>
+        <w:rPr>
+          <w:rFonts w:ascii="Cambria" w:eastAsia="Times New Roman" w:hAnsi="Cambria" w:cs="Times New Roman"/>
+          <w:bCs/>
+          <w:color w:val="000000"/>
+          <w:sz w:val="20"/>
+          <w:szCs w:val="20"/>
+          <w:lang w:val="en-US"/>
+        </w:rPr>
+        <w:t xml:space="preserve"> the last model, with the probabilities for </w:t>
+      </w:r>
+      <w:proofErr w:type="spellStart"/>
+      <w:r>
+        <w:rPr>
+          <w:rFonts w:ascii="Cambria" w:eastAsia="Times New Roman" w:hAnsi="Cambria" w:cs="Times New Roman"/>
+          <w:bCs/>
+          <w:color w:val="000000"/>
+          <w:sz w:val="20"/>
+          <w:szCs w:val="20"/>
+          <w:lang w:val="en-US"/>
+        </w:rPr>
+        <w:t>Mr</w:t>
+      </w:r>
+      <w:proofErr w:type="spellEnd"/>
+      <w:r>
+        <w:rPr>
+          <w:rFonts w:ascii="Cambria" w:eastAsia="Times New Roman" w:hAnsi="Cambria" w:cs="Times New Roman"/>
+          <w:bCs/>
+          <w:color w:val="000000"/>
+          <w:sz w:val="20"/>
+          <w:szCs w:val="20"/>
+          <w:lang w:val="en-US"/>
+        </w:rPr>
+        <w:t xml:space="preserve"> H.S. and both car and bike are used. To simulate the fact that </w:t>
+      </w:r>
+      <w:proofErr w:type="spellStart"/>
+      <w:r>
+        <w:rPr>
+          <w:rFonts w:ascii="Cambria" w:eastAsia="Times New Roman" w:hAnsi="Cambria" w:cs="Times New Roman"/>
+          <w:bCs/>
+          <w:color w:val="000000"/>
+          <w:sz w:val="20"/>
+          <w:szCs w:val="20"/>
+          <w:lang w:val="en-US"/>
+        </w:rPr>
+        <w:t>Mr</w:t>
+      </w:r>
+      <w:proofErr w:type="spellEnd"/>
+      <w:r>
+        <w:rPr>
+          <w:rFonts w:ascii="Cambria" w:eastAsia="Times New Roman" w:hAnsi="Cambria" w:cs="Times New Roman"/>
+          <w:bCs/>
+          <w:color w:val="000000"/>
+          <w:sz w:val="20"/>
+          <w:szCs w:val="20"/>
+          <w:lang w:val="en-US"/>
+        </w:rPr>
+        <w:t xml:space="preserve"> H.S. doesn’t have a bike, we simply make the observation that the bike in the model doesn’t work.</w:t>
+      </w:r>
+      <w:r>
+        <w:rPr>
+          <w:rFonts w:ascii="Cambria" w:eastAsia="Times New Roman" w:hAnsi="Cambria" w:cs="Times New Roman"/>
+          <w:bCs/>
+          <w:color w:val="000000"/>
+          <w:sz w:val="20"/>
+          <w:szCs w:val="20"/>
+          <w:lang w:val="en-US"/>
+        </w:rPr>
+        <w:t xml:space="preserve"> Furthermore, due to </w:t>
+      </w:r>
+      <w:proofErr w:type="spellStart"/>
+      <w:r>
+        <w:rPr>
+          <w:rFonts w:ascii="Cambria" w:eastAsia="Times New Roman" w:hAnsi="Cambria" w:cs="Times New Roman"/>
+          <w:bCs/>
+          <w:color w:val="000000"/>
+          <w:sz w:val="20"/>
+          <w:szCs w:val="20"/>
+          <w:lang w:val="en-US"/>
+        </w:rPr>
+        <w:t>Mr</w:t>
+      </w:r>
+      <w:proofErr w:type="spellEnd"/>
+      <w:r>
+        <w:rPr>
+          <w:rFonts w:ascii="Cambria" w:eastAsia="Times New Roman" w:hAnsi="Cambria" w:cs="Times New Roman"/>
+          <w:bCs/>
+          <w:color w:val="000000"/>
+          <w:sz w:val="20"/>
+          <w:szCs w:val="20"/>
+          <w:lang w:val="en-US"/>
+        </w:rPr>
+        <w:t xml:space="preserve"> H.S. will to flee rather than facing the problem he is set to unable to act”</w:t>
+      </w:r>
+      <w:r>
+        <w:rPr>
+          <w:rFonts w:ascii="Cambria" w:eastAsia="Times New Roman" w:hAnsi="Cambria" w:cs="Times New Roman"/>
+          <w:bCs/>
+          <w:color w:val="000000"/>
+          <w:sz w:val="20"/>
+          <w:szCs w:val="20"/>
+          <w:lang w:val="en-US"/>
+        </w:rPr>
+        <w:t xml:space="preserve"> and he is also set as if he doesn’t notice the warning</w:t>
+      </w:r>
+      <w:r>
+        <w:rPr>
+          <w:rFonts w:ascii="Cambria" w:eastAsia="Times New Roman" w:hAnsi="Cambria" w:cs="Times New Roman"/>
+          <w:bCs/>
+          <w:color w:val="000000"/>
+          <w:sz w:val="20"/>
+          <w:szCs w:val="20"/>
+          <w:lang w:val="en-US"/>
+        </w:rPr>
+        <w:t>, thus negating any positive effects his presence might have had should he not have fled.</w:t>
       </w:r>
     </w:p>
     <w:p>
       <w:pPr>
         <w:spacing w:before="28" w:after="28"/>
         <w:rPr>
-          <w:lang w:val="en-US"/>
-        </w:rPr>
-      </w:pPr>
-      <w:r>
-        <w:rPr>
-          <w:noProof/>
-          <w:lang w:eastAsia="sv-SE"/>
-        </w:rPr>
-        <w:drawing>
-          <wp:inline distT="0" distB="0" distL="0" distR="0" wp14:anchorId="3DC91AB5" wp14:editId="4934F233">
-            <wp:extent cx="4076191" cy="2057143"/>
-            <wp:effectExtent l="0" t="0" r="635" b="635"/>
-            <wp:docPr id="4" name="Picture 4"/>
-            <wp:cNvGraphicFramePr>
-              <a:graphicFrameLocks xmlns:a="http://schemas.openxmlformats.org/drawingml/2006/main" noChangeAspect="1"/>
-            </wp:cNvGraphicFramePr>
-            <a:graphic xmlns:a="http://schemas.openxmlformats.org/drawingml/2006/main">
-              <a:graphicData uri="http://schemas.openxmlformats.org/drawingml/2006/picture">
-                <pic:pic xmlns:pic="http://schemas.openxmlformats.org/drawingml/2006/picture">
-                  <pic:nvPicPr>
-                    <pic:cNvPr id="0" name=""/>
-                    <pic:cNvPicPr/>
-                  </pic:nvPicPr>
-                  <pic:blipFill>
-                    <a:blip r:embed="rId13"/>
-                    <a:stretch>
-                      <a:fillRect/>
-                    </a:stretch>
-                  </pic:blipFill>
-                  <pic:spPr>
-                    <a:xfrm>
-                      <a:off x="0" y="0"/>
-                      <a:ext cx="4076191" cy="2057143"/>
-                    </a:xfrm>
-                    <a:prstGeom prst="rect">
-                      <a:avLst/>
-                    </a:prstGeom>
-                  </pic:spPr>
-                </pic:pic>
-              </a:graphicData>
-            </a:graphic>
-          </wp:inline>
-        </w:drawing>
-      </w:r>
-      <w:bookmarkStart w:id="3" w:name="_GoBack"/>
-      <w:bookmarkEnd w:id="3"/>
+          <w:rFonts w:ascii="Cambria" w:eastAsia="Times New Roman" w:hAnsi="Cambria" w:cs="Times New Roman"/>
+          <w:bCs/>
+          <w:color w:val="000000"/>
+          <w:sz w:val="20"/>
+          <w:szCs w:val="20"/>
+          <w:lang w:val="en-US"/>
+        </w:rPr>
+      </w:pPr>
+      <w:r>
+        <w:rPr>
+          <w:rFonts w:ascii="Cambria" w:eastAsia="Times New Roman" w:hAnsi="Cambria" w:cs="Times New Roman"/>
+          <w:bCs/>
+          <w:color w:val="000000"/>
+          <w:sz w:val="20"/>
+          <w:szCs w:val="20"/>
+          <w:lang w:val="en-US"/>
+        </w:rPr>
+        <w:t>To calculate the disjunction</w:t>
+      </w:r>
+      <w:r>
+        <w:rPr>
+          <w:rFonts w:ascii="Cambria" w:eastAsia="Times New Roman" w:hAnsi="Cambria" w:cs="Times New Roman"/>
+          <w:bCs/>
+          <w:color w:val="000000"/>
+          <w:sz w:val="20"/>
+          <w:szCs w:val="20"/>
+          <w:lang w:val="en-US"/>
+        </w:rPr>
+        <w:t xml:space="preserve"> we first add one node, whose probability is true if both or either of the warnings </w:t>
+      </w:r>
+      <w:proofErr w:type="gramStart"/>
+      <w:r>
+        <w:rPr>
+          <w:rFonts w:ascii="Cambria" w:eastAsia="Times New Roman" w:hAnsi="Cambria" w:cs="Times New Roman"/>
+          <w:bCs/>
+          <w:color w:val="000000"/>
+          <w:sz w:val="20"/>
+          <w:szCs w:val="20"/>
+          <w:lang w:val="en-US"/>
+        </w:rPr>
+        <w:t>chime</w:t>
+      </w:r>
+      <w:proofErr w:type="gramEnd"/>
+      <w:r>
+        <w:rPr>
+          <w:rFonts w:ascii="Cambria" w:eastAsia="Times New Roman" w:hAnsi="Cambria" w:cs="Times New Roman"/>
+          <w:bCs/>
+          <w:color w:val="000000"/>
+          <w:sz w:val="20"/>
+          <w:szCs w:val="20"/>
+          <w:lang w:val="en-US"/>
+        </w:rPr>
+        <w:t>, and that is false if, and only if, neither of the warnings are chiming.</w:t>
+      </w:r>
+      <w:r>
+        <w:rPr>
+          <w:rFonts w:ascii="Cambria" w:eastAsia="Times New Roman" w:hAnsi="Cambria" w:cs="Times New Roman"/>
+          <w:bCs/>
+          <w:color w:val="000000"/>
+          <w:sz w:val="20"/>
+          <w:szCs w:val="20"/>
+          <w:lang w:val="en-US"/>
+        </w:rPr>
+        <w:t xml:space="preserve"> This means that the probability of survival can be simulated by setting the “one or both alarms node” to TRUE.</w:t>
+      </w:r>
+    </w:p>
+    <w:p>
+      <w:pPr>
+        <w:spacing w:before="28" w:after="28"/>
+        <w:rPr>
+          <w:rFonts w:ascii="Cambria" w:eastAsia="Times New Roman" w:hAnsi="Cambria" w:cs="Times New Roman"/>
+          <w:bCs/>
+          <w:color w:val="000000"/>
+          <w:sz w:val="20"/>
+          <w:szCs w:val="20"/>
+          <w:lang w:val="en-US"/>
+        </w:rPr>
+      </w:pPr>
+      <w:r>
+        <w:rPr>
+          <w:rFonts w:ascii="Cambria" w:eastAsia="Times New Roman" w:hAnsi="Cambria" w:cs="Times New Roman"/>
+          <w:bCs/>
+          <w:color w:val="000000"/>
+          <w:sz w:val="20"/>
+          <w:szCs w:val="20"/>
+          <w:lang w:val="en-US"/>
+        </w:rPr>
+        <w:t>The resulting probability is: 0.96610</w:t>
+      </w:r>
+    </w:p>
+    <w:p>
+      <w:pPr>
+        <w:spacing w:before="28" w:after="28"/>
+        <w:rPr>
+          <w:rFonts w:ascii="Cambria" w:eastAsia="Times New Roman" w:hAnsi="Cambria" w:cs="Times New Roman"/>
+          <w:bCs/>
+          <w:color w:val="000000"/>
+          <w:sz w:val="20"/>
+          <w:szCs w:val="20"/>
+          <w:lang w:val="en-US"/>
+        </w:rPr>
+      </w:pPr>
+    </w:p>
+    <w:p>
+      <w:pPr>
+        <w:spacing w:before="28" w:after="28"/>
+        <w:rPr>
+          <w:lang w:val="en-US"/>
+        </w:rPr>
+      </w:pPr>
     </w:p>
     <w:p>
       <w:pPr>
@@ -4414,7 +4711,6 @@
           <w:szCs w:val="20"/>
           <w:lang w:val="en-US"/>
         </w:rPr>
-        <w:lastRenderedPageBreak/>
         <w:t xml:space="preserve">One of the biggest assumptions would be rational behavior. There are many factors in a person that would, by most standards, be considered irrational. Another big assumption would be that not all probabilities can be determined; if </w:t>
       </w:r>
       <w:proofErr w:type="gramStart"/>
@@ -4545,7 +4841,7 @@
       <w:r>
         <w:rPr>
           <w:noProof/>
-          <w:lang w:eastAsia="sv-SE"/>
+          <w:lang w:eastAsia="ja-JP"/>
         </w:rPr>
         <w:drawing>
           <wp:inline distT="0" distB="0" distL="0" distR="0" wp14:anchorId="7F75F0BC" wp14:editId="6AA1699C">
@@ -4563,7 +4859,7 @@
                     <pic:cNvPicPr/>
                   </pic:nvPicPr>
                   <pic:blipFill>
-                    <a:blip r:embed="rId14"/>
+                    <a:blip r:embed="rId11"/>
                     <a:stretch>
                       <a:fillRect/>
                     </a:stretch>
@@ -4595,6 +4891,7 @@
         <w:rPr>
           <w:lang w:val="en-US"/>
         </w:rPr>
+        <w:lastRenderedPageBreak/>
         <w:t>How to report</w:t>
       </w:r>
     </w:p>
@@ -4662,7 +4959,7 @@
         </w:rPr>
         <w:t xml:space="preserve">Write a report where you answer all the questions in part II-IV. In those answers where the applet is used for obtaining the result, you must clearly describe what variables you choose to observe and why. The theory questions in part II should likewise be accompanied by reasoning and the steps of any calculations. </w:t>
       </w:r>
-      <w:hyperlink r:id="rId15">
+      <w:hyperlink r:id="rId12">
         <w:r>
           <w:rPr>
             <w:rStyle w:val="InternetLink"/>
@@ -4703,83 +5000,6 @@
     </w:sectPr>
   </w:body>
 </w:document>
-</file>
-
-<file path=word/comments.xml><?xml version="1.0" encoding="utf-8"?>
-<w:comments xmlns:wpc="http://schemas.microsoft.com/office/word/2010/wordprocessingCanvas" xmlns:mc="http://schemas.openxmlformats.org/markup-compatibility/2006" xmlns:o="urn:schemas-microsoft-com:office:office" xmlns:r="http://schemas.openxmlformats.org/officeDocument/2006/relationships" xmlns:m="http://schemas.openxmlformats.org/officeDocument/2006/math" xmlns:v="urn:schemas-microsoft-com:vml" xmlns:wp14="http://schemas.microsoft.com/office/word/2010/wordprocessingDrawing" xmlns:wp="http://schemas.openxmlformats.org/drawingml/2006/wordprocessingDrawing" xmlns:w10="urn:schemas-microsoft-com:office:word" xmlns:w="http://schemas.openxmlformats.org/wordprocessingml/2006/main" xmlns:w14="http://schemas.microsoft.com/office/word/2010/wordml" xmlns:wpg="http://schemas.microsoft.com/office/word/2010/wordprocessingGroup" xmlns:wpi="http://schemas.microsoft.com/office/word/2010/wordprocessingInk" xmlns:wne="http://schemas.microsoft.com/office/word/2006/wordml" xmlns:wps="http://schemas.microsoft.com/office/word/2010/wordprocessingShape" mc:Ignorable="w14 wp14">
-  <w:comment w:id="0" w:author="Ophe" w:date="2012-09-18T19:59:00Z" w:initials="O">
-    <w:p>
-      <w:pPr>
-        <w:pStyle w:val="CommentText"/>
-      </w:pPr>
-      <w:r>
-        <w:rPr>
-          <w:rStyle w:val="CommentReference"/>
-        </w:rPr>
-        <w:annotationRef/>
-      </w:r>
-      <w:r>
-        <w:t xml:space="preserve">Denna beräkning borde stämma bättre med vad som sades på föreläsningen, dessutom använder den </w:t>
-      </w:r>
-      <w:proofErr w:type="spellStart"/>
-      <w:r>
-        <w:t>alpha</w:t>
-      </w:r>
-      <w:proofErr w:type="spellEnd"/>
-      <w:r>
-        <w:t>, något som efterfrågades vid ”hints”</w:t>
-      </w:r>
-    </w:p>
-  </w:comment>
-  <w:comment w:id="1" w:author="Ophe" w:date="2012-09-18T20:29:00Z" w:initials="O">
-    <w:p>
-      <w:pPr>
-        <w:pStyle w:val="CommentText"/>
-      </w:pPr>
-      <w:r>
-        <w:rPr>
-          <w:rStyle w:val="CommentReference"/>
-        </w:rPr>
-        <w:annotationRef/>
-      </w:r>
-      <w:r>
-        <w:t xml:space="preserve">Jag är lite </w:t>
-      </w:r>
-      <w:proofErr w:type="spellStart"/>
-      <w:r>
-        <w:t>lost</w:t>
-      </w:r>
-      <w:proofErr w:type="spellEnd"/>
-      <w:r>
-        <w:t xml:space="preserve"> på denna, tror att det stämmer, men är inte säker överhuvudtaget.</w:t>
-      </w:r>
-    </w:p>
-  </w:comment>
-  <w:comment w:id="2" w:author="Ophe" w:date="2012-09-18T21:36:00Z" w:initials="O">
-    <w:p>
-      <w:pPr>
-        <w:pStyle w:val="CommentText"/>
-      </w:pPr>
-      <w:r>
-        <w:rPr>
-          <w:rStyle w:val="CommentReference"/>
-        </w:rPr>
-        <w:annotationRef/>
-      </w:r>
-      <w:r>
-        <w:t>Den här frågan är kvar. Behöver nog använda ”</w:t>
-      </w:r>
-      <w:proofErr w:type="spellStart"/>
-      <w:r>
-        <w:t>query</w:t>
-      </w:r>
-      <w:proofErr w:type="spellEnd"/>
-      <w:r>
-        <w:t>”-verktyget på systemet.</w:t>
-      </w:r>
-    </w:p>
-  </w:comment>
-</w:comments>
 </file>
 
 <file path=word/numbering.xml><?xml version="1.0" encoding="utf-8"?>
@@ -6525,6 +6745,16 @@
       </w:tcPr>
     </w:tblStylePr>
   </w:style>
+  <w:style w:type="character" w:styleId="PlaceholderText">
+    <w:name w:val="Placeholder Text"/>
+    <w:basedOn w:val="DefaultParagraphFont"/>
+    <w:uiPriority w:val="99"/>
+    <w:semiHidden/>
+    <w:rsid w:val="002D7DD4"/>
+    <w:rPr>
+      <w:color w:val="808080"/>
+    </w:rPr>
+  </w:style>
 </w:styles>
 </file>
 
@@ -7008,7 +7238,7 @@
 </file>
 
 <file path=customXml/itemProps1.xml><?xml version="1.0" encoding="utf-8"?>
-<ds:datastoreItem xmlns:ds="http://schemas.openxmlformats.org/officeDocument/2006/customXml" ds:itemID="{28B409A8-CE17-4D3E-A043-4485A3FE6D7C}">
+<ds:datastoreItem xmlns:ds="http://schemas.openxmlformats.org/officeDocument/2006/customXml" ds:itemID="{FAC91A0D-A41A-4AE1-B73E-F269347CE6C2}">
   <ds:schemaRefs>
     <ds:schemaRef ds:uri="http://schemas.openxmlformats.org/officeDocument/2006/bibliography"/>
   </ds:schemaRefs>

</xml_diff>

<commit_message>
Uploaded the latest lab3 files
</commit_message>
<xml_diff>
--- a/Lab3/Lab3.docx
+++ b/Lab3/Lab3.docx
@@ -6,6 +6,8 @@
       <w:pPr>
         <w:pStyle w:val="Heading1"/>
       </w:pPr>
+      <w:bookmarkStart w:id="0" w:name="_GoBack"/>
+      <w:bookmarkEnd w:id="0"/>
       <w:r>
         <w:rPr>
           <w:lang w:val="en-US"/>
@@ -671,7 +673,7 @@
       <w:r>
         <w:rPr>
           <w:noProof/>
-          <w:lang w:eastAsia="ja-JP"/>
+          <w:lang w:eastAsia="sv-SE"/>
         </w:rPr>
         <w:lastRenderedPageBreak/>
         <w:drawing>
@@ -692,7 +694,7 @@
                     </pic:cNvPicPr>
                   </pic:nvPicPr>
                   <pic:blipFill>
-                    <a:blip r:embed="rId7">
+                    <a:blip r:embed="rId9">
                       <a:extLst>
                         <a:ext uri="{28A0092B-C50C-407E-A947-70E740481C1C}">
                           <a14:useLocalDpi xmlns:a14="http://schemas.microsoft.com/office/drawing/2010/main" val="0"/>
@@ -1167,7 +1169,6 @@
       <w:pPr>
         <w:pStyle w:val="Heading2"/>
         <w:rPr>
-          <w:color w:val="000000"/>
           <w:lang w:val="en-US"/>
         </w:rPr>
       </w:pPr>
@@ -1269,162 +1270,1106 @@
         </w:rPr>
         <w:br/>
       </w:r>
-      <w:r>
-        <w:rPr>
-          <w:i/>
-          <w:iCs/>
-          <w:color w:val="000000"/>
-          <w:sz w:val="20"/>
-          <w:szCs w:val="20"/>
-          <w:lang w:val="en-US"/>
-        </w:rPr>
-        <w:t>Hint:</w:t>
-      </w:r>
-      <w:r>
-        <w:rPr>
-          <w:color w:val="000000"/>
-          <w:sz w:val="20"/>
-          <w:szCs w:val="20"/>
-          <w:lang w:val="en-US"/>
-        </w:rPr>
-        <w:t xml:space="preserve"> Use the Exact Inference formula near the end of the slides, or in sec. 14.4.1 in the book. This formula includes both </w:t>
-      </w:r>
-      <w:r>
-        <w:rPr>
-          <w:i/>
-          <w:iCs/>
-          <w:color w:val="000000"/>
-          <w:sz w:val="20"/>
-          <w:szCs w:val="20"/>
-          <w:lang w:val="en-US"/>
-        </w:rPr>
-        <w:t>conditioning</w:t>
-      </w:r>
-      <w:r>
-        <w:rPr>
-          <w:color w:val="000000"/>
-          <w:sz w:val="20"/>
-          <w:szCs w:val="20"/>
-          <w:lang w:val="en-US"/>
-        </w:rPr>
-        <w:t xml:space="preserve"> on the variables you know (evidence) and </w:t>
-      </w:r>
-      <w:r>
-        <w:rPr>
-          <w:i/>
-          <w:iCs/>
-          <w:color w:val="000000"/>
-          <w:sz w:val="20"/>
-          <w:szCs w:val="20"/>
-          <w:lang w:val="en-US"/>
-        </w:rPr>
-        <w:t>marginalizing</w:t>
-      </w:r>
-      <w:r>
-        <w:rPr>
-          <w:color w:val="000000"/>
-          <w:sz w:val="20"/>
-          <w:szCs w:val="20"/>
-          <w:lang w:val="en-US"/>
-        </w:rPr>
-        <w:t xml:space="preserve"> (summing) over the variable(s) you do not know (often called unobserved or hidden). You need to calculate this both for </w:t>
-      </w:r>
-      <w:proofErr w:type="gramStart"/>
-      <w:r>
-        <w:rPr>
-          <w:color w:val="000000"/>
-          <w:sz w:val="20"/>
-          <w:szCs w:val="20"/>
-          <w:lang w:val="en-US"/>
-        </w:rPr>
-        <w:t>P(</w:t>
-      </w:r>
-      <w:proofErr w:type="gramEnd"/>
-      <w:r>
-        <w:rPr>
-          <w:color w:val="000000"/>
-          <w:sz w:val="20"/>
-          <w:szCs w:val="20"/>
-          <w:lang w:val="en-US"/>
-        </w:rPr>
-        <w:t xml:space="preserve">Meltdown=T|...) and P(Meltdown=F|..) and normalize them so that they sum to 1. This normalization factor is the alpha symbol in the equation. With this formula you could answer any query in the network, though it will be impractical for cases with many unobserved variables. A suggestion is to move the terms that do not involve the pump failure variable out of the sum over the two states pump failure can be in (T/F). </w:t>
-      </w:r>
-      <w:proofErr w:type="gramStart"/>
-      <w:r>
-        <w:rPr>
-          <w:color w:val="000000"/>
-          <w:sz w:val="20"/>
-          <w:szCs w:val="20"/>
-          <w:lang w:val="en-US"/>
-        </w:rPr>
-        <w:t>Small differences compared to the applet is</w:t>
-      </w:r>
-      <w:proofErr w:type="gramEnd"/>
-      <w:r>
-        <w:rPr>
-          <w:color w:val="000000"/>
-          <w:sz w:val="20"/>
-          <w:szCs w:val="20"/>
-          <w:lang w:val="en-US"/>
-        </w:rPr>
-        <w:t xml:space="preserve"> expected due to rounding errors.</w:t>
-      </w:r>
-      <w:r>
-        <w:rPr>
-          <w:color w:val="000000"/>
-          <w:lang w:val="en-US"/>
-        </w:rPr>
-        <w:t xml:space="preserve"> </w:t>
-      </w:r>
     </w:p>
     <w:p>
       <w:pPr>
         <w:pStyle w:val="Textbody"/>
-        <w:rPr>
-          <w:lang w:val="en-US"/>
-        </w:rPr>
-      </w:pPr>
-      <w:r>
-        <w:rPr>
-          <w:noProof/>
-          <w:lang w:eastAsia="ja-JP"/>
-        </w:rPr>
-        <w:drawing>
-          <wp:inline distT="0" distB="0" distL="0" distR="0" wp14:anchorId="7A7D51CF" wp14:editId="34B866B7">
-            <wp:extent cx="5760720" cy="2277708"/>
-            <wp:effectExtent l="0" t="0" r="0" b="0"/>
-            <wp:docPr id="2" name="Picture 2"/>
-            <wp:cNvGraphicFramePr>
-              <a:graphicFrameLocks xmlns:a="http://schemas.openxmlformats.org/drawingml/2006/main" noChangeAspect="1"/>
-            </wp:cNvGraphicFramePr>
-            <a:graphic xmlns:a="http://schemas.openxmlformats.org/drawingml/2006/main">
-              <a:graphicData uri="http://schemas.openxmlformats.org/drawingml/2006/picture">
-                <pic:pic xmlns:pic="http://schemas.openxmlformats.org/drawingml/2006/picture">
-                  <pic:nvPicPr>
-                    <pic:cNvPr id="0" name=""/>
-                    <pic:cNvPicPr/>
-                  </pic:nvPicPr>
-                  <pic:blipFill>
-                    <a:blip r:embed="rId8"/>
-                    <a:stretch>
-                      <a:fillRect/>
-                    </a:stretch>
-                  </pic:blipFill>
-                  <pic:spPr>
-                    <a:xfrm>
-                      <a:off x="0" y="0"/>
-                      <a:ext cx="5760720" cy="2277708"/>
-                    </a:xfrm>
-                    <a:prstGeom prst="rect">
-                      <a:avLst/>
-                    </a:prstGeom>
-                  </pic:spPr>
-                </pic:pic>
-              </a:graphicData>
-            </a:graphic>
-          </wp:inline>
-        </w:drawing>
-      </w:r>
+        <w:pBdr>
+          <w:bottom w:val="single" w:sz="12" w:space="1" w:color="auto"/>
+        </w:pBdr>
+      </w:pPr>
+      <m:oMathPara>
+        <m:oMathParaPr>
+          <m:jc m:val="left"/>
+        </m:oMathParaPr>
+        <m:oMath>
+          <m:r>
+            <w:rPr>
+              <w:rFonts w:ascii="Cambria Math" w:hAnsi="Cambria Math"/>
+              <w:lang w:val="en-US"/>
+            </w:rPr>
+            <m:t>P</m:t>
+          </m:r>
+          <m:d>
+            <m:dPr>
+              <m:ctrlPr>
+                <w:rPr>
+                  <w:rFonts w:ascii="Cambria Math" w:hAnsi="Cambria Math"/>
+                  <w:i/>
+                  <w:lang w:val="en-US"/>
+                </w:rPr>
+              </m:ctrlPr>
+            </m:dPr>
+            <m:e>
+              <m:r>
+                <w:rPr>
+                  <w:rFonts w:ascii="Cambria Math" w:hAnsi="Cambria Math"/>
+                  <w:lang w:val="en-US"/>
+                </w:rPr>
+                <m:t>M</m:t>
+              </m:r>
+              <m:ctrlPr>
+                <w:rPr>
+                  <w:rFonts w:ascii="Cambria Math" w:hAnsi="Cambria Math"/>
+                  <w:i/>
+                </w:rPr>
+              </m:ctrlPr>
+            </m:e>
+            <m:e>
+              <m:r>
+                <w:rPr>
+                  <w:rFonts w:ascii="Cambria Math" w:hAnsi="Cambria Math"/>
+                </w:rPr>
+                <m:t>¬</m:t>
+              </m:r>
+              <m:r>
+                <w:rPr>
+                  <w:rFonts w:ascii="Cambria Math" w:hAnsi="Cambria Math"/>
+                </w:rPr>
+                <m:t>WL</m:t>
+              </m:r>
+              <m:ctrlPr>
+                <w:rPr>
+                  <w:rFonts w:ascii="Cambria Math" w:hAnsi="Cambria Math"/>
+                  <w:i/>
+                </w:rPr>
+              </m:ctrlPr>
+            </m:e>
+          </m:d>
+          <m:r>
+            <w:rPr>
+              <w:rFonts w:ascii="Cambria Math" w:hAnsi="Cambria Math"/>
+            </w:rPr>
+            <m:t>=P</m:t>
+          </m:r>
+          <m:d>
+            <m:dPr>
+              <m:ctrlPr>
+                <w:rPr>
+                  <w:rFonts w:ascii="Cambria Math" w:hAnsi="Cambria Math"/>
+                  <w:i/>
+                </w:rPr>
+              </m:ctrlPr>
+            </m:dPr>
+            <m:e>
+              <m:r>
+                <w:rPr>
+                  <w:rFonts w:ascii="Cambria Math" w:hAnsi="Cambria Math"/>
+                </w:rPr>
+                <m:t>M</m:t>
+              </m:r>
+            </m:e>
+            <m:e>
+              <m:r>
+                <w:rPr>
+                  <w:rFonts w:ascii="Cambria Math" w:hAnsi="Cambria Math"/>
+                </w:rPr>
+                <m:t xml:space="preserve">PF, </m:t>
+              </m:r>
+              <m:r>
+                <w:rPr>
+                  <w:rFonts w:ascii="Cambria Math" w:hAnsi="Cambria Math"/>
+                </w:rPr>
+                <m:t>¬</m:t>
+              </m:r>
+              <m:r>
+                <w:rPr>
+                  <w:rFonts w:ascii="Cambria Math" w:hAnsi="Cambria Math"/>
+                </w:rPr>
+                <m:t>WL</m:t>
+              </m:r>
+            </m:e>
+          </m:d>
+          <m:r>
+            <w:rPr>
+              <w:rFonts w:ascii="Cambria Math" w:hAnsi="Cambria Math"/>
+            </w:rPr>
+            <m:t>*P</m:t>
+          </m:r>
+          <m:d>
+            <m:dPr>
+              <m:ctrlPr>
+                <w:rPr>
+                  <w:rFonts w:ascii="Cambria Math" w:hAnsi="Cambria Math"/>
+                  <w:i/>
+                </w:rPr>
+              </m:ctrlPr>
+            </m:dPr>
+            <m:e>
+              <m:r>
+                <w:rPr>
+                  <w:rFonts w:ascii="Cambria Math" w:hAnsi="Cambria Math"/>
+                </w:rPr>
+                <m:t>PF</m:t>
+              </m:r>
+            </m:e>
+          </m:d>
+          <m:r>
+            <w:rPr>
+              <w:rFonts w:ascii="Cambria Math" w:hAnsi="Cambria Math"/>
+            </w:rPr>
+            <m:t>+P</m:t>
+          </m:r>
+          <m:d>
+            <m:dPr>
+              <m:ctrlPr>
+                <w:rPr>
+                  <w:rFonts w:ascii="Cambria Math" w:hAnsi="Cambria Math"/>
+                  <w:i/>
+                </w:rPr>
+              </m:ctrlPr>
+            </m:dPr>
+            <m:e>
+              <m:r>
+                <w:rPr>
+                  <w:rFonts w:ascii="Cambria Math" w:hAnsi="Cambria Math"/>
+                </w:rPr>
+                <m:t>M</m:t>
+              </m:r>
+            </m:e>
+            <m:e>
+              <m:r>
+                <w:rPr>
+                  <w:rFonts w:ascii="Cambria Math" w:hAnsi="Cambria Math"/>
+                </w:rPr>
+                <m:t>¬</m:t>
+              </m:r>
+              <m:r>
+                <w:rPr>
+                  <w:rFonts w:ascii="Cambria Math" w:hAnsi="Cambria Math"/>
+                </w:rPr>
+                <m:t xml:space="preserve">PF, </m:t>
+              </m:r>
+              <m:r>
+                <w:rPr>
+                  <w:rFonts w:ascii="Cambria Math" w:hAnsi="Cambria Math"/>
+                </w:rPr>
+                <m:t>¬</m:t>
+              </m:r>
+              <m:r>
+                <w:rPr>
+                  <w:rFonts w:ascii="Cambria Math" w:hAnsi="Cambria Math"/>
+                </w:rPr>
+                <m:t>WL</m:t>
+              </m:r>
+            </m:e>
+          </m:d>
+          <m:r>
+            <w:rPr>
+              <w:rFonts w:ascii="Cambria Math" w:hAnsi="Cambria Math"/>
+            </w:rPr>
+            <m:t>*P</m:t>
+          </m:r>
+          <m:d>
+            <m:dPr>
+              <m:ctrlPr>
+                <w:rPr>
+                  <w:rFonts w:ascii="Cambria Math" w:hAnsi="Cambria Math"/>
+                  <w:i/>
+                </w:rPr>
+              </m:ctrlPr>
+            </m:dPr>
+            <m:e>
+              <m:r>
+                <w:rPr>
+                  <w:rFonts w:ascii="Cambria Math" w:hAnsi="Cambria Math"/>
+                </w:rPr>
+                <m:t>¬</m:t>
+              </m:r>
+              <m:r>
+                <w:rPr>
+                  <w:rFonts w:ascii="Cambria Math" w:hAnsi="Cambria Math"/>
+                </w:rPr>
+                <m:t>PF</m:t>
+              </m:r>
+            </m:e>
+          </m:d>
+          <m:r>
+            <w:rPr>
+              <w:rFonts w:ascii="Cambria Math" w:hAnsi="Cambria Math"/>
+            </w:rPr>
+            <m:t>=0.15*P</m:t>
+          </m:r>
+          <m:d>
+            <m:dPr>
+              <m:ctrlPr>
+                <w:rPr>
+                  <w:rFonts w:ascii="Cambria Math" w:hAnsi="Cambria Math"/>
+                  <w:i/>
+                </w:rPr>
+              </m:ctrlPr>
+            </m:dPr>
+            <m:e>
+              <m:r>
+                <w:rPr>
+                  <w:rFonts w:ascii="Cambria Math" w:hAnsi="Cambria Math"/>
+                </w:rPr>
+                <m:t>PF</m:t>
+              </m:r>
+            </m:e>
+          </m:d>
+          <m:r>
+            <w:rPr>
+              <w:rFonts w:ascii="Cambria Math" w:hAnsi="Cambria Math"/>
+            </w:rPr>
+            <m:t>+0.001*P</m:t>
+          </m:r>
+          <m:d>
+            <m:dPr>
+              <m:ctrlPr>
+                <w:rPr>
+                  <w:rFonts w:ascii="Cambria Math" w:hAnsi="Cambria Math"/>
+                  <w:i/>
+                </w:rPr>
+              </m:ctrlPr>
+            </m:dPr>
+            <m:e>
+              <m:r>
+                <w:rPr>
+                  <w:rFonts w:ascii="Cambria Math" w:hAnsi="Cambria Math"/>
+                </w:rPr>
+                <m:t>¬</m:t>
+              </m:r>
+              <m:r>
+                <w:rPr>
+                  <w:rFonts w:ascii="Cambria Math" w:hAnsi="Cambria Math"/>
+                </w:rPr>
+                <m:t>PF</m:t>
+              </m:r>
+            </m:e>
+          </m:d>
+          <m:r>
+            <w:rPr>
+              <w:rFonts w:ascii="Cambria Math" w:hAnsi="Cambria Math"/>
+            </w:rPr>
+            <m:t xml:space="preserve">        (1</m:t>
+          </m:r>
+          <m:r>
+            <w:rPr>
+              <w:rFonts w:ascii="Cambria Math" w:hAnsi="Cambria Math"/>
+            </w:rPr>
+            <m:t>)</m:t>
+          </m:r>
+        </m:oMath>
+      </m:oMathPara>
+    </w:p>
+    <w:p>
+      <w:pPr>
+        <w:pStyle w:val="Textbody"/>
+        <w:pBdr>
+          <w:bottom w:val="single" w:sz="12" w:space="1" w:color="auto"/>
+        </w:pBdr>
+      </w:pPr>
+      <m:oMathPara>
+        <m:oMathParaPr>
+          <m:jc m:val="left"/>
+        </m:oMathParaPr>
+        <m:oMath>
+          <m:r>
+            <w:rPr>
+              <w:rFonts w:ascii="Cambria Math" w:hAnsi="Cambria Math"/>
+              <w:lang w:val="en-US"/>
+            </w:rPr>
+            <m:t>P</m:t>
+          </m:r>
+          <m:d>
+            <m:dPr>
+              <m:ctrlPr>
+                <w:rPr>
+                  <w:rFonts w:ascii="Cambria Math" w:hAnsi="Cambria Math"/>
+                  <w:i/>
+                  <w:lang w:val="en-US"/>
+                </w:rPr>
+              </m:ctrlPr>
+            </m:dPr>
+            <m:e>
+              <m:r>
+                <w:rPr>
+                  <w:rFonts w:ascii="Cambria Math" w:hAnsi="Cambria Math"/>
+                  <w:lang w:val="en-US"/>
+                </w:rPr>
+                <m:t>PF</m:t>
+              </m:r>
+            </m:e>
+            <m:e>
+              <m:r>
+                <w:rPr>
+                  <w:rFonts w:ascii="Cambria Math" w:hAnsi="Cambria Math"/>
+                </w:rPr>
+                <m:t>¬</m:t>
+              </m:r>
+              <m:r>
+                <w:rPr>
+                  <w:rFonts w:ascii="Cambria Math" w:hAnsi="Cambria Math"/>
+                </w:rPr>
+                <m:t>PFW</m:t>
+              </m:r>
+              <m:ctrlPr>
+                <w:rPr>
+                  <w:rFonts w:ascii="Cambria Math" w:hAnsi="Cambria Math"/>
+                  <w:i/>
+                </w:rPr>
+              </m:ctrlPr>
+            </m:e>
+          </m:d>
+          <m:r>
+            <w:rPr>
+              <w:rFonts w:ascii="Cambria Math" w:hAnsi="Cambria Math"/>
+            </w:rPr>
+            <m:t>=P</m:t>
+          </m:r>
+          <m:d>
+            <m:dPr>
+              <m:ctrlPr>
+                <w:rPr>
+                  <w:rFonts w:ascii="Cambria Math" w:hAnsi="Cambria Math"/>
+                  <w:i/>
+                </w:rPr>
+              </m:ctrlPr>
+            </m:dPr>
+            <m:e>
+              <m:r>
+                <w:rPr>
+                  <w:rFonts w:ascii="Cambria Math" w:hAnsi="Cambria Math"/>
+                </w:rPr>
+                <m:t>¬</m:t>
+              </m:r>
+              <m:r>
+                <w:rPr>
+                  <w:rFonts w:ascii="Cambria Math" w:hAnsi="Cambria Math"/>
+                </w:rPr>
+                <m:t>PFW</m:t>
+              </m:r>
+            </m:e>
+            <m:e>
+              <m:r>
+                <w:rPr>
+                  <w:rFonts w:ascii="Cambria Math" w:hAnsi="Cambria Math"/>
+                </w:rPr>
+                <m:t>PF</m:t>
+              </m:r>
+            </m:e>
+          </m:d>
+          <m:r>
+            <w:rPr>
+              <w:rFonts w:ascii="Cambria Math" w:hAnsi="Cambria Math"/>
+            </w:rPr>
+            <m:t>*P</m:t>
+          </m:r>
+          <m:d>
+            <m:dPr>
+              <m:ctrlPr>
+                <w:rPr>
+                  <w:rFonts w:ascii="Cambria Math" w:hAnsi="Cambria Math"/>
+                  <w:i/>
+                </w:rPr>
+              </m:ctrlPr>
+            </m:dPr>
+            <m:e>
+              <m:r>
+                <w:rPr>
+                  <w:rFonts w:ascii="Cambria Math" w:hAnsi="Cambria Math"/>
+                </w:rPr>
+                <m:t>PF</m:t>
+              </m:r>
+            </m:e>
+          </m:d>
+          <m:r>
+            <w:rPr>
+              <w:rFonts w:ascii="Cambria Math" w:hAnsi="Cambria Math"/>
+            </w:rPr>
+            <m:t xml:space="preserve">*α=0.1*0.1*α=0.01α     </m:t>
+          </m:r>
+          <m:d>
+            <m:dPr>
+              <m:ctrlPr>
+                <w:rPr>
+                  <w:rFonts w:ascii="Cambria Math" w:hAnsi="Cambria Math"/>
+                  <w:i/>
+                </w:rPr>
+              </m:ctrlPr>
+            </m:dPr>
+            <m:e>
+              <m:r>
+                <w:rPr>
+                  <w:rFonts w:ascii="Cambria Math" w:hAnsi="Cambria Math"/>
+                </w:rPr>
+                <m:t>2</m:t>
+              </m:r>
+            </m:e>
+          </m:d>
+        </m:oMath>
+      </m:oMathPara>
+    </w:p>
+    <w:p>
+      <w:pPr>
+        <w:pStyle w:val="Textbody"/>
+        <w:pBdr>
+          <w:bottom w:val="single" w:sz="12" w:space="1" w:color="auto"/>
+        </w:pBdr>
+      </w:pPr>
+      <m:oMathPara>
+        <m:oMathParaPr>
+          <m:jc m:val="left"/>
+        </m:oMathParaPr>
+        <m:oMath>
+          <m:r>
+            <w:rPr>
+              <w:rFonts w:ascii="Cambria Math" w:hAnsi="Cambria Math"/>
+              <w:lang w:val="en-US"/>
+            </w:rPr>
+            <m:t>P</m:t>
+          </m:r>
+          <m:d>
+            <m:dPr>
+              <m:ctrlPr>
+                <w:rPr>
+                  <w:rFonts w:ascii="Cambria Math" w:hAnsi="Cambria Math"/>
+                  <w:i/>
+                  <w:lang w:val="en-US"/>
+                </w:rPr>
+              </m:ctrlPr>
+            </m:dPr>
+            <m:e>
+              <m:r>
+                <w:rPr>
+                  <w:rFonts w:ascii="Cambria Math" w:hAnsi="Cambria Math"/>
+                </w:rPr>
+                <m:t>¬</m:t>
+              </m:r>
+              <m:r>
+                <w:rPr>
+                  <w:rFonts w:ascii="Cambria Math" w:hAnsi="Cambria Math"/>
+                  <w:lang w:val="en-US"/>
+                </w:rPr>
+                <m:t>PF</m:t>
+              </m:r>
+            </m:e>
+            <m:e>
+              <m:r>
+                <w:rPr>
+                  <w:rFonts w:ascii="Cambria Math" w:hAnsi="Cambria Math"/>
+                </w:rPr>
+                <m:t>¬PFW</m:t>
+              </m:r>
+              <m:ctrlPr>
+                <w:rPr>
+                  <w:rFonts w:ascii="Cambria Math" w:hAnsi="Cambria Math"/>
+                  <w:i/>
+                </w:rPr>
+              </m:ctrlPr>
+            </m:e>
+          </m:d>
+          <m:r>
+            <w:rPr>
+              <w:rFonts w:ascii="Cambria Math" w:hAnsi="Cambria Math"/>
+            </w:rPr>
+            <m:t>=P</m:t>
+          </m:r>
+          <m:d>
+            <m:dPr>
+              <m:ctrlPr>
+                <w:rPr>
+                  <w:rFonts w:ascii="Cambria Math" w:hAnsi="Cambria Math"/>
+                  <w:i/>
+                </w:rPr>
+              </m:ctrlPr>
+            </m:dPr>
+            <m:e>
+              <m:r>
+                <w:rPr>
+                  <w:rFonts w:ascii="Cambria Math" w:hAnsi="Cambria Math"/>
+                </w:rPr>
+                <m:t>¬PFW</m:t>
+              </m:r>
+            </m:e>
+            <m:e>
+              <m:r>
+                <w:rPr>
+                  <w:rFonts w:ascii="Cambria Math" w:hAnsi="Cambria Math"/>
+                </w:rPr>
+                <m:t>¬PF</m:t>
+              </m:r>
+            </m:e>
+          </m:d>
+          <m:r>
+            <w:rPr>
+              <w:rFonts w:ascii="Cambria Math" w:hAnsi="Cambria Math"/>
+            </w:rPr>
+            <m:t>*P</m:t>
+          </m:r>
+          <m:d>
+            <m:dPr>
+              <m:ctrlPr>
+                <w:rPr>
+                  <w:rFonts w:ascii="Cambria Math" w:hAnsi="Cambria Math"/>
+                  <w:i/>
+                </w:rPr>
+              </m:ctrlPr>
+            </m:dPr>
+            <m:e>
+              <m:r>
+                <w:rPr>
+                  <w:rFonts w:ascii="Cambria Math" w:hAnsi="Cambria Math"/>
+                </w:rPr>
+                <m:t>¬PF</m:t>
+              </m:r>
+            </m:e>
+          </m:d>
+          <m:r>
+            <w:rPr>
+              <w:rFonts w:ascii="Cambria Math" w:hAnsi="Cambria Math"/>
+            </w:rPr>
+            <m:t>*α</m:t>
+          </m:r>
+          <m:r>
+            <w:rPr>
+              <w:rFonts w:ascii="Cambria Math" w:hAnsi="Cambria Math"/>
+            </w:rPr>
+            <m:t>=0.95</m:t>
+          </m:r>
+          <m:r>
+            <w:rPr>
+              <w:rFonts w:ascii="Cambria Math" w:hAnsi="Cambria Math"/>
+            </w:rPr>
+            <m:t>*0.</m:t>
+          </m:r>
+          <m:r>
+            <w:rPr>
+              <w:rFonts w:ascii="Cambria Math" w:hAnsi="Cambria Math"/>
+            </w:rPr>
+            <m:t>9</m:t>
+          </m:r>
+          <m:r>
+            <w:rPr>
+              <w:rFonts w:ascii="Cambria Math" w:hAnsi="Cambria Math"/>
+            </w:rPr>
+            <m:t>*α</m:t>
+          </m:r>
+          <m:r>
+            <w:rPr>
+              <w:rFonts w:ascii="Cambria Math" w:hAnsi="Cambria Math"/>
+            </w:rPr>
+            <m:t>=0.855α</m:t>
+          </m:r>
+          <m:r>
+            <w:rPr>
+              <w:rFonts w:ascii="Cambria Math" w:hAnsi="Cambria Math"/>
+            </w:rPr>
+            <m:t xml:space="preserve">     </m:t>
+          </m:r>
+          <m:d>
+            <m:dPr>
+              <m:ctrlPr>
+                <w:rPr>
+                  <w:rFonts w:ascii="Cambria Math" w:hAnsi="Cambria Math"/>
+                  <w:i/>
+                </w:rPr>
+              </m:ctrlPr>
+            </m:dPr>
+            <m:e>
+              <m:r>
+                <w:rPr>
+                  <w:rFonts w:ascii="Cambria Math" w:hAnsi="Cambria Math"/>
+                </w:rPr>
+                <m:t>3</m:t>
+              </m:r>
+            </m:e>
+          </m:d>
+        </m:oMath>
+      </m:oMathPara>
+    </w:p>
+    <w:p>
+      <w:pPr>
+        <w:pStyle w:val="Textbody"/>
+        <w:pBdr>
+          <w:bottom w:val="single" w:sz="12" w:space="1" w:color="auto"/>
+        </w:pBdr>
+      </w:pPr>
+      <m:oMathPara>
+        <m:oMathParaPr>
+          <m:jc m:val="left"/>
+        </m:oMathParaPr>
+        <m:oMath>
+          <m:d>
+            <m:dPr>
+              <m:ctrlPr>
+                <w:rPr>
+                  <w:rFonts w:ascii="Cambria Math" w:hAnsi="Cambria Math"/>
+                  <w:i/>
+                </w:rPr>
+              </m:ctrlPr>
+            </m:dPr>
+            <m:e>
+              <m:r>
+                <w:rPr>
+                  <w:rFonts w:ascii="Cambria Math" w:hAnsi="Cambria Math"/>
+                </w:rPr>
+                <m:t>2</m:t>
+              </m:r>
+            </m:e>
+          </m:d>
+          <m:r>
+            <w:rPr>
+              <w:rFonts w:ascii="Cambria Math" w:hAnsi="Cambria Math"/>
+            </w:rPr>
+            <m:t>+</m:t>
+          </m:r>
+          <m:d>
+            <m:dPr>
+              <m:ctrlPr>
+                <w:rPr>
+                  <w:rFonts w:ascii="Cambria Math" w:hAnsi="Cambria Math"/>
+                  <w:i/>
+                </w:rPr>
+              </m:ctrlPr>
+            </m:dPr>
+            <m:e>
+              <m:r>
+                <w:rPr>
+                  <w:rFonts w:ascii="Cambria Math" w:hAnsi="Cambria Math"/>
+                </w:rPr>
+                <m:t>3</m:t>
+              </m:r>
+            </m:e>
+          </m:d>
+          <m:r>
+            <w:rPr>
+              <w:rFonts w:ascii="Cambria Math" w:hAnsi="Cambria Math"/>
+            </w:rPr>
+            <m:t>:1=P</m:t>
+          </m:r>
+          <m:d>
+            <m:dPr>
+              <m:ctrlPr>
+                <w:rPr>
+                  <w:rFonts w:ascii="Cambria Math" w:hAnsi="Cambria Math"/>
+                  <w:i/>
+                </w:rPr>
+              </m:ctrlPr>
+            </m:dPr>
+            <m:e>
+              <m:r>
+                <w:rPr>
+                  <w:rFonts w:ascii="Cambria Math" w:hAnsi="Cambria Math"/>
+                </w:rPr>
+                <m:t>PF</m:t>
+              </m:r>
+            </m:e>
+            <m:e>
+              <m:r>
+                <w:rPr>
+                  <w:rFonts w:ascii="Cambria Math" w:hAnsi="Cambria Math"/>
+                </w:rPr>
+                <m:t>¬</m:t>
+              </m:r>
+              <m:r>
+                <w:rPr>
+                  <w:rFonts w:ascii="Cambria Math" w:hAnsi="Cambria Math"/>
+                </w:rPr>
+                <m:t>PFW</m:t>
+              </m:r>
+            </m:e>
+          </m:d>
+          <m:r>
+            <w:rPr>
+              <w:rFonts w:ascii="Cambria Math" w:hAnsi="Cambria Math"/>
+            </w:rPr>
+            <m:t>+P</m:t>
+          </m:r>
+          <m:d>
+            <m:dPr>
+              <m:ctrlPr>
+                <w:rPr>
+                  <w:rFonts w:ascii="Cambria Math" w:hAnsi="Cambria Math"/>
+                  <w:i/>
+                </w:rPr>
+              </m:ctrlPr>
+            </m:dPr>
+            <m:e>
+              <m:r>
+                <w:rPr>
+                  <w:rFonts w:ascii="Cambria Math" w:hAnsi="Cambria Math"/>
+                </w:rPr>
+                <m:t>¬</m:t>
+              </m:r>
+              <m:r>
+                <w:rPr>
+                  <w:rFonts w:ascii="Cambria Math" w:hAnsi="Cambria Math"/>
+                </w:rPr>
+                <m:t>PF</m:t>
+              </m:r>
+            </m:e>
+            <m:e>
+              <m:r>
+                <w:rPr>
+                  <w:rFonts w:ascii="Cambria Math" w:hAnsi="Cambria Math"/>
+                </w:rPr>
+                <m:t>¬</m:t>
+              </m:r>
+              <m:r>
+                <w:rPr>
+                  <w:rFonts w:ascii="Cambria Math" w:hAnsi="Cambria Math"/>
+                </w:rPr>
+                <m:t>PFW</m:t>
+              </m:r>
+            </m:e>
+          </m:d>
+          <m:r>
+            <w:rPr>
+              <w:rFonts w:ascii="Cambria Math" w:hAnsi="Cambria Math"/>
+            </w:rPr>
+            <m:t xml:space="preserve">=0.01α+0.855α=0.865α    </m:t>
+          </m:r>
+          <m:d>
+            <m:dPr>
+              <m:ctrlPr>
+                <w:rPr>
+                  <w:rFonts w:ascii="Cambria Math" w:hAnsi="Cambria Math"/>
+                  <w:i/>
+                </w:rPr>
+              </m:ctrlPr>
+            </m:dPr>
+            <m:e>
+              <m:r>
+                <w:rPr>
+                  <w:rFonts w:ascii="Cambria Math" w:hAnsi="Cambria Math"/>
+                </w:rPr>
+                <m:t>4</m:t>
+              </m:r>
+            </m:e>
+          </m:d>
+        </m:oMath>
+      </m:oMathPara>
+    </w:p>
+    <w:p>
+      <w:pPr>
+        <w:pStyle w:val="Textbody"/>
+        <w:pBdr>
+          <w:bottom w:val="single" w:sz="12" w:space="1" w:color="auto"/>
+        </w:pBdr>
+      </w:pPr>
+      <m:oMathPara>
+        <m:oMathParaPr>
+          <m:jc m:val="left"/>
+        </m:oMathParaPr>
+        <m:oMath>
+          <m:d>
+            <m:dPr>
+              <m:ctrlPr>
+                <w:rPr>
+                  <w:rFonts w:ascii="Cambria Math" w:hAnsi="Cambria Math"/>
+                  <w:i/>
+                </w:rPr>
+              </m:ctrlPr>
+            </m:dPr>
+            <m:e>
+              <m:r>
+                <w:rPr>
+                  <w:rFonts w:ascii="Cambria Math" w:hAnsi="Cambria Math"/>
+                </w:rPr>
+                <m:t>4</m:t>
+              </m:r>
+            </m:e>
+          </m:d>
+          <m:r>
+            <w:rPr>
+              <w:rFonts w:ascii="Cambria Math" w:hAnsi="Cambria Math"/>
+            </w:rPr>
+            <m:t>:0.865*α=1→α=</m:t>
+          </m:r>
+          <m:f>
+            <m:fPr>
+              <m:ctrlPr>
+                <w:rPr>
+                  <w:rFonts w:ascii="Cambria Math" w:hAnsi="Cambria Math"/>
+                  <w:i/>
+                </w:rPr>
+              </m:ctrlPr>
+            </m:fPr>
+            <m:num>
+              <m:r>
+                <w:rPr>
+                  <w:rFonts w:ascii="Cambria Math" w:hAnsi="Cambria Math"/>
+                </w:rPr>
+                <m:t xml:space="preserve">1 </m:t>
+              </m:r>
+            </m:num>
+            <m:den>
+              <m:r>
+                <w:rPr>
+                  <w:rFonts w:ascii="Cambria Math" w:hAnsi="Cambria Math"/>
+                </w:rPr>
+                <m:t>0.865</m:t>
+              </m:r>
+            </m:den>
+          </m:f>
+          <m:r>
+            <w:rPr>
+              <w:rFonts w:ascii="Cambria Math" w:hAnsi="Cambria Math"/>
+            </w:rPr>
+            <m:t xml:space="preserve">   </m:t>
+          </m:r>
+          <m:d>
+            <m:dPr>
+              <m:ctrlPr>
+                <w:rPr>
+                  <w:rFonts w:ascii="Cambria Math" w:hAnsi="Cambria Math"/>
+                  <w:i/>
+                </w:rPr>
+              </m:ctrlPr>
+            </m:dPr>
+            <m:e>
+              <m:r>
+                <w:rPr>
+                  <w:rFonts w:ascii="Cambria Math" w:hAnsi="Cambria Math"/>
+                </w:rPr>
+                <m:t>5</m:t>
+              </m:r>
+            </m:e>
+          </m:d>
+        </m:oMath>
+      </m:oMathPara>
+    </w:p>
+    <w:p>
+      <w:pPr>
+        <w:pStyle w:val="Textbody"/>
+        <w:pBdr>
+          <w:bottom w:val="single" w:sz="12" w:space="1" w:color="auto"/>
+        </w:pBdr>
+      </w:pPr>
+      <m:oMathPara>
+        <m:oMathParaPr>
+          <m:jc m:val="left"/>
+        </m:oMathParaPr>
+        <m:oMath>
+          <m:d>
+            <m:dPr>
+              <m:ctrlPr>
+                <w:rPr>
+                  <w:rFonts w:ascii="Cambria Math" w:hAnsi="Cambria Math"/>
+                  <w:i/>
+                </w:rPr>
+              </m:ctrlPr>
+            </m:dPr>
+            <m:e>
+              <m:r>
+                <w:rPr>
+                  <w:rFonts w:ascii="Cambria Math" w:hAnsi="Cambria Math"/>
+                </w:rPr>
+                <m:t>5</m:t>
+              </m:r>
+            </m:e>
+          </m:d>
+          <m:r>
+            <w:rPr>
+              <w:rFonts w:ascii="Cambria Math" w:hAnsi="Cambria Math"/>
+            </w:rPr>
+            <m:t>,</m:t>
+          </m:r>
+          <m:d>
+            <m:dPr>
+              <m:ctrlPr>
+                <w:rPr>
+                  <w:rFonts w:ascii="Cambria Math" w:hAnsi="Cambria Math"/>
+                  <w:i/>
+                </w:rPr>
+              </m:ctrlPr>
+            </m:dPr>
+            <m:e>
+              <m:r>
+                <w:rPr>
+                  <w:rFonts w:ascii="Cambria Math" w:hAnsi="Cambria Math"/>
+                </w:rPr>
+                <m:t>2</m:t>
+              </m:r>
+            </m:e>
+          </m:d>
+          <m:r>
+            <w:rPr>
+              <w:rFonts w:ascii="Cambria Math" w:hAnsi="Cambria Math"/>
+            </w:rPr>
+            <m:t xml:space="preserve"> and </m:t>
+          </m:r>
+          <m:d>
+            <m:dPr>
+              <m:ctrlPr>
+                <w:rPr>
+                  <w:rFonts w:ascii="Cambria Math" w:hAnsi="Cambria Math"/>
+                  <w:i/>
+                </w:rPr>
+              </m:ctrlPr>
+            </m:dPr>
+            <m:e>
+              <m:r>
+                <w:rPr>
+                  <w:rFonts w:ascii="Cambria Math" w:hAnsi="Cambria Math"/>
+                </w:rPr>
+                <m:t>3</m:t>
+              </m:r>
+            </m:e>
+          </m:d>
+          <m:r>
+            <w:rPr>
+              <w:rFonts w:ascii="Cambria Math" w:hAnsi="Cambria Math"/>
+            </w:rPr>
+            <m:t xml:space="preserve"> </m:t>
+          </m:r>
+          <m:r>
+            <w:rPr>
+              <w:rFonts w:ascii="Cambria Math" w:hAnsi="Cambria Math"/>
+            </w:rPr>
+            <m:t xml:space="preserve">inserted in </m:t>
+          </m:r>
+          <m:d>
+            <m:dPr>
+              <m:ctrlPr>
+                <w:rPr>
+                  <w:rFonts w:ascii="Cambria Math" w:hAnsi="Cambria Math"/>
+                  <w:i/>
+                </w:rPr>
+              </m:ctrlPr>
+            </m:dPr>
+            <m:e>
+              <m:r>
+                <w:rPr>
+                  <w:rFonts w:ascii="Cambria Math" w:hAnsi="Cambria Math"/>
+                </w:rPr>
+                <m:t>1</m:t>
+              </m:r>
+            </m:e>
+          </m:d>
+          <m:r>
+            <w:rPr>
+              <w:rFonts w:ascii="Cambria Math" w:hAnsi="Cambria Math"/>
+            </w:rPr>
+            <m:t>:</m:t>
+          </m:r>
+          <m:r>
+            <w:rPr>
+              <w:rFonts w:ascii="Cambria Math" w:hAnsi="Cambria Math"/>
+              <w:lang w:val="en-US"/>
+            </w:rPr>
+            <m:t>P</m:t>
+          </m:r>
+          <m:d>
+            <m:dPr>
+              <m:ctrlPr>
+                <w:rPr>
+                  <w:rFonts w:ascii="Cambria Math" w:hAnsi="Cambria Math"/>
+                  <w:i/>
+                  <w:lang w:val="en-US"/>
+                </w:rPr>
+              </m:ctrlPr>
+            </m:dPr>
+            <m:e>
+              <m:r>
+                <w:rPr>
+                  <w:rFonts w:ascii="Cambria Math" w:hAnsi="Cambria Math"/>
+                  <w:lang w:val="en-US"/>
+                </w:rPr>
+                <m:t>M</m:t>
+              </m:r>
+              <m:ctrlPr>
+                <w:rPr>
+                  <w:rFonts w:ascii="Cambria Math" w:hAnsi="Cambria Math"/>
+                  <w:i/>
+                </w:rPr>
+              </m:ctrlPr>
+            </m:e>
+            <m:e>
+              <m:r>
+                <w:rPr>
+                  <w:rFonts w:ascii="Cambria Math" w:hAnsi="Cambria Math"/>
+                </w:rPr>
+                <m:t>¬WL</m:t>
+              </m:r>
+              <m:ctrlPr>
+                <w:rPr>
+                  <w:rFonts w:ascii="Cambria Math" w:hAnsi="Cambria Math"/>
+                  <w:i/>
+                </w:rPr>
+              </m:ctrlPr>
+            </m:e>
+          </m:d>
+          <m:r>
+            <w:rPr>
+              <w:rFonts w:ascii="Cambria Math" w:hAnsi="Cambria Math"/>
+            </w:rPr>
+            <m:t>=</m:t>
+          </m:r>
+          <m:r>
+            <w:rPr>
+              <w:rFonts w:ascii="Cambria Math" w:hAnsi="Cambria Math"/>
+            </w:rPr>
+            <m:t xml:space="preserve">0.15* </m:t>
+          </m:r>
+          <m:f>
+            <m:fPr>
+              <m:ctrlPr>
+                <w:rPr>
+                  <w:rFonts w:ascii="Cambria Math" w:hAnsi="Cambria Math"/>
+                  <w:i/>
+                </w:rPr>
+              </m:ctrlPr>
+            </m:fPr>
+            <m:num>
+              <m:r>
+                <w:rPr>
+                  <w:rFonts w:ascii="Cambria Math" w:hAnsi="Cambria Math"/>
+                </w:rPr>
+                <m:t>0.01</m:t>
+              </m:r>
+            </m:num>
+            <m:den>
+              <m:r>
+                <w:rPr>
+                  <w:rFonts w:ascii="Cambria Math" w:hAnsi="Cambria Math"/>
+                </w:rPr>
+                <m:t>0.865</m:t>
+              </m:r>
+            </m:den>
+          </m:f>
+          <m:r>
+            <w:rPr>
+              <w:rFonts w:ascii="Cambria Math" w:hAnsi="Cambria Math"/>
+            </w:rPr>
+            <m:t>+0.001*</m:t>
+          </m:r>
+          <m:f>
+            <m:fPr>
+              <m:ctrlPr>
+                <w:rPr>
+                  <w:rFonts w:ascii="Cambria Math" w:hAnsi="Cambria Math"/>
+                  <w:i/>
+                </w:rPr>
+              </m:ctrlPr>
+            </m:fPr>
+            <m:num>
+              <m:r>
+                <w:rPr>
+                  <w:rFonts w:ascii="Cambria Math" w:hAnsi="Cambria Math"/>
+                </w:rPr>
+                <m:t>0.855</m:t>
+              </m:r>
+            </m:num>
+            <m:den>
+              <m:r>
+                <w:rPr>
+                  <w:rFonts w:ascii="Cambria Math" w:hAnsi="Cambria Math"/>
+                </w:rPr>
+                <m:t>0.865</m:t>
+              </m:r>
+            </m:den>
+          </m:f>
+          <m:r>
+            <w:rPr>
+              <w:rFonts w:ascii="Cambria Math" w:hAnsi="Cambria Math"/>
+            </w:rPr>
+            <m:t>=0.00272</m:t>
+          </m:r>
+        </m:oMath>
+      </m:oMathPara>
     </w:p>
     <w:p>
       <w:pPr>
@@ -1433,8 +2378,6 @@
           <w:lang w:val="en-US"/>
         </w:rPr>
       </w:pPr>
-      <w:bookmarkStart w:id="0" w:name="_GoBack"/>
-      <w:bookmarkEnd w:id="0"/>
       <w:r>
         <w:rPr>
           <w:lang w:val="en-US"/>
@@ -1459,20 +2402,7 @@
           <w:szCs w:val="20"/>
           <w:lang w:val="en-US"/>
         </w:rPr>
-        <w:t xml:space="preserve">The owner of the nuclear plant is quite selfish and wants to optimize profit of the plant at the expense of safety, yet he is very worried about his future survival in case a problem with the plant </w:t>
-      </w:r>
-      <w:r>
-        <w:rPr>
-          <w:rFonts w:ascii="Cambria" w:eastAsia="Times New Roman" w:hAnsi="Cambria" w:cs="Times New Roman"/>
-          <w:b/>
-          <w:bCs/>
-          <w:color w:val="000000"/>
-          <w:sz w:val="20"/>
-          <w:szCs w:val="20"/>
-          <w:lang w:val="en-US"/>
-        </w:rPr>
-        <w:lastRenderedPageBreak/>
-        <w:t xml:space="preserve">arises. Instead of increasing the safety of the plant which is costly, he decides to </w:t>
+        <w:t xml:space="preserve">The owner of the nuclear plant is quite selfish and wants to optimize profit of the plant at the expense of safety, yet he is very worried about his future survival in case a problem with the plant arises. Instead of increasing the safety of the plant which is costly, he decides to </w:t>
       </w:r>
       <w:proofErr w:type="spellStart"/>
       <w:r>
@@ -1726,6 +2656,7 @@
           <w:sz w:val="20"/>
           <w:szCs w:val="20"/>
         </w:rPr>
+        <w:lastRenderedPageBreak/>
         <w:t>P(</w:t>
       </w:r>
       <w:proofErr w:type="spellStart"/>
@@ -3050,7 +3981,6 @@
               <w:rPr>
                 <w:lang w:val="en-US"/>
               </w:rPr>
-              <w:lastRenderedPageBreak/>
               <w:t>Change</w:t>
             </w:r>
           </w:p>
@@ -3318,6 +4248,7 @@
         <w:pStyle w:val="Heading1"/>
       </w:pPr>
       <w:r>
+        <w:lastRenderedPageBreak/>
         <w:t xml:space="preserve">Part IV: </w:t>
       </w:r>
       <w:proofErr w:type="spellStart"/>
@@ -4017,7 +4948,7 @@
       <w:r>
         <w:rPr>
           <w:noProof/>
-          <w:lang w:eastAsia="ja-JP"/>
+          <w:lang w:eastAsia="sv-SE"/>
         </w:rPr>
         <w:drawing>
           <wp:inline distT="0" distB="0" distL="0" distR="0">
@@ -4037,7 +4968,7 @@
                     </pic:cNvPicPr>
                   </pic:nvPicPr>
                   <pic:blipFill>
-                    <a:blip r:embed="rId9">
+                    <a:blip r:embed="rId10">
                       <a:extLst>
                         <a:ext uri="{28A0092B-C50C-407E-A947-70E740481C1C}">
                           <a14:useLocalDpi xmlns:a14="http://schemas.microsoft.com/office/drawing/2010/main" val="0"/>
@@ -4166,9 +5097,8 @@
       <w:r>
         <w:rPr>
           <w:noProof/>
-          <w:lang w:eastAsia="ja-JP"/>
-        </w:rPr>
-        <w:lastRenderedPageBreak/>
+          <w:lang w:eastAsia="sv-SE"/>
+        </w:rPr>
         <w:drawing>
           <wp:inline distT="0" distB="0" distL="0" distR="0">
             <wp:extent cx="3735070" cy="991870"/>
@@ -4187,7 +5117,7 @@
                     </pic:cNvPicPr>
                   </pic:nvPicPr>
                   <pic:blipFill>
-                    <a:blip r:embed="rId10">
+                    <a:blip r:embed="rId11">
                       <a:extLst>
                         <a:ext uri="{28A0092B-C50C-407E-A947-70E740481C1C}">
                           <a14:useLocalDpi xmlns:a14="http://schemas.microsoft.com/office/drawing/2010/main" val="0"/>
@@ -4296,7 +5226,20 @@
           <w:szCs w:val="20"/>
           <w:lang w:val="en-US"/>
         </w:rPr>
-        <w:t xml:space="preserve"> H.S. fell asleep on one of the plant's couches. When he wakes up he hears someone scream: "There is one or more warning signals beeping in your control room!</w:t>
+        <w:t xml:space="preserve"> H.S. fell asleep on one of the plant's couches. When he wakes up he hears someone scream: "There is one or more warning signals beeping in your control </w:t>
+      </w:r>
+      <w:r>
+        <w:rPr>
+          <w:rFonts w:ascii="Cambria" w:eastAsia="Times New Roman" w:hAnsi="Cambria" w:cs="Times New Roman"/>
+          <w:b/>
+          <w:bCs/>
+          <w:color w:val="000000"/>
+          <w:sz w:val="20"/>
+          <w:szCs w:val="20"/>
+          <w:lang w:val="en-US"/>
+        </w:rPr>
+        <w:lastRenderedPageBreak/>
+        <w:t>room!</w:t>
       </w:r>
       <w:proofErr w:type="gramStart"/>
       <w:r>
@@ -4841,7 +5784,7 @@
       <w:r>
         <w:rPr>
           <w:noProof/>
-          <w:lang w:eastAsia="ja-JP"/>
+          <w:lang w:eastAsia="sv-SE"/>
         </w:rPr>
         <w:drawing>
           <wp:inline distT="0" distB="0" distL="0" distR="0" wp14:anchorId="7F75F0BC" wp14:editId="6AA1699C">
@@ -4859,7 +5802,7 @@
                     <pic:cNvPicPr/>
                   </pic:nvPicPr>
                   <pic:blipFill>
-                    <a:blip r:embed="rId11"/>
+                    <a:blip r:embed="rId12"/>
                     <a:stretch>
                       <a:fillRect/>
                     </a:stretch>
@@ -4880,118 +5823,10 @@
         </w:drawing>
       </w:r>
     </w:p>
-    <w:p>
-      <w:pPr>
-        <w:pStyle w:val="Heading1"/>
-        <w:rPr>
-          <w:lang w:val="en-US"/>
-        </w:rPr>
-      </w:pPr>
-      <w:r>
-        <w:rPr>
-          <w:lang w:val="en-US"/>
-        </w:rPr>
-        <w:lastRenderedPageBreak/>
-        <w:t>How to report</w:t>
-      </w:r>
-    </w:p>
-    <w:p>
-      <w:pPr>
-        <w:spacing w:after="0"/>
-        <w:rPr>
-          <w:lang w:val="en-US"/>
-        </w:rPr>
-      </w:pPr>
-      <w:r>
-        <w:rPr>
-          <w:rFonts w:ascii="Cambria" w:eastAsia="Times New Roman" w:hAnsi="Cambria" w:cs="Times New Roman"/>
-          <w:b/>
-          <w:bCs/>
-          <w:color w:val="000000"/>
-          <w:sz w:val="20"/>
-          <w:szCs w:val="20"/>
-          <w:lang w:val="en-US"/>
-        </w:rPr>
-        <w:t xml:space="preserve">The examination for this lab will consist of the following: </w:t>
-      </w:r>
-    </w:p>
-    <w:p>
-      <w:pPr>
-        <w:numPr>
-          <w:ilvl w:val="0"/>
-          <w:numId w:val="7"/>
-        </w:numPr>
-        <w:spacing w:before="28" w:after="28"/>
-        <w:rPr>
-          <w:lang w:val="en-US"/>
-        </w:rPr>
-      </w:pPr>
-      <w:r>
-        <w:rPr>
-          <w:rFonts w:ascii="Cambria" w:eastAsia="Times New Roman" w:hAnsi="Cambria" w:cs="Times New Roman"/>
-          <w:b/>
-          <w:bCs/>
-          <w:color w:val="000000"/>
-          <w:sz w:val="20"/>
-          <w:szCs w:val="20"/>
-          <w:lang w:val="en-US"/>
-        </w:rPr>
-        <w:t xml:space="preserve">Demonstrate your networks to the lab assistant. The lab assistants may have some extra questions for you that you have to answer correctly during the demonstration. </w:t>
-      </w:r>
-    </w:p>
-    <w:p>
-      <w:pPr>
-        <w:numPr>
-          <w:ilvl w:val="0"/>
-          <w:numId w:val="7"/>
-        </w:numPr>
-        <w:spacing w:before="28" w:after="28"/>
-      </w:pPr>
-      <w:r>
-        <w:rPr>
-          <w:rFonts w:ascii="Cambria" w:eastAsia="Times New Roman" w:hAnsi="Cambria" w:cs="Times New Roman"/>
-          <w:b/>
-          <w:bCs/>
-          <w:color w:val="000000"/>
-          <w:sz w:val="20"/>
-          <w:szCs w:val="20"/>
-          <w:lang w:val="en-US"/>
-        </w:rPr>
-        <w:t xml:space="preserve">Write a report where you answer all the questions in part II-IV. In those answers where the applet is used for obtaining the result, you must clearly describe what variables you choose to observe and why. The theory questions in part II should likewise be accompanied by reasoning and the steps of any calculations. </w:t>
-      </w:r>
-      <w:hyperlink r:id="rId12">
-        <w:r>
-          <w:rPr>
-            <w:rStyle w:val="InternetLink"/>
-            <w:rFonts w:ascii="Cambria" w:eastAsia="Times New Roman" w:hAnsi="Cambria" w:cs="Times New Roman"/>
-            <w:b/>
-            <w:bCs/>
-            <w:color w:val="000000"/>
-            <w:sz w:val="20"/>
-            <w:szCs w:val="20"/>
-          </w:rPr>
-          <w:t>Submission instructions</w:t>
-        </w:r>
-      </w:hyperlink>
-      <w:r>
-        <w:rPr>
-          <w:rFonts w:ascii="Cambria" w:eastAsia="Times New Roman" w:hAnsi="Cambria" w:cs="Times New Roman"/>
-          <w:b/>
-          <w:bCs/>
-          <w:color w:val="000000"/>
-          <w:sz w:val="20"/>
-          <w:szCs w:val="20"/>
-        </w:rPr>
-        <w:t xml:space="preserve">. </w:t>
-      </w:r>
-    </w:p>
-    <w:p>
-      <w:pPr>
-        <w:spacing w:before="28" w:after="28"/>
-      </w:pPr>
-    </w:p>
     <w:p/>
     <w:sectPr>
+      <w:headerReference w:type="default" r:id="rId13"/>
+      <w:footerReference w:type="default" r:id="rId14"/>
       <w:pgSz w:w="11906" w:h="16838"/>
       <w:pgMar w:top="1417" w:right="1417" w:bottom="1417" w:left="1417" w:header="0" w:footer="0" w:gutter="0"/>
       <w:cols w:space="720"/>
@@ -5000,6 +5835,229 @@
     </w:sectPr>
   </w:body>
 </w:document>
+</file>
+
+<file path=word/endnotes.xml><?xml version="1.0" encoding="utf-8"?>
+<w:endnotes xmlns:wpc="http://schemas.microsoft.com/office/word/2010/wordprocessingCanvas" xmlns:mc="http://schemas.openxmlformats.org/markup-compatibility/2006" xmlns:o="urn:schemas-microsoft-com:office:office" xmlns:r="http://schemas.openxmlformats.org/officeDocument/2006/relationships" xmlns:m="http://schemas.openxmlformats.org/officeDocument/2006/math" xmlns:v="urn:schemas-microsoft-com:vml" xmlns:wp14="http://schemas.microsoft.com/office/word/2010/wordprocessingDrawing" xmlns:wp="http://schemas.openxmlformats.org/drawingml/2006/wordprocessingDrawing" xmlns:w10="urn:schemas-microsoft-com:office:word" xmlns:w="http://schemas.openxmlformats.org/wordprocessingml/2006/main" xmlns:w14="http://schemas.microsoft.com/office/word/2010/wordml" xmlns:wpg="http://schemas.microsoft.com/office/word/2010/wordprocessingGroup" xmlns:wpi="http://schemas.microsoft.com/office/word/2010/wordprocessingInk" xmlns:wne="http://schemas.microsoft.com/office/word/2006/wordml" xmlns:wps="http://schemas.microsoft.com/office/word/2010/wordprocessingShape" mc:Ignorable="w14 wp14">
+  <w:endnote w:type="separator" w:id="-1">
+    <w:p>
+      <w:pPr>
+        <w:spacing w:before="0" w:after="0" w:line="240" w:lineRule="auto"/>
+      </w:pPr>
+      <w:r>
+        <w:separator/>
+      </w:r>
+    </w:p>
+  </w:endnote>
+  <w:endnote w:type="continuationSeparator" w:id="0">
+    <w:p>
+      <w:pPr>
+        <w:spacing w:before="0" w:after="0" w:line="240" w:lineRule="auto"/>
+      </w:pPr>
+      <w:r>
+        <w:continuationSeparator/>
+      </w:r>
+    </w:p>
+  </w:endnote>
+</w:endnotes>
+</file>
+
+<file path=word/footer1.xml><?xml version="1.0" encoding="utf-8"?>
+<w:ftr xmlns:wpc="http://schemas.microsoft.com/office/word/2010/wordprocessingCanvas" xmlns:mc="http://schemas.openxmlformats.org/markup-compatibility/2006" xmlns:o="urn:schemas-microsoft-com:office:office" xmlns:r="http://schemas.openxmlformats.org/officeDocument/2006/relationships" xmlns:m="http://schemas.openxmlformats.org/officeDocument/2006/math" xmlns:v="urn:schemas-microsoft-com:vml" xmlns:wp14="http://schemas.microsoft.com/office/word/2010/wordprocessingDrawing" xmlns:wp="http://schemas.openxmlformats.org/drawingml/2006/wordprocessingDrawing" xmlns:w10="urn:schemas-microsoft-com:office:word" xmlns:w="http://schemas.openxmlformats.org/wordprocessingml/2006/main" xmlns:w14="http://schemas.microsoft.com/office/word/2010/wordml" xmlns:wpg="http://schemas.microsoft.com/office/word/2010/wordprocessingGroup" xmlns:wpi="http://schemas.microsoft.com/office/word/2010/wordprocessingInk" xmlns:wne="http://schemas.microsoft.com/office/word/2006/wordml" xmlns:wps="http://schemas.microsoft.com/office/word/2010/wordprocessingShape" mc:Ignorable="w14 wp14">
+  <w:sdt>
+    <w:sdtPr>
+      <w:id w:val="-984922358"/>
+      <w:docPartObj>
+        <w:docPartGallery w:val="Page Numbers (Bottom of Page)"/>
+        <w:docPartUnique/>
+      </w:docPartObj>
+    </w:sdtPr>
+    <w:sdtContent>
+      <w:sdt>
+        <w:sdtPr>
+          <w:id w:val="860082579"/>
+          <w:docPartObj>
+            <w:docPartGallery w:val="Page Numbers (Top of Page)"/>
+            <w:docPartUnique/>
+          </w:docPartObj>
+        </w:sdtPr>
+        <w:sdtContent>
+          <w:p>
+            <w:pPr>
+              <w:pStyle w:val="Footer"/>
+              <w:jc w:val="right"/>
+            </w:pPr>
+            <w:r>
+              <w:t xml:space="preserve">Page </w:t>
+            </w:r>
+            <w:r>
+              <w:rPr>
+                <w:b/>
+                <w:bCs/>
+                <w:sz w:val="24"/>
+                <w:szCs w:val="24"/>
+              </w:rPr>
+              <w:fldChar w:fldCharType="begin"/>
+            </w:r>
+            <w:r>
+              <w:rPr>
+                <w:b/>
+                <w:bCs/>
+              </w:rPr>
+              <w:instrText xml:space="preserve"> PAGE </w:instrText>
+            </w:r>
+            <w:r>
+              <w:rPr>
+                <w:b/>
+                <w:bCs/>
+                <w:sz w:val="24"/>
+                <w:szCs w:val="24"/>
+              </w:rPr>
+              <w:fldChar w:fldCharType="separate"/>
+            </w:r>
+            <w:r>
+              <w:rPr>
+                <w:b/>
+                <w:bCs/>
+                <w:noProof/>
+              </w:rPr>
+              <w:t>5</w:t>
+            </w:r>
+            <w:r>
+              <w:rPr>
+                <w:b/>
+                <w:bCs/>
+                <w:sz w:val="24"/>
+                <w:szCs w:val="24"/>
+              </w:rPr>
+              <w:fldChar w:fldCharType="end"/>
+            </w:r>
+            <w:r>
+              <w:t xml:space="preserve"> </w:t>
+            </w:r>
+            <w:proofErr w:type="spellStart"/>
+            <w:r>
+              <w:t>of</w:t>
+            </w:r>
+            <w:proofErr w:type="spellEnd"/>
+            <w:r>
+              <w:t xml:space="preserve"> </w:t>
+            </w:r>
+            <w:r>
+              <w:rPr>
+                <w:b/>
+                <w:bCs/>
+                <w:sz w:val="24"/>
+                <w:szCs w:val="24"/>
+              </w:rPr>
+              <w:fldChar w:fldCharType="begin"/>
+            </w:r>
+            <w:r>
+              <w:rPr>
+                <w:b/>
+                <w:bCs/>
+              </w:rPr>
+              <w:instrText xml:space="preserve"> NUMPAGES  </w:instrText>
+            </w:r>
+            <w:r>
+              <w:rPr>
+                <w:b/>
+                <w:bCs/>
+                <w:sz w:val="24"/>
+                <w:szCs w:val="24"/>
+              </w:rPr>
+              <w:fldChar w:fldCharType="separate"/>
+            </w:r>
+            <w:r>
+              <w:rPr>
+                <w:b/>
+                <w:bCs/>
+                <w:noProof/>
+              </w:rPr>
+              <w:t>5</w:t>
+            </w:r>
+            <w:r>
+              <w:rPr>
+                <w:b/>
+                <w:bCs/>
+                <w:sz w:val="24"/>
+                <w:szCs w:val="24"/>
+              </w:rPr>
+              <w:fldChar w:fldCharType="end"/>
+            </w:r>
+          </w:p>
+        </w:sdtContent>
+      </w:sdt>
+    </w:sdtContent>
+  </w:sdt>
+  <w:p>
+    <w:pPr>
+      <w:pStyle w:val="Footer"/>
+    </w:pPr>
+  </w:p>
+</w:ftr>
+</file>
+
+<file path=word/footnotes.xml><?xml version="1.0" encoding="utf-8"?>
+<w:footnotes xmlns:wpc="http://schemas.microsoft.com/office/word/2010/wordprocessingCanvas" xmlns:mc="http://schemas.openxmlformats.org/markup-compatibility/2006" xmlns:o="urn:schemas-microsoft-com:office:office" xmlns:r="http://schemas.openxmlformats.org/officeDocument/2006/relationships" xmlns:m="http://schemas.openxmlformats.org/officeDocument/2006/math" xmlns:v="urn:schemas-microsoft-com:vml" xmlns:wp14="http://schemas.microsoft.com/office/word/2010/wordprocessingDrawing" xmlns:wp="http://schemas.openxmlformats.org/drawingml/2006/wordprocessingDrawing" xmlns:w10="urn:schemas-microsoft-com:office:word" xmlns:w="http://schemas.openxmlformats.org/wordprocessingml/2006/main" xmlns:w14="http://schemas.microsoft.com/office/word/2010/wordml" xmlns:wpg="http://schemas.microsoft.com/office/word/2010/wordprocessingGroup" xmlns:wpi="http://schemas.microsoft.com/office/word/2010/wordprocessingInk" xmlns:wne="http://schemas.microsoft.com/office/word/2006/wordml" xmlns:wps="http://schemas.microsoft.com/office/word/2010/wordprocessingShape" mc:Ignorable="w14 wp14">
+  <w:footnote w:type="separator" w:id="-1">
+    <w:p>
+      <w:pPr>
+        <w:spacing w:before="0" w:after="0" w:line="240" w:lineRule="auto"/>
+      </w:pPr>
+      <w:r>
+        <w:separator/>
+      </w:r>
+    </w:p>
+  </w:footnote>
+  <w:footnote w:type="continuationSeparator" w:id="0">
+    <w:p>
+      <w:pPr>
+        <w:spacing w:before="0" w:after="0" w:line="240" w:lineRule="auto"/>
+      </w:pPr>
+      <w:r>
+        <w:continuationSeparator/>
+      </w:r>
+    </w:p>
+  </w:footnote>
+</w:footnotes>
+</file>
+
+<file path=word/header1.xml><?xml version="1.0" encoding="utf-8"?>
+<w:hdr xmlns:wpc="http://schemas.microsoft.com/office/word/2010/wordprocessingCanvas" xmlns:mc="http://schemas.openxmlformats.org/markup-compatibility/2006" xmlns:o="urn:schemas-microsoft-com:office:office" xmlns:r="http://schemas.openxmlformats.org/officeDocument/2006/relationships" xmlns:m="http://schemas.openxmlformats.org/officeDocument/2006/math" xmlns:v="urn:schemas-microsoft-com:vml" xmlns:wp14="http://schemas.microsoft.com/office/word/2010/wordprocessingDrawing" xmlns:wp="http://schemas.openxmlformats.org/drawingml/2006/wordprocessingDrawing" xmlns:w10="urn:schemas-microsoft-com:office:word" xmlns:w="http://schemas.openxmlformats.org/wordprocessingml/2006/main" xmlns:w14="http://schemas.microsoft.com/office/word/2010/wordml" xmlns:wpg="http://schemas.microsoft.com/office/word/2010/wordprocessingGroup" xmlns:wpi="http://schemas.microsoft.com/office/word/2010/wordprocessingInk" xmlns:wne="http://schemas.microsoft.com/office/word/2006/wordml" xmlns:wps="http://schemas.microsoft.com/office/word/2010/wordprocessingShape" mc:Ignorable="w14 wp14">
+  <w:p>
+    <w:pPr>
+      <w:pStyle w:val="Header"/>
+    </w:pPr>
+  </w:p>
+  <w:p>
+    <w:pPr>
+      <w:pStyle w:val="Header"/>
+    </w:pPr>
+    <w:r>
+      <w:t>Cristopher Dahlström – crida498</w:t>
+    </w:r>
+    <w:r>
+      <w:tab/>
+      <w:t>TDDC17</w:t>
+    </w:r>
+    <w:r>
+      <w:tab/>
+      <w:t>Lab 3</w:t>
+    </w:r>
+  </w:p>
+  <w:p>
+    <w:pPr>
+      <w:pStyle w:val="Header"/>
+    </w:pPr>
+    <w:r>
+      <w:t>Jonathan Lundholm – jonlu159</w:t>
+    </w:r>
+    <w:r>
+      <w:tab/>
+    </w:r>
+  </w:p>
+</w:hdr>
 </file>
 
 <file path=word/numbering.xml><?xml version="1.0" encoding="utf-8"?>
@@ -6755,6 +7813,58 @@
       <w:color w:val="808080"/>
     </w:rPr>
   </w:style>
+  <w:style w:type="paragraph" w:styleId="Header">
+    <w:name w:val="header"/>
+    <w:basedOn w:val="Normal"/>
+    <w:link w:val="HeaderChar"/>
+    <w:uiPriority w:val="99"/>
+    <w:unhideWhenUsed/>
+    <w:rsid w:val="00B37A32"/>
+    <w:pPr>
+      <w:tabs>
+        <w:tab w:val="center" w:pos="4536"/>
+        <w:tab w:val="right" w:pos="9072"/>
+      </w:tabs>
+      <w:spacing w:before="0" w:after="0" w:line="240" w:lineRule="auto"/>
+    </w:pPr>
+  </w:style>
+  <w:style w:type="character" w:customStyle="1" w:styleId="HeaderChar">
+    <w:name w:val="Header Char"/>
+    <w:basedOn w:val="DefaultParagraphFont"/>
+    <w:link w:val="Header"/>
+    <w:uiPriority w:val="99"/>
+    <w:rsid w:val="00B37A32"/>
+    <w:rPr>
+      <w:rFonts w:ascii="Calibri" w:eastAsia="Droid Sans Fallback" w:hAnsi="Calibri"/>
+      <w:lang w:val="sv-SE" w:eastAsia="zh-TW"/>
+    </w:rPr>
+  </w:style>
+  <w:style w:type="paragraph" w:styleId="Footer">
+    <w:name w:val="footer"/>
+    <w:basedOn w:val="Normal"/>
+    <w:link w:val="FooterChar"/>
+    <w:uiPriority w:val="99"/>
+    <w:unhideWhenUsed/>
+    <w:rsid w:val="00B37A32"/>
+    <w:pPr>
+      <w:tabs>
+        <w:tab w:val="center" w:pos="4536"/>
+        <w:tab w:val="right" w:pos="9072"/>
+      </w:tabs>
+      <w:spacing w:before="0" w:after="0" w:line="240" w:lineRule="auto"/>
+    </w:pPr>
+  </w:style>
+  <w:style w:type="character" w:customStyle="1" w:styleId="FooterChar">
+    <w:name w:val="Footer Char"/>
+    <w:basedOn w:val="DefaultParagraphFont"/>
+    <w:link w:val="Footer"/>
+    <w:uiPriority w:val="99"/>
+    <w:rsid w:val="00B37A32"/>
+    <w:rPr>
+      <w:rFonts w:ascii="Calibri" w:eastAsia="Droid Sans Fallback" w:hAnsi="Calibri"/>
+      <w:lang w:val="sv-SE" w:eastAsia="zh-TW"/>
+    </w:rPr>
+  </w:style>
 </w:styles>
 </file>
 
@@ -6946,6 +8056,538 @@
     <w:unhideWhenUsed/>
   </w:style>
 </w:styles>
+</file>
+
+<file path=word/glossary/document.xml><?xml version="1.0" encoding="utf-8"?>
+<w:glossaryDocument xmlns:wpc="http://schemas.microsoft.com/office/word/2010/wordprocessingCanvas" xmlns:mc="http://schemas.openxmlformats.org/markup-compatibility/2006" xmlns:o="urn:schemas-microsoft-com:office:office" xmlns:r="http://schemas.openxmlformats.org/officeDocument/2006/relationships" xmlns:m="http://schemas.openxmlformats.org/officeDocument/2006/math" xmlns:v="urn:schemas-microsoft-com:vml" xmlns:wp14="http://schemas.microsoft.com/office/word/2010/wordprocessingDrawing" xmlns:wp="http://schemas.openxmlformats.org/drawingml/2006/wordprocessingDrawing" xmlns:w10="urn:schemas-microsoft-com:office:word" xmlns:w="http://schemas.openxmlformats.org/wordprocessingml/2006/main" xmlns:w14="http://schemas.microsoft.com/office/word/2010/wordml" xmlns:wpg="http://schemas.microsoft.com/office/word/2010/wordprocessingGroup" xmlns:wpi="http://schemas.microsoft.com/office/word/2010/wordprocessingInk" xmlns:wne="http://schemas.microsoft.com/office/word/2006/wordml" xmlns:wps="http://schemas.microsoft.com/office/word/2010/wordprocessingShape" mc:Ignorable="w14 wp14"/>
+</file>
+
+<file path=word/glossary/fontTable.xml><?xml version="1.0" encoding="utf-8"?>
+<w:fonts xmlns:mc="http://schemas.openxmlformats.org/markup-compatibility/2006" xmlns:r="http://schemas.openxmlformats.org/officeDocument/2006/relationships" xmlns:w="http://schemas.openxmlformats.org/wordprocessingml/2006/main" xmlns:w14="http://schemas.microsoft.com/office/word/2010/wordml" mc:Ignorable="w14">
+  <w:font w:name="Symbol">
+    <w:panose1 w:val="05050102010706020507"/>
+    <w:charset w:val="02"/>
+    <w:family w:val="roman"/>
+    <w:pitch w:val="variable"/>
+    <w:sig w:usb0="00000000" w:usb1="10000000" w:usb2="00000000" w:usb3="00000000" w:csb0="80000000" w:csb1="00000000"/>
+  </w:font>
+  <w:font w:name="Times New Roman">
+    <w:panose1 w:val="02020603050405020304"/>
+    <w:charset w:val="00"/>
+    <w:family w:val="roman"/>
+    <w:pitch w:val="variable"/>
+    <w:sig w:usb0="E0002AEF" w:usb1="C0007841" w:usb2="00000009" w:usb3="00000000" w:csb0="000001FF" w:csb1="00000000"/>
+  </w:font>
+  <w:font w:name="Courier New">
+    <w:panose1 w:val="02070309020205020404"/>
+    <w:charset w:val="00"/>
+    <w:family w:val="modern"/>
+    <w:pitch w:val="fixed"/>
+    <w:sig w:usb0="E0002AFF" w:usb1="C0007843" w:usb2="00000009" w:usb3="00000000" w:csb0="000001FF" w:csb1="00000000"/>
+  </w:font>
+  <w:font w:name="Wingdings">
+    <w:panose1 w:val="05000000000000000000"/>
+    <w:charset w:val="02"/>
+    <w:family w:val="auto"/>
+    <w:pitch w:val="variable"/>
+    <w:sig w:usb0="00000000" w:usb1="10000000" w:usb2="00000000" w:usb3="00000000" w:csb0="80000000" w:csb1="00000000"/>
+  </w:font>
+  <w:font w:name="Calibri">
+    <w:panose1 w:val="020F0502020204030204"/>
+    <w:charset w:val="00"/>
+    <w:family w:val="swiss"/>
+    <w:pitch w:val="variable"/>
+    <w:sig w:usb0="E10002FF" w:usb1="4000ACFF" w:usb2="00000009" w:usb3="00000000" w:csb0="0000019F" w:csb1="00000000"/>
+  </w:font>
+  <w:font w:name="Droid Sans Fallback">
+    <w:altName w:val="Times New Roman"/>
+    <w:panose1 w:val="00000000000000000000"/>
+    <w:charset w:val="00"/>
+    <w:family w:val="roman"/>
+    <w:notTrueType/>
+    <w:pitch w:val="default"/>
+  </w:font>
+  <w:font w:name="Cambria">
+    <w:panose1 w:val="02040503050406030204"/>
+    <w:charset w:val="00"/>
+    <w:family w:val="roman"/>
+    <w:pitch w:val="variable"/>
+    <w:sig w:usb0="E00002FF" w:usb1="400004FF" w:usb2="00000000" w:usb3="00000000" w:csb0="0000019F" w:csb1="00000000"/>
+  </w:font>
+  <w:font w:name="Tahoma">
+    <w:panose1 w:val="020B0604030504040204"/>
+    <w:charset w:val="00"/>
+    <w:family w:val="swiss"/>
+    <w:pitch w:val="variable"/>
+    <w:sig w:usb0="E1002EFF" w:usb1="C000605B" w:usb2="00000029" w:usb3="00000000" w:csb0="000101FF" w:csb1="00000000"/>
+  </w:font>
+  <w:font w:name="Arial">
+    <w:panose1 w:val="020B0604020202020204"/>
+    <w:charset w:val="00"/>
+    <w:family w:val="swiss"/>
+    <w:pitch w:val="variable"/>
+    <w:sig w:usb0="E0002AFF" w:usb1="C0007843" w:usb2="00000009" w:usb3="00000000" w:csb0="000001FF" w:csb1="00000000"/>
+  </w:font>
+  <w:font w:name="DejaVu Sans">
+    <w:panose1 w:val="020B0603030804020204"/>
+    <w:charset w:val="00"/>
+    <w:family w:val="swiss"/>
+    <w:pitch w:val="variable"/>
+    <w:sig w:usb0="E7000EFF" w:usb1="5200FDFF" w:usb2="0A042021" w:usb3="00000000" w:csb0="000001BF" w:csb1="00000000"/>
+  </w:font>
+  <w:font w:name="Cambria Math">
+    <w:panose1 w:val="02040503050406030204"/>
+    <w:charset w:val="00"/>
+    <w:family w:val="roman"/>
+    <w:pitch w:val="variable"/>
+    <w:sig w:usb0="E00002FF" w:usb1="420024FF" w:usb2="00000000" w:usb3="00000000" w:csb0="0000019F" w:csb1="00000000"/>
+  </w:font>
+</w:fonts>
+</file>
+
+<file path=word/glossary/settings.xml><?xml version="1.0" encoding="utf-8"?>
+<w:settings xmlns:mc="http://schemas.openxmlformats.org/markup-compatibility/2006" xmlns:o="urn:schemas-microsoft-com:office:office" xmlns:r="http://schemas.openxmlformats.org/officeDocument/2006/relationships" xmlns:m="http://schemas.openxmlformats.org/officeDocument/2006/math" xmlns:v="urn:schemas-microsoft-com:vml" xmlns:w10="urn:schemas-microsoft-com:office:word" xmlns:w="http://schemas.openxmlformats.org/wordprocessingml/2006/main" xmlns:w14="http://schemas.microsoft.com/office/word/2010/wordml" xmlns:sl="http://schemas.openxmlformats.org/schemaLibrary/2006/main" mc:Ignorable="w14">
+  <w:view w:val="normal"/>
+  <w:defaultTabStop w:val="1304"/>
+  <w:hyphenationZone w:val="425"/>
+  <w:characterSpacingControl w:val="doNotCompress"/>
+  <w:compat>
+    <w:useFELayout/>
+    <w:compatSetting w:name="compatibilityMode" w:uri="http://schemas.microsoft.com/office/word" w:val="14"/>
+    <w:compatSetting w:name="overrideTableStyleFontSizeAndJustification" w:uri="http://schemas.microsoft.com/office/word" w:val="1"/>
+    <w:compatSetting w:name="enableOpenTypeFeatures" w:uri="http://schemas.microsoft.com/office/word" w:val="1"/>
+    <w:compatSetting w:name="doNotFlipMirrorIndents" w:uri="http://schemas.microsoft.com/office/word" w:val="1"/>
+  </w:compat>
+  <w:rsids>
+    <w:rsidRoot w:val="00222FDB"/>
+    <w:rsid w:val="00222FDB"/>
+    <w:rsid w:val="00C9701E"/>
+  </w:rsids>
+  <m:mathPr>
+    <m:mathFont m:val="Cambria Math"/>
+    <m:brkBin m:val="before"/>
+    <m:brkBinSub m:val="--"/>
+    <m:smallFrac m:val="0"/>
+    <m:dispDef/>
+    <m:lMargin m:val="0"/>
+    <m:rMargin m:val="0"/>
+    <m:defJc m:val="centerGroup"/>
+    <m:wrapIndent m:val="1440"/>
+    <m:intLim m:val="subSup"/>
+    <m:naryLim m:val="undOvr"/>
+  </m:mathPr>
+  <w:themeFontLang w:val="sv-SE"/>
+  <w:clrSchemeMapping w:bg1="light1" w:t1="dark1" w:bg2="light2" w:t2="dark2" w:accent1="accent1" w:accent2="accent2" w:accent3="accent3" w:accent4="accent4" w:accent5="accent5" w:accent6="accent6" w:hyperlink="hyperlink" w:followedHyperlink="followedHyperlink"/>
+  <w:decimalSymbol w:val=","/>
+  <w:listSeparator w:val=";"/>
+</w:settings>
+</file>
+
+<file path=word/glossary/styles.xml><?xml version="1.0" encoding="utf-8"?>
+<w:styles xmlns:mc="http://schemas.openxmlformats.org/markup-compatibility/2006" xmlns:r="http://schemas.openxmlformats.org/officeDocument/2006/relationships" xmlns:w="http://schemas.openxmlformats.org/wordprocessingml/2006/main" xmlns:w14="http://schemas.microsoft.com/office/word/2010/wordml" mc:Ignorable="w14">
+  <w:docDefaults>
+    <w:rPrDefault>
+      <w:rPr>
+        <w:rFonts w:asciiTheme="minorHAnsi" w:eastAsiaTheme="minorEastAsia" w:hAnsiTheme="minorHAnsi" w:cstheme="minorBidi"/>
+        <w:sz w:val="22"/>
+        <w:szCs w:val="22"/>
+        <w:lang w:val="sv-SE" w:eastAsia="sv-SE" w:bidi="ar-SA"/>
+      </w:rPr>
+    </w:rPrDefault>
+    <w:pPrDefault>
+      <w:pPr>
+        <w:spacing w:after="200" w:line="276" w:lineRule="auto"/>
+      </w:pPr>
+    </w:pPrDefault>
+  </w:docDefaults>
+  <w:latentStyles w:defLockedState="0" w:defUIPriority="99" w:defSemiHidden="1" w:defUnhideWhenUsed="1" w:defQFormat="0" w:count="267">
+    <w:lsdException w:name="Normal" w:semiHidden="0" w:uiPriority="0" w:unhideWhenUsed="0" w:qFormat="1"/>
+    <w:lsdException w:name="heading 1" w:semiHidden="0" w:uiPriority="9" w:unhideWhenUsed="0" w:qFormat="1"/>
+    <w:lsdException w:name="heading 2" w:uiPriority="9" w:qFormat="1"/>
+    <w:lsdException w:name="heading 3" w:uiPriority="9" w:qFormat="1"/>
+    <w:lsdException w:name="heading 4" w:uiPriority="9" w:qFormat="1"/>
+    <w:lsdException w:name="heading 5" w:uiPriority="9" w:qFormat="1"/>
+    <w:lsdException w:name="heading 6" w:uiPriority="9" w:qFormat="1"/>
+    <w:lsdException w:name="heading 7" w:uiPriority="9" w:qFormat="1"/>
+    <w:lsdException w:name="heading 8" w:uiPriority="9" w:qFormat="1"/>
+    <w:lsdException w:name="heading 9" w:uiPriority="9" w:qFormat="1"/>
+    <w:lsdException w:name="toc 1" w:uiPriority="39"/>
+    <w:lsdException w:name="toc 2" w:uiPriority="39"/>
+    <w:lsdException w:name="toc 3" w:uiPriority="39"/>
+    <w:lsdException w:name="toc 4" w:uiPriority="39"/>
+    <w:lsdException w:name="toc 5" w:uiPriority="39"/>
+    <w:lsdException w:name="toc 6" w:uiPriority="39"/>
+    <w:lsdException w:name="toc 7" w:uiPriority="39"/>
+    <w:lsdException w:name="toc 8" w:uiPriority="39"/>
+    <w:lsdException w:name="toc 9" w:uiPriority="39"/>
+    <w:lsdException w:name="caption" w:uiPriority="35" w:qFormat="1"/>
+    <w:lsdException w:name="Title" w:semiHidden="0" w:uiPriority="10" w:unhideWhenUsed="0" w:qFormat="1"/>
+    <w:lsdException w:name="Default Paragraph Font" w:uiPriority="1"/>
+    <w:lsdException w:name="Subtitle" w:semiHidden="0" w:uiPriority="11" w:unhideWhenUsed="0" w:qFormat="1"/>
+    <w:lsdException w:name="Strong" w:semiHidden="0" w:uiPriority="22" w:unhideWhenUsed="0" w:qFormat="1"/>
+    <w:lsdException w:name="Emphasis" w:semiHidden="0" w:uiPriority="20" w:unhideWhenUsed="0" w:qFormat="1"/>
+    <w:lsdException w:name="Table Grid" w:semiHidden="0" w:uiPriority="59" w:unhideWhenUsed="0"/>
+    <w:lsdException w:name="Placeholder Text" w:unhideWhenUsed="0"/>
+    <w:lsdException w:name="No Spacing" w:semiHidden="0" w:uiPriority="1" w:unhideWhenUsed="0" w:qFormat="1"/>
+    <w:lsdException w:name="Light Shading" w:semiHidden="0" w:uiPriority="60" w:unhideWhenUsed="0"/>
+    <w:lsdException w:name="Light List" w:semiHidden="0" w:uiPriority="61" w:unhideWhenUsed="0"/>
+    <w:lsdException w:name="Light Grid" w:semiHidden="0" w:uiPriority="62" w:unhideWhenUsed="0"/>
+    <w:lsdException w:name="Medium Shading 1" w:semiHidden="0" w:uiPriority="63" w:unhideWhenUsed="0"/>
+    <w:lsdException w:name="Medium Shading 2" w:semiHidden="0" w:uiPriority="64" w:unhideWhenUsed="0"/>
+    <w:lsdException w:name="Medium List 1" w:semiHidden="0" w:uiPriority="65" w:unhideWhenUsed="0"/>
+    <w:lsdException w:name="Medium List 2" w:semiHidden="0" w:uiPriority="66" w:unhideWhenUsed="0"/>
+    <w:lsdException w:name="Medium Grid 1" w:semiHidden="0" w:uiPriority="67" w:unhideWhenUsed="0"/>
+    <w:lsdException w:name="Medium Grid 2" w:semiHidden="0" w:uiPriority="68" w:unhideWhenUsed="0"/>
+    <w:lsdException w:name="Medium Grid 3" w:semiHidden="0" w:uiPriority="69" w:unhideWhenUsed="0"/>
+    <w:lsdException w:name="Dark List" w:semiHidden="0" w:uiPriority="70" w:unhideWhenUsed="0"/>
+    <w:lsdException w:name="Colorful Shading" w:semiHidden="0" w:uiPriority="71" w:unhideWhenUsed="0"/>
+    <w:lsdException w:name="Colorful List" w:semiHidden="0" w:uiPriority="72" w:unhideWhenUsed="0"/>
+    <w:lsdException w:name="Colorful Grid" w:semiHidden="0" w:uiPriority="73" w:unhideWhenUsed="0"/>
+    <w:lsdException w:name="Light Shading Accent 1" w:semiHidden="0" w:uiPriority="60" w:unhideWhenUsed="0"/>
+    <w:lsdException w:name="Light List Accent 1" w:semiHidden="0" w:uiPriority="61" w:unhideWhenUsed="0"/>
+    <w:lsdException w:name="Light Grid Accent 1" w:semiHidden="0" w:uiPriority="62" w:unhideWhenUsed="0"/>
+    <w:lsdException w:name="Medium Shading 1 Accent 1" w:semiHidden="0" w:uiPriority="63" w:unhideWhenUsed="0"/>
+    <w:lsdException w:name="Medium Shading 2 Accent 1" w:semiHidden="0" w:uiPriority="64" w:unhideWhenUsed="0"/>
+    <w:lsdException w:name="Medium List 1 Accent 1" w:semiHidden="0" w:uiPriority="65" w:unhideWhenUsed="0"/>
+    <w:lsdException w:name="Revision" w:unhideWhenUsed="0"/>
+    <w:lsdException w:name="List Paragraph" w:semiHidden="0" w:uiPriority="34" w:unhideWhenUsed="0" w:qFormat="1"/>
+    <w:lsdException w:name="Quote" w:semiHidden="0" w:uiPriority="29" w:unhideWhenUsed="0" w:qFormat="1"/>
+    <w:lsdException w:name="Intense Quote" w:semiHidden="0" w:uiPriority="30" w:unhideWhenUsed="0" w:qFormat="1"/>
+    <w:lsdException w:name="Medium List 2 Accent 1" w:semiHidden="0" w:uiPriority="66" w:unhideWhenUsed="0"/>
+    <w:lsdException w:name="Medium Grid 1 Accent 1" w:semiHidden="0" w:uiPriority="67" w:unhideWhenUsed="0"/>
+    <w:lsdException w:name="Medium Grid 2 Accent 1" w:semiHidden="0" w:uiPriority="68" w:unhideWhenUsed="0"/>
+    <w:lsdException w:name="Medium Grid 3 Accent 1" w:semiHidden="0" w:uiPriority="69" w:unhideWhenUsed="0"/>
+    <w:lsdException w:name="Dark List Accent 1" w:semiHidden="0" w:uiPriority="70" w:unhideWhenUsed="0"/>
+    <w:lsdException w:name="Colorful Shading Accent 1" w:semiHidden="0" w:uiPriority="71" w:unhideWhenUsed="0"/>
+    <w:lsdException w:name="Colorful List Accent 1" w:semiHidden="0" w:uiPriority="72" w:unhideWhenUsed="0"/>
+    <w:lsdException w:name="Colorful Grid Accent 1" w:semiHidden="0" w:uiPriority="73" w:unhideWhenUsed="0"/>
+    <w:lsdException w:name="Light Shading Accent 2" w:semiHidden="0" w:uiPriority="60" w:unhideWhenUsed="0"/>
+    <w:lsdException w:name="Light List Accent 2" w:semiHidden="0" w:uiPriority="61" w:unhideWhenUsed="0"/>
+    <w:lsdException w:name="Light Grid Accent 2" w:semiHidden="0" w:uiPriority="62" w:unhideWhenUsed="0"/>
+    <w:lsdException w:name="Medium Shading 1 Accent 2" w:semiHidden="0" w:uiPriority="63" w:unhideWhenUsed="0"/>
+    <w:lsdException w:name="Medium Shading 2 Accent 2" w:semiHidden="0" w:uiPriority="64" w:unhideWhenUsed="0"/>
+    <w:lsdException w:name="Medium List 1 Accent 2" w:semiHidden="0" w:uiPriority="65" w:unhideWhenUsed="0"/>
+    <w:lsdException w:name="Medium List 2 Accent 2" w:semiHidden="0" w:uiPriority="66" w:unhideWhenUsed="0"/>
+    <w:lsdException w:name="Medium Grid 1 Accent 2" w:semiHidden="0" w:uiPriority="67" w:unhideWhenUsed="0"/>
+    <w:lsdException w:name="Medium Grid 2 Accent 2" w:semiHidden="0" w:uiPriority="68" w:unhideWhenUsed="0"/>
+    <w:lsdException w:name="Medium Grid 3 Accent 2" w:semiHidden="0" w:uiPriority="69" w:unhideWhenUsed="0"/>
+    <w:lsdException w:name="Dark List Accent 2" w:semiHidden="0" w:uiPriority="70" w:unhideWhenUsed="0"/>
+    <w:lsdException w:name="Colorful Shading Accent 2" w:semiHidden="0" w:uiPriority="71" w:unhideWhenUsed="0"/>
+    <w:lsdException w:name="Colorful List Accent 2" w:semiHidden="0" w:uiPriority="72" w:unhideWhenUsed="0"/>
+    <w:lsdException w:name="Colorful Grid Accent 2" w:semiHidden="0" w:uiPriority="73" w:unhideWhenUsed="0"/>
+    <w:lsdException w:name="Light Shading Accent 3" w:semiHidden="0" w:uiPriority="60" w:unhideWhenUsed="0"/>
+    <w:lsdException w:name="Light List Accent 3" w:semiHidden="0" w:uiPriority="61" w:unhideWhenUsed="0"/>
+    <w:lsdException w:name="Light Grid Accent 3" w:semiHidden="0" w:uiPriority="62" w:unhideWhenUsed="0"/>
+    <w:lsdException w:name="Medium Shading 1 Accent 3" w:semiHidden="0" w:uiPriority="63" w:unhideWhenUsed="0"/>
+    <w:lsdException w:name="Medium Shading 2 Accent 3" w:semiHidden="0" w:uiPriority="64" w:unhideWhenUsed="0"/>
+    <w:lsdException w:name="Medium List 1 Accent 3" w:semiHidden="0" w:uiPriority="65" w:unhideWhenUsed="0"/>
+    <w:lsdException w:name="Medium List 2 Accent 3" w:semiHidden="0" w:uiPriority="66" w:unhideWhenUsed="0"/>
+    <w:lsdException w:name="Medium Grid 1 Accent 3" w:semiHidden="0" w:uiPriority="67" w:unhideWhenUsed="0"/>
+    <w:lsdException w:name="Medium Grid 2 Accent 3" w:semiHidden="0" w:uiPriority="68" w:unhideWhenUsed="0"/>
+    <w:lsdException w:name="Medium Grid 3 Accent 3" w:semiHidden="0" w:uiPriority="69" w:unhideWhenUsed="0"/>
+    <w:lsdException w:name="Dark List Accent 3" w:semiHidden="0" w:uiPriority="70" w:unhideWhenUsed="0"/>
+    <w:lsdException w:name="Colorful Shading Accent 3" w:semiHidden="0" w:uiPriority="71" w:unhideWhenUsed="0"/>
+    <w:lsdException w:name="Colorful List Accent 3" w:semiHidden="0" w:uiPriority="72" w:unhideWhenUsed="0"/>
+    <w:lsdException w:name="Colorful Grid Accent 3" w:semiHidden="0" w:uiPriority="73" w:unhideWhenUsed="0"/>
+    <w:lsdException w:name="Light Shading Accent 4" w:semiHidden="0" w:uiPriority="60" w:unhideWhenUsed="0"/>
+    <w:lsdException w:name="Light List Accent 4" w:semiHidden="0" w:uiPriority="61" w:unhideWhenUsed="0"/>
+    <w:lsdException w:name="Light Grid Accent 4" w:semiHidden="0" w:uiPriority="62" w:unhideWhenUsed="0"/>
+    <w:lsdException w:name="Medium Shading 1 Accent 4" w:semiHidden="0" w:uiPriority="63" w:unhideWhenUsed="0"/>
+    <w:lsdException w:name="Medium Shading 2 Accent 4" w:semiHidden="0" w:uiPriority="64" w:unhideWhenUsed="0"/>
+    <w:lsdException w:name="Medium List 1 Accent 4" w:semiHidden="0" w:uiPriority="65" w:unhideWhenUsed="0"/>
+    <w:lsdException w:name="Medium List 2 Accent 4" w:semiHidden="0" w:uiPriority="66" w:unhideWhenUsed="0"/>
+    <w:lsdException w:name="Medium Grid 1 Accent 4" w:semiHidden="0" w:uiPriority="67" w:unhideWhenUsed="0"/>
+    <w:lsdException w:name="Medium Grid 2 Accent 4" w:semiHidden="0" w:uiPriority="68" w:unhideWhenUsed="0"/>
+    <w:lsdException w:name="Medium Grid 3 Accent 4" w:semiHidden="0" w:uiPriority="69" w:unhideWhenUsed="0"/>
+    <w:lsdException w:name="Dark List Accent 4" w:semiHidden="0" w:uiPriority="70" w:unhideWhenUsed="0"/>
+    <w:lsdException w:name="Colorful Shading Accent 4" w:semiHidden="0" w:uiPriority="71" w:unhideWhenUsed="0"/>
+    <w:lsdException w:name="Colorful List Accent 4" w:semiHidden="0" w:uiPriority="72" w:unhideWhenUsed="0"/>
+    <w:lsdException w:name="Colorful Grid Accent 4" w:semiHidden="0" w:uiPriority="73" w:unhideWhenUsed="0"/>
+    <w:lsdException w:name="Light Shading Accent 5" w:semiHidden="0" w:uiPriority="60" w:unhideWhenUsed="0"/>
+    <w:lsdException w:name="Light List Accent 5" w:semiHidden="0" w:uiPriority="61" w:unhideWhenUsed="0"/>
+    <w:lsdException w:name="Light Grid Accent 5" w:semiHidden="0" w:uiPriority="62" w:unhideWhenUsed="0"/>
+    <w:lsdException w:name="Medium Shading 1 Accent 5" w:semiHidden="0" w:uiPriority="63" w:unhideWhenUsed="0"/>
+    <w:lsdException w:name="Medium Shading 2 Accent 5" w:semiHidden="0" w:uiPriority="64" w:unhideWhenUsed="0"/>
+    <w:lsdException w:name="Medium List 1 Accent 5" w:semiHidden="0" w:uiPriority="65" w:unhideWhenUsed="0"/>
+    <w:lsdException w:name="Medium List 2 Accent 5" w:semiHidden="0" w:uiPriority="66" w:unhideWhenUsed="0"/>
+    <w:lsdException w:name="Medium Grid 1 Accent 5" w:semiHidden="0" w:uiPriority="67" w:unhideWhenUsed="0"/>
+    <w:lsdException w:name="Medium Grid 2 Accent 5" w:semiHidden="0" w:uiPriority="68" w:unhideWhenUsed="0"/>
+    <w:lsdException w:name="Medium Grid 3 Accent 5" w:semiHidden="0" w:uiPriority="69" w:unhideWhenUsed="0"/>
+    <w:lsdException w:name="Dark List Accent 5" w:semiHidden="0" w:uiPriority="70" w:unhideWhenUsed="0"/>
+    <w:lsdException w:name="Colorful Shading Accent 5" w:semiHidden="0" w:uiPriority="71" w:unhideWhenUsed="0"/>
+    <w:lsdException w:name="Colorful List Accent 5" w:semiHidden="0" w:uiPriority="72" w:unhideWhenUsed="0"/>
+    <w:lsdException w:name="Colorful Grid Accent 5" w:semiHidden="0" w:uiPriority="73" w:unhideWhenUsed="0"/>
+    <w:lsdException w:name="Light Shading Accent 6" w:semiHidden="0" w:uiPriority="60" w:unhideWhenUsed="0"/>
+    <w:lsdException w:name="Light List Accent 6" w:semiHidden="0" w:uiPriority="61" w:unhideWhenUsed="0"/>
+    <w:lsdException w:name="Light Grid Accent 6" w:semiHidden="0" w:uiPriority="62" w:unhideWhenUsed="0"/>
+    <w:lsdException w:name="Medium Shading 1 Accent 6" w:semiHidden="0" w:uiPriority="63" w:unhideWhenUsed="0"/>
+    <w:lsdException w:name="Medium Shading 2 Accent 6" w:semiHidden="0" w:uiPriority="64" w:unhideWhenUsed="0"/>
+    <w:lsdException w:name="Medium List 1 Accent 6" w:semiHidden="0" w:uiPriority="65" w:unhideWhenUsed="0"/>
+    <w:lsdException w:name="Medium List 2 Accent 6" w:semiHidden="0" w:uiPriority="66" w:unhideWhenUsed="0"/>
+    <w:lsdException w:name="Medium Grid 1 Accent 6" w:semiHidden="0" w:uiPriority="67" w:unhideWhenUsed="0"/>
+    <w:lsdException w:name="Medium Grid 2 Accent 6" w:semiHidden="0" w:uiPriority="68" w:unhideWhenUsed="0"/>
+    <w:lsdException w:name="Medium Grid 3 Accent 6" w:semiHidden="0" w:uiPriority="69" w:unhideWhenUsed="0"/>
+    <w:lsdException w:name="Dark List Accent 6" w:semiHidden="0" w:uiPriority="70" w:unhideWhenUsed="0"/>
+    <w:lsdException w:name="Colorful Shading Accent 6" w:semiHidden="0" w:uiPriority="71" w:unhideWhenUsed="0"/>
+    <w:lsdException w:name="Colorful List Accent 6" w:semiHidden="0" w:uiPriority="72" w:unhideWhenUsed="0"/>
+    <w:lsdException w:name="Colorful Grid Accent 6" w:semiHidden="0" w:uiPriority="73" w:unhideWhenUsed="0"/>
+    <w:lsdException w:name="Subtle Emphasis" w:semiHidden="0" w:uiPriority="19" w:unhideWhenUsed="0" w:qFormat="1"/>
+    <w:lsdException w:name="Intense Emphasis" w:semiHidden="0" w:uiPriority="21" w:unhideWhenUsed="0" w:qFormat="1"/>
+    <w:lsdException w:name="Subtle Reference" w:semiHidden="0" w:uiPriority="31" w:unhideWhenUsed="0" w:qFormat="1"/>
+    <w:lsdException w:name="Intense Reference" w:semiHidden="0" w:uiPriority="32" w:unhideWhenUsed="0" w:qFormat="1"/>
+    <w:lsdException w:name="Book Title" w:semiHidden="0" w:uiPriority="33" w:unhideWhenUsed="0" w:qFormat="1"/>
+    <w:lsdException w:name="Bibliography" w:uiPriority="37"/>
+    <w:lsdException w:name="TOC Heading" w:uiPriority="39" w:qFormat="1"/>
+  </w:latentStyles>
+  <w:style w:type="paragraph" w:default="1" w:styleId="Normal">
+    <w:name w:val="Normal"/>
+    <w:qFormat/>
+  </w:style>
+  <w:style w:type="character" w:default="1" w:styleId="DefaultParagraphFont">
+    <w:name w:val="Default Paragraph Font"/>
+    <w:uiPriority w:val="1"/>
+    <w:semiHidden/>
+    <w:unhideWhenUsed/>
+  </w:style>
+  <w:style w:type="table" w:default="1" w:styleId="TableNormal">
+    <w:name w:val="Normal Table"/>
+    <w:uiPriority w:val="99"/>
+    <w:semiHidden/>
+    <w:unhideWhenUsed/>
+    <w:tblPr>
+      <w:tblInd w:w="0" w:type="dxa"/>
+      <w:tblCellMar>
+        <w:top w:w="0" w:type="dxa"/>
+        <w:left w:w="108" w:type="dxa"/>
+        <w:bottom w:w="0" w:type="dxa"/>
+        <w:right w:w="108" w:type="dxa"/>
+      </w:tblCellMar>
+    </w:tblPr>
+  </w:style>
+  <w:style w:type="numbering" w:default="1" w:styleId="NoList">
+    <w:name w:val="No List"/>
+    <w:uiPriority w:val="99"/>
+    <w:semiHidden/>
+    <w:unhideWhenUsed/>
+  </w:style>
+  <w:style w:type="character" w:styleId="PlaceholderText">
+    <w:name w:val="Placeholder Text"/>
+    <w:basedOn w:val="DefaultParagraphFont"/>
+    <w:uiPriority w:val="99"/>
+    <w:semiHidden/>
+    <w:rsid w:val="00222FDB"/>
+    <w:rPr>
+      <w:color w:val="808080"/>
+    </w:rPr>
+  </w:style>
+</w:styles>
+</file>
+
+<file path=word/glossary/stylesWithEffects.xml><?xml version="1.0" encoding="utf-8"?>
+<w:styles xmlns:wpc="http://schemas.microsoft.com/office/word/2010/wordprocessingCanvas" xmlns:mc="http://schemas.openxmlformats.org/markup-compatibility/2006" xmlns:o="urn:schemas-microsoft-com:office:office" xmlns:r="http://schemas.openxmlformats.org/officeDocument/2006/relationships" xmlns:m="http://schemas.openxmlformats.org/officeDocument/2006/math" xmlns:v="urn:schemas-microsoft-com:vml" xmlns:wp14="http://schemas.microsoft.com/office/word/2010/wordprocessingDrawing" xmlns:wp="http://schemas.openxmlformats.org/drawingml/2006/wordprocessingDrawing" xmlns:w10="urn:schemas-microsoft-com:office:word" xmlns:w="http://schemas.openxmlformats.org/wordprocessingml/2006/main" xmlns:w14="http://schemas.microsoft.com/office/word/2010/wordml" xmlns:wpg="http://schemas.microsoft.com/office/word/2010/wordprocessingGroup" xmlns:wpi="http://schemas.microsoft.com/office/word/2010/wordprocessingInk" xmlns:wne="http://schemas.microsoft.com/office/word/2006/wordml" xmlns:wps="http://schemas.microsoft.com/office/word/2010/wordprocessingShape" mc:Ignorable="w14 wp14">
+  <w:docDefaults>
+    <w:rPrDefault>
+      <w:rPr>
+        <w:rFonts w:asciiTheme="minorHAnsi" w:eastAsiaTheme="minorEastAsia" w:hAnsiTheme="minorHAnsi" w:cstheme="minorBidi"/>
+        <w:sz w:val="22"/>
+        <w:szCs w:val="22"/>
+        <w:lang w:val="sv-SE" w:eastAsia="sv-SE" w:bidi="ar-SA"/>
+      </w:rPr>
+    </w:rPrDefault>
+    <w:pPrDefault>
+      <w:pPr>
+        <w:spacing w:after="200" w:line="276" w:lineRule="auto"/>
+      </w:pPr>
+    </w:pPrDefault>
+  </w:docDefaults>
+  <w:latentStyles w:defLockedState="0" w:defUIPriority="99" w:defSemiHidden="1" w:defUnhideWhenUsed="1" w:defQFormat="0" w:count="267">
+    <w:lsdException w:name="Normal" w:semiHidden="0" w:uiPriority="0" w:unhideWhenUsed="0" w:qFormat="1"/>
+    <w:lsdException w:name="heading 1" w:semiHidden="0" w:uiPriority="9" w:unhideWhenUsed="0" w:qFormat="1"/>
+    <w:lsdException w:name="heading 2" w:uiPriority="9" w:qFormat="1"/>
+    <w:lsdException w:name="heading 3" w:uiPriority="9" w:qFormat="1"/>
+    <w:lsdException w:name="heading 4" w:uiPriority="9" w:qFormat="1"/>
+    <w:lsdException w:name="heading 5" w:uiPriority="9" w:qFormat="1"/>
+    <w:lsdException w:name="heading 6" w:uiPriority="9" w:qFormat="1"/>
+    <w:lsdException w:name="heading 7" w:uiPriority="9" w:qFormat="1"/>
+    <w:lsdException w:name="heading 8" w:uiPriority="9" w:qFormat="1"/>
+    <w:lsdException w:name="heading 9" w:uiPriority="9" w:qFormat="1"/>
+    <w:lsdException w:name="toc 1" w:uiPriority="39"/>
+    <w:lsdException w:name="toc 2" w:uiPriority="39"/>
+    <w:lsdException w:name="toc 3" w:uiPriority="39"/>
+    <w:lsdException w:name="toc 4" w:uiPriority="39"/>
+    <w:lsdException w:name="toc 5" w:uiPriority="39"/>
+    <w:lsdException w:name="toc 6" w:uiPriority="39"/>
+    <w:lsdException w:name="toc 7" w:uiPriority="39"/>
+    <w:lsdException w:name="toc 8" w:uiPriority="39"/>
+    <w:lsdException w:name="toc 9" w:uiPriority="39"/>
+    <w:lsdException w:name="caption" w:uiPriority="35" w:qFormat="1"/>
+    <w:lsdException w:name="Title" w:semiHidden="0" w:uiPriority="10" w:unhideWhenUsed="0" w:qFormat="1"/>
+    <w:lsdException w:name="Default Paragraph Font" w:uiPriority="1"/>
+    <w:lsdException w:name="Subtitle" w:semiHidden="0" w:uiPriority="11" w:unhideWhenUsed="0" w:qFormat="1"/>
+    <w:lsdException w:name="Strong" w:semiHidden="0" w:uiPriority="22" w:unhideWhenUsed="0" w:qFormat="1"/>
+    <w:lsdException w:name="Emphasis" w:semiHidden="0" w:uiPriority="20" w:unhideWhenUsed="0" w:qFormat="1"/>
+    <w:lsdException w:name="Table Grid" w:semiHidden="0" w:uiPriority="59" w:unhideWhenUsed="0"/>
+    <w:lsdException w:name="Placeholder Text" w:unhideWhenUsed="0"/>
+    <w:lsdException w:name="No Spacing" w:semiHidden="0" w:uiPriority="1" w:unhideWhenUsed="0" w:qFormat="1"/>
+    <w:lsdException w:name="Light Shading" w:semiHidden="0" w:uiPriority="60" w:unhideWhenUsed="0"/>
+    <w:lsdException w:name="Light List" w:semiHidden="0" w:uiPriority="61" w:unhideWhenUsed="0"/>
+    <w:lsdException w:name="Light Grid" w:semiHidden="0" w:uiPriority="62" w:unhideWhenUsed="0"/>
+    <w:lsdException w:name="Medium Shading 1" w:semiHidden="0" w:uiPriority="63" w:unhideWhenUsed="0"/>
+    <w:lsdException w:name="Medium Shading 2" w:semiHidden="0" w:uiPriority="64" w:unhideWhenUsed="0"/>
+    <w:lsdException w:name="Medium List 1" w:semiHidden="0" w:uiPriority="65" w:unhideWhenUsed="0"/>
+    <w:lsdException w:name="Medium List 2" w:semiHidden="0" w:uiPriority="66" w:unhideWhenUsed="0"/>
+    <w:lsdException w:name="Medium Grid 1" w:semiHidden="0" w:uiPriority="67" w:unhideWhenUsed="0"/>
+    <w:lsdException w:name="Medium Grid 2" w:semiHidden="0" w:uiPriority="68" w:unhideWhenUsed="0"/>
+    <w:lsdException w:name="Medium Grid 3" w:semiHidden="0" w:uiPriority="69" w:unhideWhenUsed="0"/>
+    <w:lsdException w:name="Dark List" w:semiHidden="0" w:uiPriority="70" w:unhideWhenUsed="0"/>
+    <w:lsdException w:name="Colorful Shading" w:semiHidden="0" w:uiPriority="71" w:unhideWhenUsed="0"/>
+    <w:lsdException w:name="Colorful List" w:semiHidden="0" w:uiPriority="72" w:unhideWhenUsed="0"/>
+    <w:lsdException w:name="Colorful Grid" w:semiHidden="0" w:uiPriority="73" w:unhideWhenUsed="0"/>
+    <w:lsdException w:name="Light Shading Accent 1" w:semiHidden="0" w:uiPriority="60" w:unhideWhenUsed="0"/>
+    <w:lsdException w:name="Light List Accent 1" w:semiHidden="0" w:uiPriority="61" w:unhideWhenUsed="0"/>
+    <w:lsdException w:name="Light Grid Accent 1" w:semiHidden="0" w:uiPriority="62" w:unhideWhenUsed="0"/>
+    <w:lsdException w:name="Medium Shading 1 Accent 1" w:semiHidden="0" w:uiPriority="63" w:unhideWhenUsed="0"/>
+    <w:lsdException w:name="Medium Shading 2 Accent 1" w:semiHidden="0" w:uiPriority="64" w:unhideWhenUsed="0"/>
+    <w:lsdException w:name="Medium List 1 Accent 1" w:semiHidden="0" w:uiPriority="65" w:unhideWhenUsed="0"/>
+    <w:lsdException w:name="Revision" w:unhideWhenUsed="0"/>
+    <w:lsdException w:name="List Paragraph" w:semiHidden="0" w:uiPriority="34" w:unhideWhenUsed="0" w:qFormat="1"/>
+    <w:lsdException w:name="Quote" w:semiHidden="0" w:uiPriority="29" w:unhideWhenUsed="0" w:qFormat="1"/>
+    <w:lsdException w:name="Intense Quote" w:semiHidden="0" w:uiPriority="30" w:unhideWhenUsed="0" w:qFormat="1"/>
+    <w:lsdException w:name="Medium List 2 Accent 1" w:semiHidden="0" w:uiPriority="66" w:unhideWhenUsed="0"/>
+    <w:lsdException w:name="Medium Grid 1 Accent 1" w:semiHidden="0" w:uiPriority="67" w:unhideWhenUsed="0"/>
+    <w:lsdException w:name="Medium Grid 2 Accent 1" w:semiHidden="0" w:uiPriority="68" w:unhideWhenUsed="0"/>
+    <w:lsdException w:name="Medium Grid 3 Accent 1" w:semiHidden="0" w:uiPriority="69" w:unhideWhenUsed="0"/>
+    <w:lsdException w:name="Dark List Accent 1" w:semiHidden="0" w:uiPriority="70" w:unhideWhenUsed="0"/>
+    <w:lsdException w:name="Colorful Shading Accent 1" w:semiHidden="0" w:uiPriority="71" w:unhideWhenUsed="0"/>
+    <w:lsdException w:name="Colorful List Accent 1" w:semiHidden="0" w:uiPriority="72" w:unhideWhenUsed="0"/>
+    <w:lsdException w:name="Colorful Grid Accent 1" w:semiHidden="0" w:uiPriority="73" w:unhideWhenUsed="0"/>
+    <w:lsdException w:name="Light Shading Accent 2" w:semiHidden="0" w:uiPriority="60" w:unhideWhenUsed="0"/>
+    <w:lsdException w:name="Light List Accent 2" w:semiHidden="0" w:uiPriority="61" w:unhideWhenUsed="0"/>
+    <w:lsdException w:name="Light Grid Accent 2" w:semiHidden="0" w:uiPriority="62" w:unhideWhenUsed="0"/>
+    <w:lsdException w:name="Medium Shading 1 Accent 2" w:semiHidden="0" w:uiPriority="63" w:unhideWhenUsed="0"/>
+    <w:lsdException w:name="Medium Shading 2 Accent 2" w:semiHidden="0" w:uiPriority="64" w:unhideWhenUsed="0"/>
+    <w:lsdException w:name="Medium List 1 Accent 2" w:semiHidden="0" w:uiPriority="65" w:unhideWhenUsed="0"/>
+    <w:lsdException w:name="Medium List 2 Accent 2" w:semiHidden="0" w:uiPriority="66" w:unhideWhenUsed="0"/>
+    <w:lsdException w:name="Medium Grid 1 Accent 2" w:semiHidden="0" w:uiPriority="67" w:unhideWhenUsed="0"/>
+    <w:lsdException w:name="Medium Grid 2 Accent 2" w:semiHidden="0" w:uiPriority="68" w:unhideWhenUsed="0"/>
+    <w:lsdException w:name="Medium Grid 3 Accent 2" w:semiHidden="0" w:uiPriority="69" w:unhideWhenUsed="0"/>
+    <w:lsdException w:name="Dark List Accent 2" w:semiHidden="0" w:uiPriority="70" w:unhideWhenUsed="0"/>
+    <w:lsdException w:name="Colorful Shading Accent 2" w:semiHidden="0" w:uiPriority="71" w:unhideWhenUsed="0"/>
+    <w:lsdException w:name="Colorful List Accent 2" w:semiHidden="0" w:uiPriority="72" w:unhideWhenUsed="0"/>
+    <w:lsdException w:name="Colorful Grid Accent 2" w:semiHidden="0" w:uiPriority="73" w:unhideWhenUsed="0"/>
+    <w:lsdException w:name="Light Shading Accent 3" w:semiHidden="0" w:uiPriority="60" w:unhideWhenUsed="0"/>
+    <w:lsdException w:name="Light List Accent 3" w:semiHidden="0" w:uiPriority="61" w:unhideWhenUsed="0"/>
+    <w:lsdException w:name="Light Grid Accent 3" w:semiHidden="0" w:uiPriority="62" w:unhideWhenUsed="0"/>
+    <w:lsdException w:name="Medium Shading 1 Accent 3" w:semiHidden="0" w:uiPriority="63" w:unhideWhenUsed="0"/>
+    <w:lsdException w:name="Medium Shading 2 Accent 3" w:semiHidden="0" w:uiPriority="64" w:unhideWhenUsed="0"/>
+    <w:lsdException w:name="Medium List 1 Accent 3" w:semiHidden="0" w:uiPriority="65" w:unhideWhenUsed="0"/>
+    <w:lsdException w:name="Medium List 2 Accent 3" w:semiHidden="0" w:uiPriority="66" w:unhideWhenUsed="0"/>
+    <w:lsdException w:name="Medium Grid 1 Accent 3" w:semiHidden="0" w:uiPriority="67" w:unhideWhenUsed="0"/>
+    <w:lsdException w:name="Medium Grid 2 Accent 3" w:semiHidden="0" w:uiPriority="68" w:unhideWhenUsed="0"/>
+    <w:lsdException w:name="Medium Grid 3 Accent 3" w:semiHidden="0" w:uiPriority="69" w:unhideWhenUsed="0"/>
+    <w:lsdException w:name="Dark List Accent 3" w:semiHidden="0" w:uiPriority="70" w:unhideWhenUsed="0"/>
+    <w:lsdException w:name="Colorful Shading Accent 3" w:semiHidden="0" w:uiPriority="71" w:unhideWhenUsed="0"/>
+    <w:lsdException w:name="Colorful List Accent 3" w:semiHidden="0" w:uiPriority="72" w:unhideWhenUsed="0"/>
+    <w:lsdException w:name="Colorful Grid Accent 3" w:semiHidden="0" w:uiPriority="73" w:unhideWhenUsed="0"/>
+    <w:lsdException w:name="Light Shading Accent 4" w:semiHidden="0" w:uiPriority="60" w:unhideWhenUsed="0"/>
+    <w:lsdException w:name="Light List Accent 4" w:semiHidden="0" w:uiPriority="61" w:unhideWhenUsed="0"/>
+    <w:lsdException w:name="Light Grid Accent 4" w:semiHidden="0" w:uiPriority="62" w:unhideWhenUsed="0"/>
+    <w:lsdException w:name="Medium Shading 1 Accent 4" w:semiHidden="0" w:uiPriority="63" w:unhideWhenUsed="0"/>
+    <w:lsdException w:name="Medium Shading 2 Accent 4" w:semiHidden="0" w:uiPriority="64" w:unhideWhenUsed="0"/>
+    <w:lsdException w:name="Medium List 1 Accent 4" w:semiHidden="0" w:uiPriority="65" w:unhideWhenUsed="0"/>
+    <w:lsdException w:name="Medium List 2 Accent 4" w:semiHidden="0" w:uiPriority="66" w:unhideWhenUsed="0"/>
+    <w:lsdException w:name="Medium Grid 1 Accent 4" w:semiHidden="0" w:uiPriority="67" w:unhideWhenUsed="0"/>
+    <w:lsdException w:name="Medium Grid 2 Accent 4" w:semiHidden="0" w:uiPriority="68" w:unhideWhenUsed="0"/>
+    <w:lsdException w:name="Medium Grid 3 Accent 4" w:semiHidden="0" w:uiPriority="69" w:unhideWhenUsed="0"/>
+    <w:lsdException w:name="Dark List Accent 4" w:semiHidden="0" w:uiPriority="70" w:unhideWhenUsed="0"/>
+    <w:lsdException w:name="Colorful Shading Accent 4" w:semiHidden="0" w:uiPriority="71" w:unhideWhenUsed="0"/>
+    <w:lsdException w:name="Colorful List Accent 4" w:semiHidden="0" w:uiPriority="72" w:unhideWhenUsed="0"/>
+    <w:lsdException w:name="Colorful Grid Accent 4" w:semiHidden="0" w:uiPriority="73" w:unhideWhenUsed="0"/>
+    <w:lsdException w:name="Light Shading Accent 5" w:semiHidden="0" w:uiPriority="60" w:unhideWhenUsed="0"/>
+    <w:lsdException w:name="Light List Accent 5" w:semiHidden="0" w:uiPriority="61" w:unhideWhenUsed="0"/>
+    <w:lsdException w:name="Light Grid Accent 5" w:semiHidden="0" w:uiPriority="62" w:unhideWhenUsed="0"/>
+    <w:lsdException w:name="Medium Shading 1 Accent 5" w:semiHidden="0" w:uiPriority="63" w:unhideWhenUsed="0"/>
+    <w:lsdException w:name="Medium Shading 2 Accent 5" w:semiHidden="0" w:uiPriority="64" w:unhideWhenUsed="0"/>
+    <w:lsdException w:name="Medium List 1 Accent 5" w:semiHidden="0" w:uiPriority="65" w:unhideWhenUsed="0"/>
+    <w:lsdException w:name="Medium List 2 Accent 5" w:semiHidden="0" w:uiPriority="66" w:unhideWhenUsed="0"/>
+    <w:lsdException w:name="Medium Grid 1 Accent 5" w:semiHidden="0" w:uiPriority="67" w:unhideWhenUsed="0"/>
+    <w:lsdException w:name="Medium Grid 2 Accent 5" w:semiHidden="0" w:uiPriority="68" w:unhideWhenUsed="0"/>
+    <w:lsdException w:name="Medium Grid 3 Accent 5" w:semiHidden="0" w:uiPriority="69" w:unhideWhenUsed="0"/>
+    <w:lsdException w:name="Dark List Accent 5" w:semiHidden="0" w:uiPriority="70" w:unhideWhenUsed="0"/>
+    <w:lsdException w:name="Colorful Shading Accent 5" w:semiHidden="0" w:uiPriority="71" w:unhideWhenUsed="0"/>
+    <w:lsdException w:name="Colorful List Accent 5" w:semiHidden="0" w:uiPriority="72" w:unhideWhenUsed="0"/>
+    <w:lsdException w:name="Colorful Grid Accent 5" w:semiHidden="0" w:uiPriority="73" w:unhideWhenUsed="0"/>
+    <w:lsdException w:name="Light Shading Accent 6" w:semiHidden="0" w:uiPriority="60" w:unhideWhenUsed="0"/>
+    <w:lsdException w:name="Light List Accent 6" w:semiHidden="0" w:uiPriority="61" w:unhideWhenUsed="0"/>
+    <w:lsdException w:name="Light Grid Accent 6" w:semiHidden="0" w:uiPriority="62" w:unhideWhenUsed="0"/>
+    <w:lsdException w:name="Medium Shading 1 Accent 6" w:semiHidden="0" w:uiPriority="63" w:unhideWhenUsed="0"/>
+    <w:lsdException w:name="Medium Shading 2 Accent 6" w:semiHidden="0" w:uiPriority="64" w:unhideWhenUsed="0"/>
+    <w:lsdException w:name="Medium List 1 Accent 6" w:semiHidden="0" w:uiPriority="65" w:unhideWhenUsed="0"/>
+    <w:lsdException w:name="Medium List 2 Accent 6" w:semiHidden="0" w:uiPriority="66" w:unhideWhenUsed="0"/>
+    <w:lsdException w:name="Medium Grid 1 Accent 6" w:semiHidden="0" w:uiPriority="67" w:unhideWhenUsed="0"/>
+    <w:lsdException w:name="Medium Grid 2 Accent 6" w:semiHidden="0" w:uiPriority="68" w:unhideWhenUsed="0"/>
+    <w:lsdException w:name="Medium Grid 3 Accent 6" w:semiHidden="0" w:uiPriority="69" w:unhideWhenUsed="0"/>
+    <w:lsdException w:name="Dark List Accent 6" w:semiHidden="0" w:uiPriority="70" w:unhideWhenUsed="0"/>
+    <w:lsdException w:name="Colorful Shading Accent 6" w:semiHidden="0" w:uiPriority="71" w:unhideWhenUsed="0"/>
+    <w:lsdException w:name="Colorful List Accent 6" w:semiHidden="0" w:uiPriority="72" w:unhideWhenUsed="0"/>
+    <w:lsdException w:name="Colorful Grid Accent 6" w:semiHidden="0" w:uiPriority="73" w:unhideWhenUsed="0"/>
+    <w:lsdException w:name="Subtle Emphasis" w:semiHidden="0" w:uiPriority="19" w:unhideWhenUsed="0" w:qFormat="1"/>
+    <w:lsdException w:name="Intense Emphasis" w:semiHidden="0" w:uiPriority="21" w:unhideWhenUsed="0" w:qFormat="1"/>
+    <w:lsdException w:name="Subtle Reference" w:semiHidden="0" w:uiPriority="31" w:unhideWhenUsed="0" w:qFormat="1"/>
+    <w:lsdException w:name="Intense Reference" w:semiHidden="0" w:uiPriority="32" w:unhideWhenUsed="0" w:qFormat="1"/>
+    <w:lsdException w:name="Book Title" w:semiHidden="0" w:uiPriority="33" w:unhideWhenUsed="0" w:qFormat="1"/>
+    <w:lsdException w:name="Bibliography" w:uiPriority="37"/>
+    <w:lsdException w:name="TOC Heading" w:uiPriority="39" w:qFormat="1"/>
+  </w:latentStyles>
+  <w:style w:type="paragraph" w:default="1" w:styleId="Normal">
+    <w:name w:val="Normal"/>
+    <w:qFormat/>
+  </w:style>
+  <w:style w:type="character" w:default="1" w:styleId="DefaultParagraphFont">
+    <w:name w:val="Default Paragraph Font"/>
+    <w:uiPriority w:val="1"/>
+    <w:semiHidden/>
+    <w:unhideWhenUsed/>
+  </w:style>
+  <w:style w:type="table" w:default="1" w:styleId="TableNormal">
+    <w:name w:val="Normal Table"/>
+    <w:uiPriority w:val="99"/>
+    <w:semiHidden/>
+    <w:unhideWhenUsed/>
+    <w:tblPr>
+      <w:tblInd w:w="0" w:type="dxa"/>
+      <w:tblCellMar>
+        <w:top w:w="0" w:type="dxa"/>
+        <w:left w:w="108" w:type="dxa"/>
+        <w:bottom w:w="0" w:type="dxa"/>
+        <w:right w:w="108" w:type="dxa"/>
+      </w:tblCellMar>
+    </w:tblPr>
+  </w:style>
+  <w:style w:type="numbering" w:default="1" w:styleId="NoList">
+    <w:name w:val="No List"/>
+    <w:uiPriority w:val="99"/>
+    <w:semiHidden/>
+    <w:unhideWhenUsed/>
+  </w:style>
+  <w:style w:type="character" w:styleId="PlaceholderText">
+    <w:name w:val="Placeholder Text"/>
+    <w:basedOn w:val="DefaultParagraphFont"/>
+    <w:uiPriority w:val="99"/>
+    <w:semiHidden/>
+    <w:rsid w:val="00222FDB"/>
+    <w:rPr>
+      <w:color w:val="808080"/>
+    </w:rPr>
+  </w:style>
+</w:styles>
+</file>
+
+<file path=word/glossary/webSettings.xml><?xml version="1.0" encoding="utf-8"?>
+<w:webSettings xmlns:mc="http://schemas.openxmlformats.org/markup-compatibility/2006" xmlns:r="http://schemas.openxmlformats.org/officeDocument/2006/relationships" xmlns:w="http://schemas.openxmlformats.org/wordprocessingml/2006/main" xmlns:w14="http://schemas.microsoft.com/office/word/2010/wordml" mc:Ignorable="w14">
+  <w:optimizeForBrowser/>
+  <w:allowPNG/>
+</w:webSettings>
 </file>
 
 <file path=word/theme/theme1.xml><?xml version="1.0" encoding="utf-8"?>
@@ -7238,7 +8880,7 @@
 </file>
 
 <file path=customXml/itemProps1.xml><?xml version="1.0" encoding="utf-8"?>
-<ds:datastoreItem xmlns:ds="http://schemas.openxmlformats.org/officeDocument/2006/customXml" ds:itemID="{FAC91A0D-A41A-4AE1-B73E-F269347CE6C2}">
+<ds:datastoreItem xmlns:ds="http://schemas.openxmlformats.org/officeDocument/2006/customXml" ds:itemID="{F21F5F51-425A-40C0-8D86-1F3E722F0055}">
   <ds:schemaRefs>
     <ds:schemaRef ds:uri="http://schemas.openxmlformats.org/officeDocument/2006/bibliography"/>
   </ds:schemaRefs>

</xml_diff>